<commit_message>
started editing netlight resume
</commit_message>
<xml_diff>
--- a/netlight/konsult_cv/Konsult-CV.docx
+++ b/netlight/konsult_cv/Konsult-CV.docx
@@ -12,8 +12,6 @@
       </w:pPr>
       <w:bookmarkStart w:id="0" w:name="_Toc307520296"/>
       <w:bookmarkStart w:id="1" w:name="_Toc315378595"/>
-      <w:bookmarkStart w:id="2" w:name="_GoBack"/>
-      <w:bookmarkEnd w:id="2"/>
       <w:r>
         <w:rPr>
           <w:noProof/>
@@ -218,18 +216,18 @@
         <w:rPr>
           <w:lang w:val="sv-SE"/>
         </w:rPr>
-        <w:t>Förnamn Efternamn</w:t>
+        <w:t>Harald Nordgren</w:t>
       </w:r>
     </w:p>
     <w:p>
       <w:pPr>
         <w:pStyle w:val="TitleCoverPage"/>
       </w:pPr>
-      <w:commentRangeStart w:id="3"/>
+      <w:commentRangeStart w:id="2"/>
       <w:r>
         <w:t>Webb</w:t>
       </w:r>
-      <w:commentRangeEnd w:id="3"/>
+      <w:commentRangeEnd w:id="2"/>
       <w:r>
         <w:t>-</w:t>
       </w:r>
@@ -239,7 +237,7 @@
           <w:rFonts w:asciiTheme="minorHAnsi" w:hAnsiTheme="minorHAnsi"/>
           <w:color w:val="auto"/>
         </w:rPr>
-        <w:commentReference w:id="3"/>
+        <w:commentReference w:id="2"/>
       </w:r>
       <w:r>
         <w:t>/</w:t>
@@ -248,10 +246,7 @@
         <w:t>System</w:t>
       </w:r>
       <w:r>
-        <w:t xml:space="preserve">utvecklare, Scrum </w:t>
-      </w:r>
-      <w:r>
-        <w:t>Master</w:t>
+        <w:t>utvecklare</w:t>
       </w:r>
     </w:p>
     <w:p>
@@ -259,79 +254,92 @@
         <w:pStyle w:val="IntroductionCoverpage"/>
         <w:spacing w:after="120"/>
       </w:pPr>
-      <w:commentRangeStart w:id="4"/>
+      <w:r>
+        <w:t>Harald</w:t>
+      </w:r>
+      <w:r>
+        <w:t xml:space="preserve"> är en systemutvecklare med </w:t>
+      </w:r>
+      <w:r>
+        <w:t xml:space="preserve">erfarenhet av projekt inom applikations- och webbutveckling, främst inom </w:t>
+      </w:r>
+      <w:r>
+        <w:t xml:space="preserve">C/C++, </w:t>
+      </w:r>
+      <w:r>
+        <w:t>Java</w:t>
+      </w:r>
+      <w:r>
+        <w:t xml:space="preserve"> och Python där [ha</w:t>
+      </w:r>
+      <w:r>
+        <w:t>n arbetat med de flesta ramverken.</w:t>
+      </w:r>
+      <w:r>
+        <w:t>]</w:t>
+      </w:r>
+      <w:r>
+        <w:t xml:space="preserve"> </w:t>
+      </w:r>
+      <w:r>
+        <w:t xml:space="preserve">Harald </w:t>
+      </w:r>
+      <w:r>
+        <w:t>har en särskild spets inom</w:t>
+      </w:r>
+      <w:r>
+        <w:t xml:space="preserve"> webbutveckling</w:t>
+      </w:r>
+      <w:r>
+        <w:t xml:space="preserve"> i open source-miljöer</w:t>
+      </w:r>
+      <w:r>
+        <w:t xml:space="preserve"> </w:t>
+      </w:r>
+      <w:r>
+        <w:t>och interaktions</w:t>
+      </w:r>
+      <w:r>
+        <w:t>design</w:t>
+      </w:r>
+      <w:r>
+        <w:t xml:space="preserve">. </w:t>
+      </w:r>
       <w:r>
         <w:t>Förnamn</w:t>
       </w:r>
-      <w:commentRangeEnd w:id="4"/>
-      <w:r>
-        <w:rPr>
-          <w:rStyle w:val="CommentReference"/>
-          <w:rFonts w:asciiTheme="minorHAnsi" w:hAnsiTheme="minorHAnsi"/>
-          <w:color w:val="auto"/>
-          <w:spacing w:val="0"/>
-        </w:rPr>
-        <w:commentReference w:id="4"/>
-      </w:r>
-      <w:r>
-        <w:t xml:space="preserve">  är en systemutvecklare med </w:t>
-      </w:r>
-      <w:r>
-        <w:t>erfarenhet av projekt inom applikations- och webbutveckling, främst inom Java</w:t>
-      </w:r>
-      <w:r>
-        <w:t xml:space="preserve"> där hen arbetat med de flesta ramverken. </w:t>
-      </w:r>
-      <w:r>
-        <w:t>Förnamn</w:t>
-      </w:r>
-      <w:r>
-        <w:t xml:space="preserve"> har en särskild spets inom</w:t>
-      </w:r>
-      <w:r>
-        <w:t xml:space="preserve"> webbutveckling</w:t>
-      </w:r>
-      <w:r>
-        <w:t xml:space="preserve"> i open source-miljöer</w:t>
-      </w:r>
       <w:r>
         <w:t xml:space="preserve"> </w:t>
       </w:r>
       <w:r>
-        <w:t>och interaktions</w:t>
-      </w:r>
-      <w:r>
-        <w:t>design</w:t>
-      </w:r>
-      <w:r>
-        <w:t xml:space="preserve">. </w:t>
-      </w:r>
-      <w:r>
-        <w:t>Förnamn</w:t>
+        <w:t>har</w:t>
+      </w:r>
+      <w:r>
+        <w:t xml:space="preserve"> arbetat i stora </w:t>
+      </w:r>
+      <w:r>
+        <w:t xml:space="preserve">affärskritiska </w:t>
+      </w:r>
+      <w:r>
+        <w:t xml:space="preserve">projekt </w:t>
+      </w:r>
+      <w:r>
+        <w:t>främst inom media och streamingtjänster</w:t>
+      </w:r>
+      <w:r>
+        <w:t>.</w:t>
       </w:r>
       <w:r>
         <w:t xml:space="preserve"> </w:t>
       </w:r>
       <w:r>
-        <w:t>har</w:t>
-      </w:r>
-      <w:r>
-        <w:t xml:space="preserve"> arbetat i stora </w:t>
-      </w:r>
-      <w:r>
-        <w:t xml:space="preserve">affärskritiska </w:t>
-      </w:r>
-      <w:r>
-        <w:t xml:space="preserve">projekt </w:t>
-      </w:r>
-      <w:r>
-        <w:t>främst inom media och streamingtjänster</w:t>
-      </w:r>
-      <w:r>
-        <w:t>.</w:t>
-      </w:r>
-      <w:r>
-        <w:t xml:space="preserve"> Förnamn är certifierad Scrum Master.</w:t>
+        <w:t>[</w:t>
+      </w:r>
+      <w:r>
+        <w:t>Förnamn är certifierad Scrum Master.</w:t>
+      </w:r>
+      <w:r>
+        <w:t>]</w:t>
       </w:r>
       <w:r>
         <w:t xml:space="preserve"> </w:t>
@@ -384,7 +392,7 @@
         <w:tblLook w:val="04A0" w:firstRow="1" w:lastRow="0" w:firstColumn="1" w:lastColumn="0" w:noHBand="0" w:noVBand="1"/>
       </w:tblPr>
       <w:tblGrid>
-        <w:gridCol w:w="8436"/>
+        <w:gridCol w:w="8220"/>
       </w:tblGrid>
       <w:tr>
         <w:trPr>
@@ -417,14 +425,14 @@
                 <w:lang w:val="sv-SE"/>
               </w:rPr>
             </w:pPr>
-            <w:commentRangeStart w:id="5"/>
+            <w:commentRangeStart w:id="3"/>
             <w:r>
               <w:rPr>
                 <w:lang w:val="sv-SE"/>
               </w:rPr>
               <w:t>Djup</w:t>
             </w:r>
-            <w:commentRangeEnd w:id="5"/>
+            <w:commentRangeEnd w:id="3"/>
             <w:r>
               <w:rPr>
                 <w:rStyle w:val="CommentReference"/>
@@ -433,7 +441,7 @@
                 <w:spacing w:val="0"/>
                 <w:lang w:val="sv-SE"/>
               </w:rPr>
-              <w:commentReference w:id="5"/>
+              <w:commentReference w:id="3"/>
             </w:r>
             <w:r>
               <w:rPr>
@@ -474,14 +482,14 @@
                 <w:lang w:val="sv-SE"/>
               </w:rPr>
             </w:pPr>
-            <w:commentRangeStart w:id="6"/>
+            <w:commentRangeStart w:id="4"/>
             <w:r>
               <w:rPr>
                 <w:lang w:val="sv-SE"/>
               </w:rPr>
               <w:t xml:space="preserve">Exempel på erfarenhet </w:t>
             </w:r>
-            <w:commentRangeEnd w:id="6"/>
+            <w:commentRangeEnd w:id="4"/>
             <w:r>
               <w:rPr>
                 <w:rStyle w:val="CommentReference"/>
@@ -491,7 +499,7 @@
                 <w:color w:val="auto"/>
                 <w:lang w:val="sv-SE"/>
               </w:rPr>
-              <w:commentReference w:id="6"/>
+              <w:commentReference w:id="4"/>
             </w:r>
           </w:p>
           <w:p>
@@ -582,18 +590,18 @@
           <w:lang w:val="sv-SE"/>
         </w:rPr>
         <w:lastRenderedPageBreak/>
-        <w:t>Förnamn Efternamn</w:t>
+        <w:t>Harald Nordgren</w:t>
       </w:r>
     </w:p>
     <w:p>
       <w:pPr>
         <w:pStyle w:val="TitleCoverPage"/>
       </w:pPr>
-      <w:commentRangeStart w:id="7"/>
+      <w:commentRangeStart w:id="5"/>
       <w:r>
         <w:t>Webb</w:t>
       </w:r>
-      <w:commentRangeEnd w:id="7"/>
+      <w:commentRangeEnd w:id="5"/>
       <w:r>
         <w:t>-</w:t>
       </w:r>
@@ -603,16 +611,10 @@
           <w:rFonts w:asciiTheme="minorHAnsi" w:hAnsiTheme="minorHAnsi"/>
           <w:color w:val="auto"/>
         </w:rPr>
-        <w:commentReference w:id="7"/>
-      </w:r>
-      <w:r>
-        <w:t>/Java</w:t>
-      </w:r>
-      <w:r>
-        <w:t>utvecklare, Scrum</w:t>
-      </w:r>
-      <w:r>
-        <w:t xml:space="preserve"> Master</w:t>
+        <w:commentReference w:id="5"/>
+      </w:r>
+      <w:r>
+        <w:t>/Systemutvecklare</w:t>
       </w:r>
     </w:p>
     <w:p>
@@ -640,7 +642,7 @@
           <w:lang w:val="sv-SE"/>
         </w:rPr>
       </w:pPr>
-      <w:commentRangeStart w:id="8"/>
+      <w:commentRangeStart w:id="6"/>
       <w:r>
         <w:rPr>
           <w:lang w:val="sv-SE"/>
@@ -648,7 +650,7 @@
         <w:lastRenderedPageBreak/>
         <w:t>Arbetsområden</w:t>
       </w:r>
-      <w:commentRangeEnd w:id="8"/>
+      <w:commentRangeEnd w:id="6"/>
       <w:r>
         <w:rPr>
           <w:rStyle w:val="CommentReference"/>
@@ -658,7 +660,7 @@
           <w:color w:val="auto"/>
           <w:lang w:val="sv-SE"/>
         </w:rPr>
-        <w:commentReference w:id="8"/>
+        <w:commentReference w:id="6"/>
       </w:r>
     </w:p>
     <w:p>
@@ -748,36 +750,281 @@
         <w:pStyle w:val="KnowledgePageTwo"/>
       </w:pPr>
       <w:r>
-        <w:t>Media</w:t>
+        <w:t>Bild &amp; video</w:t>
+      </w:r>
+    </w:p>
+    <w:p>
+      <w:pPr>
+        <w:pStyle w:val="Heading4"/>
+        <w:rPr>
+          <w:lang w:val="sv-SE"/>
+        </w:rPr>
+      </w:pPr>
+      <w:r>
+        <w:rPr>
+          <w:lang w:val="sv-SE"/>
+        </w:rPr>
+        <w:t>Utvecklingsspråk och ramverk</w:t>
       </w:r>
     </w:p>
     <w:p>
       <w:pPr>
         <w:pStyle w:val="KnowledgePageTwo"/>
-      </w:pPr>
-      <w:r>
-        <w:t>Finans</w:t>
+        <w:rPr>
+          <w:lang w:val="en-US"/>
+        </w:rPr>
+      </w:pPr>
+      <w:r>
+        <w:rPr>
+          <w:lang w:val="en-US"/>
+        </w:rPr>
+        <w:t>Python</w:t>
+      </w:r>
+      <w:r>
+        <w:rPr>
+          <w:lang w:val="en-US"/>
+        </w:rPr>
+        <w:t xml:space="preserve"> (</w:t>
+      </w:r>
+      <w:r>
+        <w:rPr>
+          <w:lang w:val="en-US"/>
+        </w:rPr>
+        <w:t>Beautiful Soup, Splinter</w:t>
+      </w:r>
+      <w:r>
+        <w:rPr>
+          <w:lang w:val="en-US"/>
+        </w:rPr>
+        <w:t>, Selenium, M</w:t>
+      </w:r>
+      <w:r>
+        <w:rPr>
+          <w:lang w:val="en-US"/>
+        </w:rPr>
+        <w:t>echanize</w:t>
+      </w:r>
+      <w:r>
+        <w:rPr>
+          <w:lang w:val="en-US"/>
+        </w:rPr>
+        <w:t xml:space="preserve">, </w:t>
+      </w:r>
+      <w:r>
+        <w:rPr>
+          <w:lang w:val="en-US"/>
+        </w:rPr>
+        <w:t>Mozilla</w:t>
+      </w:r>
+      <w:r>
+        <w:rPr>
+          <w:lang w:val="en-US"/>
+        </w:rPr>
+        <w:t xml:space="preserve"> </w:t>
+      </w:r>
+      <w:r>
+        <w:rPr>
+          <w:lang w:val="en-US"/>
+        </w:rPr>
+        <w:t>Cookie</w:t>
+      </w:r>
+      <w:r>
+        <w:rPr>
+          <w:lang w:val="en-US"/>
+        </w:rPr>
+        <w:t xml:space="preserve"> </w:t>
+      </w:r>
+      <w:r>
+        <w:rPr>
+          <w:lang w:val="en-US"/>
+        </w:rPr>
+        <w:t>Jar</w:t>
+      </w:r>
+      <w:r>
+        <w:rPr>
+          <w:lang w:val="en-US"/>
+        </w:rPr>
+        <w:t>)</w:t>
+      </w:r>
+      <w:r>
+        <w:rPr>
+          <w:lang w:val="en-US"/>
+        </w:rPr>
+        <w:t xml:space="preserve">, </w:t>
+      </w:r>
+      <w:r>
+        <w:rPr>
+          <w:lang w:val="en-US"/>
+        </w:rPr>
+        <w:t>J</w:t>
+      </w:r>
+      <w:r>
+        <w:rPr>
+          <w:lang w:val="en-US"/>
+        </w:rPr>
+        <w:t>ava,</w:t>
+      </w:r>
+      <w:r>
+        <w:rPr>
+          <w:lang w:val="en-US"/>
+        </w:rPr>
+        <w:t xml:space="preserve"> </w:t>
+      </w:r>
+      <w:proofErr w:type="spellStart"/>
+      <w:r>
+        <w:rPr>
+          <w:lang w:val="en-US"/>
+        </w:rPr>
+        <w:t>OpenJDK</w:t>
+      </w:r>
+      <w:proofErr w:type="spellEnd"/>
+      <w:r>
+        <w:rPr>
+          <w:lang w:val="en-US"/>
+        </w:rPr>
+        <w:t xml:space="preserve"> (</w:t>
+      </w:r>
+      <w:r>
+        <w:rPr>
+          <w:lang w:val="en-US"/>
+        </w:rPr>
+        <w:t xml:space="preserve">Swing, AWT), C/C++, VBScript, </w:t>
+      </w:r>
+      <w:r>
+        <w:rPr>
+          <w:lang w:val="en-US"/>
+        </w:rPr>
+        <w:t>HTML/DHTML</w:t>
+      </w:r>
+    </w:p>
+    <w:p>
+      <w:pPr>
+        <w:pStyle w:val="Heading4"/>
+        <w:rPr>
+          <w:lang w:val="sv-SE" w:eastAsia="en-US"/>
+        </w:rPr>
+      </w:pPr>
+      <w:r>
+        <w:rPr>
+          <w:lang w:val="sv-SE" w:eastAsia="en-US"/>
+        </w:rPr>
+        <w:t>Webb- och Mobilutveckling</w:t>
       </w:r>
     </w:p>
     <w:p>
       <w:pPr>
         <w:pStyle w:val="KnowledgePageTwo"/>
-      </w:pPr>
-      <w:r>
-        <w:t>Games &amp; Gambling</w:t>
+        <w:rPr>
+          <w:lang w:eastAsia="en-US"/>
+        </w:rPr>
+      </w:pPr>
+      <w:r>
+        <w:rPr>
+          <w:lang w:eastAsia="en-US"/>
+        </w:rPr>
+        <w:t>CSS, HTML5</w:t>
+      </w:r>
+      <w:r>
+        <w:rPr>
+          <w:lang w:eastAsia="en-US"/>
+        </w:rPr>
+        <w:t>, APIs</w:t>
+      </w:r>
+    </w:p>
+    <w:p>
+      <w:pPr>
+        <w:pStyle w:val="Heading4"/>
+        <w:rPr>
+          <w:lang w:val="sv-SE"/>
+        </w:rPr>
+      </w:pPr>
+      <w:r>
+        <w:rPr>
+          <w:lang w:val="sv-SE"/>
+        </w:rPr>
+        <w:t>arkitektur</w:t>
+      </w:r>
+      <w:r>
+        <w:rPr>
+          <w:lang w:val="sv-SE"/>
+        </w:rPr>
+        <w:t xml:space="preserve"> &amp; Design</w:t>
       </w:r>
     </w:p>
     <w:p>
       <w:pPr>
         <w:pStyle w:val="KnowledgePageTwo"/>
-      </w:pPr>
-      <w:r>
-        <w:t>Offentlig sektor</w:t>
+        <w:rPr>
+          <w:lang w:val="en-US"/>
+        </w:rPr>
+      </w:pPr>
+      <w:r>
+        <w:rPr>
+          <w:lang w:val="en-US"/>
+        </w:rPr>
+        <w:t>UML</w:t>
       </w:r>
     </w:p>
     <w:p>
       <w:pPr>
         <w:pStyle w:val="Heading4"/>
+      </w:pPr>
+      <w:r>
+        <w:lastRenderedPageBreak/>
+        <w:t>metodik</w:t>
+      </w:r>
+    </w:p>
+    <w:p>
+      <w:pPr>
+        <w:pStyle w:val="KnowledgePageTwo"/>
+        <w:rPr>
+          <w:lang w:val="en-US"/>
+        </w:rPr>
+      </w:pPr>
+      <w:r>
+        <w:rPr>
+          <w:lang w:val="en-US"/>
+        </w:rPr>
+        <w:t xml:space="preserve">RUP, SCRUM, HDP, MS Excel, EP (extreme </w:t>
+      </w:r>
+      <w:r>
+        <w:rPr>
+          <w:lang w:val="en-US"/>
+        </w:rPr>
+        <w:t>programming</w:t>
+      </w:r>
+      <w:r>
+        <w:rPr>
+          <w:lang w:val="en-US"/>
+        </w:rPr>
+        <w:t>)</w:t>
+      </w:r>
+    </w:p>
+    <w:p>
+      <w:pPr>
+        <w:pStyle w:val="Heading4"/>
+      </w:pPr>
+      <w:r>
+        <w:t>Configuration management</w:t>
+      </w:r>
+    </w:p>
+    <w:p>
+      <w:pPr>
+        <w:pStyle w:val="KnowledgePageTwo"/>
+        <w:rPr>
+          <w:lang w:val="en-US"/>
+        </w:rPr>
+      </w:pPr>
+      <w:r>
+        <w:rPr>
+          <w:lang w:val="en-US"/>
+        </w:rPr>
+        <w:t>Git, Subversion, CVS</w:t>
+      </w:r>
+    </w:p>
+    <w:p>
+      <w:pPr>
+        <w:pStyle w:val="Heading4"/>
         <w:rPr>
           <w:lang w:val="sv-SE"/>
         </w:rPr>
@@ -786,101 +1033,88 @@
         <w:rPr>
           <w:lang w:val="sv-SE"/>
         </w:rPr>
-        <w:t>Utvecklingsspråk och ramverk</w:t>
+        <w:t>Databaser</w:t>
       </w:r>
     </w:p>
     <w:p>
       <w:pPr>
         <w:pStyle w:val="KnowledgePageTwo"/>
-      </w:pPr>
-      <w:r>
-        <w:t>Java, J2SE, J2EE (Web Services, EJB, EJB3, JMS JDBC,</w:t>
-      </w:r>
-      <w:r>
         <w:rPr>
           <w:szCs w:val="18"/>
         </w:rPr>
-        <w:t xml:space="preserve"> Struts, JSP, servlets, JSF, portalramverk</w:t>
-      </w:r>
-      <w:r>
-        <w:t xml:space="preserve">), J2SE (Swing, AWT) J2ME, MID-P, ASP, VBScript, </w:t>
-      </w:r>
-      <w:r>
-        <w:rPr>
-          <w:szCs w:val="18"/>
-        </w:rPr>
-        <w:t>Ant, Lingo</w:t>
-      </w:r>
-      <w:r>
-        <w:rPr>
-          <w:szCs w:val="18"/>
-        </w:rPr>
-        <w:t>, .NET</w:t>
+      </w:pPr>
+      <w:r>
+        <w:t>MySQL</w:t>
+      </w:r>
+    </w:p>
+    <w:p>
+      <w:pPr>
+        <w:pStyle w:val="Heading4"/>
+        <w:rPr>
+          <w:lang w:val="sv-SE"/>
+        </w:rPr>
+      </w:pPr>
+      <w:r>
+        <w:rPr>
+          <w:lang w:val="sv-SE"/>
+        </w:rPr>
+        <w:t>Test</w:t>
       </w:r>
     </w:p>
     <w:p>
       <w:pPr>
         <w:pStyle w:val="KnowledgePageTwo"/>
-      </w:pPr>
-      <w:r>
-        <w:t>XML Schem</w:t>
-      </w:r>
-      <w:r>
-        <w:t>a, XSLT, WML, HTML/DHTML, XHTML</w:t>
+        <w:rPr>
+          <w:lang w:val="en-US"/>
+        </w:rPr>
+      </w:pPr>
+      <w:proofErr w:type="spellStart"/>
+      <w:r>
+        <w:rPr>
+          <w:lang w:val="en-US"/>
+        </w:rPr>
+        <w:t>A</w:t>
+      </w:r>
+      <w:r>
+        <w:rPr>
+          <w:lang w:val="en-US"/>
+        </w:rPr>
+        <w:t>cceptanstest</w:t>
+      </w:r>
+      <w:proofErr w:type="spellEnd"/>
+      <w:r>
+        <w:rPr>
+          <w:lang w:val="en-US"/>
+        </w:rPr>
+        <w:t xml:space="preserve">, </w:t>
+      </w:r>
+      <w:proofErr w:type="spellStart"/>
+      <w:r>
+        <w:rPr>
+          <w:lang w:val="en-US"/>
+        </w:rPr>
+        <w:t>JUnit</w:t>
+      </w:r>
+      <w:proofErr w:type="spellEnd"/>
+      <w:r>
+        <w:rPr>
+          <w:lang w:val="en-US"/>
+        </w:rPr>
+        <w:t>, Continuous integration</w:t>
       </w:r>
     </w:p>
     <w:p>
       <w:pPr>
         <w:pStyle w:val="Heading4"/>
-        <w:rPr>
-          <w:lang w:val="sv-SE" w:eastAsia="en-US"/>
-        </w:rPr>
-      </w:pPr>
-      <w:r>
-        <w:rPr>
-          <w:lang w:val="sv-SE" w:eastAsia="en-US"/>
-        </w:rPr>
-        <w:t>Webb- och Mobilutveckling</w:t>
+      </w:pPr>
+      <w:r>
+        <w:t>Produkter/Miljöer</w:t>
       </w:r>
     </w:p>
     <w:p>
       <w:pPr>
         <w:pStyle w:val="KnowledgePageTwo"/>
         <w:rPr>
-          <w:lang w:eastAsia="en-US"/>
-        </w:rPr>
-      </w:pPr>
-      <w:r>
-        <w:rPr>
-          <w:lang w:eastAsia="en-US"/>
-        </w:rPr>
-        <w:t>CSS, HTML5</w:t>
-      </w:r>
-    </w:p>
-    <w:p>
-      <w:pPr>
-        <w:pStyle w:val="Heading4"/>
-        <w:rPr>
-          <w:lang w:val="sv-SE"/>
-        </w:rPr>
-      </w:pPr>
-      <w:r>
-        <w:rPr>
-          <w:lang w:val="sv-SE"/>
-        </w:rPr>
-        <w:t>arkitektur</w:t>
-      </w:r>
-      <w:r>
-        <w:rPr>
-          <w:lang w:val="sv-SE"/>
-        </w:rPr>
-        <w:t xml:space="preserve"> &amp; Design</w:t>
-      </w:r>
-    </w:p>
-    <w:p>
-      <w:pPr>
-        <w:pStyle w:val="KnowledgePageTwo"/>
-        <w:rPr>
           <w:lang w:val="en-US"/>
         </w:rPr>
       </w:pPr>
@@ -888,226 +1122,167 @@
         <w:rPr>
           <w:lang w:val="en-US"/>
         </w:rPr>
-        <w:t>UML, Rational Rose</w:t>
-      </w:r>
-    </w:p>
-    <w:p>
-      <w:pPr>
-        <w:pStyle w:val="Heading4"/>
-      </w:pPr>
-      <w:r>
-        <w:t>metodik</w:t>
-      </w:r>
-    </w:p>
-    <w:p>
-      <w:pPr>
-        <w:pStyle w:val="KnowledgePageTwo"/>
+        <w:t xml:space="preserve">Microsoft, Windows </w:t>
+      </w:r>
+      <w:r>
         <w:rPr>
           <w:lang w:val="en-US"/>
         </w:rPr>
-      </w:pPr>
+        <w:t>95/</w:t>
+      </w:r>
       <w:r>
         <w:rPr>
           <w:lang w:val="en-US"/>
         </w:rPr>
-        <w:t xml:space="preserve">RUP, SCRUM, HDP, MS Excel, EP (extreme </w:t>
+        <w:t>98/ME</w:t>
       </w:r>
       <w:r>
         <w:rPr>
           <w:lang w:val="en-US"/>
         </w:rPr>
-        <w:t>programming</w:t>
+        <w:t>/XP</w:t>
       </w:r>
       <w:r>
         <w:rPr>
           <w:lang w:val="en-US"/>
         </w:rPr>
-        <w:t>)</w:t>
-      </w:r>
-    </w:p>
-    <w:p>
-      <w:pPr>
-        <w:pStyle w:val="Heading4"/>
-      </w:pPr>
-      <w:r>
-        <w:lastRenderedPageBreak/>
-        <w:t>Configuration management</w:t>
-      </w:r>
-    </w:p>
-    <w:p>
-      <w:pPr>
-        <w:pStyle w:val="KnowledgePageTwo"/>
+        <w:t>/7</w:t>
+      </w:r>
+      <w:r>
         <w:rPr>
           <w:lang w:val="en-US"/>
         </w:rPr>
-      </w:pPr>
+        <w:t xml:space="preserve">, Linux, </w:t>
+      </w:r>
       <w:r>
         <w:rPr>
           <w:lang w:val="en-US"/>
         </w:rPr>
-        <w:t>SourceSafe, CVS, Star Team</w:t>
+        <w:t>Ubuntu</w:t>
       </w:r>
       <w:r>
         <w:rPr>
           <w:lang w:val="en-US"/>
         </w:rPr>
-        <w:t>, Subversion</w:t>
-      </w:r>
-    </w:p>
-    <w:p>
-      <w:pPr>
-        <w:pStyle w:val="Heading4"/>
-        <w:rPr>
-          <w:lang w:val="sv-SE"/>
-        </w:rPr>
-      </w:pPr>
-      <w:r>
-        <w:rPr>
-          <w:lang w:val="sv-SE"/>
-        </w:rPr>
-        <w:t>Databaser</w:t>
-      </w:r>
-    </w:p>
-    <w:p>
-      <w:pPr>
-        <w:pStyle w:val="KnowledgePageTwo"/>
-        <w:rPr>
-          <w:szCs w:val="18"/>
-        </w:rPr>
-      </w:pPr>
-      <w:r>
-        <w:t>Oracle, SQL programmering, MS SQL Server 2000, Sybase SQL Server,</w:t>
-      </w:r>
-      <w:r>
-        <w:rPr>
-          <w:szCs w:val="18"/>
-        </w:rPr>
-        <w:t xml:space="preserve"> PostGreSQL</w:t>
-      </w:r>
-    </w:p>
-    <w:p>
-      <w:pPr>
-        <w:pStyle w:val="Heading4"/>
-        <w:rPr>
-          <w:lang w:val="sv-SE"/>
-        </w:rPr>
-      </w:pPr>
-      <w:r>
-        <w:rPr>
-          <w:lang w:val="sv-SE"/>
-        </w:rPr>
-        <w:t>Test</w:t>
-      </w:r>
-    </w:p>
-    <w:p>
-      <w:pPr>
-        <w:pStyle w:val="KnowledgePageTwo"/>
-      </w:pPr>
-      <w:r>
-        <w:t>Stresstest, belastningstest/prestandatest, integrationstest, acceptanstest, JUnit</w:t>
-      </w:r>
-    </w:p>
-    <w:p>
-      <w:pPr>
-        <w:pStyle w:val="Heading4"/>
-      </w:pPr>
-      <w:r>
-        <w:t>Produkter/Miljöer</w:t>
-      </w:r>
-    </w:p>
-    <w:p>
-      <w:pPr>
-        <w:pStyle w:val="KnowledgePageTwo"/>
+        <w:t xml:space="preserve">, </w:t>
+      </w:r>
+      <w:r>
         <w:rPr>
           <w:lang w:val="en-US"/>
         </w:rPr>
-      </w:pPr>
+        <w:t xml:space="preserve">Red Hat, </w:t>
+      </w:r>
       <w:r>
         <w:rPr>
           <w:lang w:val="en-US"/>
         </w:rPr>
-        <w:t>Microsoft, Windows NT/95/2000/2003/XP</w:t>
+        <w:t>GIMP</w:t>
       </w:r>
       <w:r>
         <w:rPr>
           <w:lang w:val="en-US"/>
         </w:rPr>
-        <w:t>/7</w:t>
-      </w:r>
+        <w:t xml:space="preserve">, </w:t>
+      </w:r>
+      <w:proofErr w:type="spellStart"/>
       <w:r>
         <w:rPr>
           <w:lang w:val="en-US"/>
         </w:rPr>
-        <w:t xml:space="preserve">, Linux, UNIX, Sun, Microsoft Biztalk Server 2000, SonicMQ 5.0, SonicESB 5.0, Visual InterDev, BEA Weblogic, WebSphere Application Server, Jboss, SilverStream application server, Borland Jbuilder, Adobe Photoshop, Macromedia Director, Flash MX (actionscript), </w:t>
+        <w:t>Flowblade</w:t>
+      </w:r>
+      <w:proofErr w:type="spellEnd"/>
+      <w:r>
+        <w:rPr>
+          <w:lang w:val="en-US"/>
+        </w:rPr>
+        <w:t xml:space="preserve">, </w:t>
       </w:r>
       <w:r>
         <w:rPr>
           <w:szCs w:val="18"/>
           <w:lang w:val="en-US"/>
         </w:rPr>
-        <w:t>Hibernate,</w:t>
+        <w:t xml:space="preserve">Eclipse, </w:t>
       </w:r>
       <w:r>
         <w:rPr>
           <w:lang w:val="en-US"/>
         </w:rPr>
-        <w:t xml:space="preserve"> Apache Ant, Apache, Apache Tomcat, Eclipse, Microsoft .NET, </w:t>
+        <w:t>SSH, SSL</w:t>
+      </w:r>
+    </w:p>
+    <w:p>
+      <w:pPr>
+        <w:pStyle w:val="Heading4"/>
+      </w:pPr>
+      <w:r>
+        <w:t>Övrigt</w:t>
+      </w:r>
+    </w:p>
+    <w:p>
+      <w:pPr>
+        <w:pStyle w:val="KnowledgePageTwo"/>
+        <w:rPr>
+          <w:rFonts w:cs="Arial"/>
+          <w:lang w:val="en-US"/>
+        </w:rPr>
+      </w:pPr>
+      <w:r>
+        <w:rPr>
+          <w:lang w:val="en-US"/>
+        </w:rPr>
+        <w:t xml:space="preserve">Graphic design </w:t>
+      </w:r>
+      <w:proofErr w:type="spellStart"/>
+      <w:r>
+        <w:rPr>
+          <w:lang w:val="en-US"/>
+        </w:rPr>
+        <w:t>och</w:t>
+      </w:r>
+      <w:proofErr w:type="spellEnd"/>
+      <w:r>
+        <w:rPr>
+          <w:lang w:val="en-US"/>
+        </w:rPr>
+        <w:t xml:space="preserve"> image editing</w:t>
+      </w:r>
+      <w:r>
+        <w:rPr>
+          <w:rFonts w:cs="Arial"/>
+          <w:lang w:val="en-US"/>
+        </w:rPr>
+        <w:t xml:space="preserve">, </w:t>
       </w:r>
       <w:r>
         <w:rPr>
           <w:szCs w:val="18"/>
           <w:lang w:val="en-US"/>
         </w:rPr>
-        <w:t xml:space="preserve">HP-UX, Eclipse, </w:t>
-      </w:r>
-      <w:r>
-        <w:rPr>
+        <w:t xml:space="preserve">Streaming </w:t>
+      </w:r>
+      <w:proofErr w:type="spellStart"/>
+      <w:r>
+        <w:rPr>
+          <w:szCs w:val="18"/>
           <w:lang w:val="en-US"/>
         </w:rPr>
-        <w:t>IBM WebSphere, InstallShield, ASN-1, SSH, SSL</w:t>
-      </w:r>
-    </w:p>
-    <w:p>
-      <w:pPr>
-        <w:pStyle w:val="Heading4"/>
-      </w:pPr>
-      <w:r>
-        <w:t>Övrigt</w:t>
-      </w:r>
-    </w:p>
-    <w:p>
-      <w:pPr>
-        <w:pStyle w:val="KnowledgePageTwo"/>
+        <w:t>över</w:t>
+      </w:r>
+      <w:proofErr w:type="spellEnd"/>
+      <w:r>
+        <w:rPr>
+          <w:szCs w:val="18"/>
+          <w:lang w:val="en-US"/>
+        </w:rPr>
+        <w:t xml:space="preserve"> Internet, </w:t>
+      </w:r>
+      <w:r>
         <w:rPr>
           <w:rFonts w:cs="Arial"/>
           <w:lang w:val="en-US"/>
         </w:rPr>
-      </w:pPr>
-      <w:r>
-        <w:rPr>
-          <w:lang w:val="en-US"/>
-        </w:rPr>
-        <w:t>Graphic design och image editing</w:t>
-      </w:r>
-      <w:r>
-        <w:rPr>
-          <w:rFonts w:cs="Arial"/>
-          <w:lang w:val="en-US"/>
-        </w:rPr>
-        <w:t xml:space="preserve">, </w:t>
-      </w:r>
-      <w:r>
-        <w:rPr>
-          <w:szCs w:val="18"/>
-          <w:lang w:val="en-US"/>
-        </w:rPr>
-        <w:t xml:space="preserve">Streaming över Internet, </w:t>
-      </w:r>
-      <w:r>
-        <w:rPr>
-          <w:rFonts w:cs="Arial"/>
-          <w:lang w:val="en-US"/>
-        </w:rPr>
         <w:t>Shell scripts</w:t>
       </w:r>
     </w:p>
@@ -1119,14 +1294,14 @@
           <w:lang w:val="sv-SE"/>
         </w:rPr>
       </w:pPr>
-      <w:commentRangeStart w:id="9"/>
+      <w:commentRangeStart w:id="7"/>
       <w:r>
         <w:rPr>
           <w:lang w:val="sv-SE"/>
         </w:rPr>
         <w:t>Specialkunskaper</w:t>
       </w:r>
-      <w:commentRangeEnd w:id="9"/>
+      <w:commentRangeEnd w:id="7"/>
       <w:r>
         <w:rPr>
           <w:rStyle w:val="CommentReference"/>
@@ -1136,7 +1311,7 @@
           <w:color w:val="auto"/>
           <w:lang w:val="sv-SE"/>
         </w:rPr>
-        <w:commentReference w:id="9"/>
+        <w:commentReference w:id="7"/>
       </w:r>
     </w:p>
     <w:p>
@@ -1205,7 +1380,7 @@
           <w:lang w:val="sv-SE"/>
         </w:rPr>
       </w:pPr>
-      <w:commentRangeStart w:id="10"/>
+      <w:commentRangeStart w:id="8"/>
       <w:r>
         <w:rPr>
           <w:lang w:val="sv-SE"/>
@@ -1213,7 +1388,7 @@
         <w:lastRenderedPageBreak/>
         <w:t>Utbildning</w:t>
       </w:r>
-      <w:commentRangeEnd w:id="10"/>
+      <w:commentRangeEnd w:id="8"/>
       <w:r>
         <w:rPr>
           <w:rStyle w:val="CommentReference"/>
@@ -1223,7 +1398,7 @@
           <w:color w:val="auto"/>
           <w:lang w:val="sv-SE"/>
         </w:rPr>
-        <w:commentReference w:id="10"/>
+        <w:commentReference w:id="8"/>
       </w:r>
     </w:p>
     <w:p>
@@ -1234,10 +1409,19 @@
         <w:t>Civilingenjö</w:t>
       </w:r>
       <w:r>
-        <w:t>r,</w:t>
-      </w:r>
-      <w:r>
-        <w:t xml:space="preserve"> KTH</w:t>
+        <w:t>r</w:t>
+      </w:r>
+      <w:r>
+        <w:t xml:space="preserve"> i datateknik</w:t>
+      </w:r>
+      <w:r>
+        <w:t>,</w:t>
+      </w:r>
+      <w:r>
+        <w:t xml:space="preserve"> L</w:t>
+      </w:r>
+      <w:r>
+        <w:t>TH</w:t>
       </w:r>
     </w:p>
     <w:p>
@@ -1251,7 +1435,8 @@
         <w:rPr>
           <w:lang w:val="sv-SE"/>
         </w:rPr>
-        <w:t>Certifieringar</w:t>
+        <w:lastRenderedPageBreak/>
+        <w:t>Språk</w:t>
       </w:r>
     </w:p>
     <w:p>
@@ -1259,46 +1444,7 @@
         <w:pStyle w:val="KnowledgePageTwo"/>
       </w:pPr>
       <w:r>
-        <w:t>Microsoft Certified Technology Specialist - Microsoft SQL Server 2005. CertifikatID: 70-431</w:t>
-      </w:r>
-    </w:p>
-    <w:p>
-      <w:pPr>
-        <w:pStyle w:val="KnowledgePageTwo"/>
-      </w:pPr>
-      <w:r>
-        <w:lastRenderedPageBreak/>
-        <w:t>Scrum Master</w:t>
-      </w:r>
-    </w:p>
-    <w:p>
-      <w:pPr>
-        <w:pStyle w:val="Heading4"/>
-        <w:rPr>
-          <w:lang w:val="sv-SE"/>
-        </w:rPr>
-      </w:pPr>
-      <w:r>
-        <w:rPr>
-          <w:lang w:val="sv-SE"/>
-        </w:rPr>
-        <w:t>Språk</w:t>
-      </w:r>
-    </w:p>
-    <w:p>
-      <w:pPr>
-        <w:pStyle w:val="KnowledgePageTwo"/>
-      </w:pPr>
-      <w:r>
         <w:t>Svenska</w:t>
-      </w:r>
-    </w:p>
-    <w:p>
-      <w:pPr>
-        <w:pStyle w:val="KnowledgePageTwo"/>
-      </w:pPr>
-      <w:r>
-        <w:t>Engelska</w:t>
       </w:r>
     </w:p>
     <w:p>
@@ -1313,7 +1459,10 @@
         </w:sectPr>
       </w:pPr>
       <w:r>
-        <w:t xml:space="preserve">Tyska </w:t>
+        <w:t>Engelska</w:t>
+      </w:r>
+      <w:r>
+        <w:t xml:space="preserve"> </w:t>
       </w:r>
     </w:p>
     <w:p>
@@ -1359,7 +1508,7 @@
           <w:lang w:val="sv-SE"/>
         </w:rPr>
       </w:pPr>
-      <w:commentRangeStart w:id="11"/>
+      <w:commentRangeStart w:id="9"/>
       <w:r>
         <w:rPr>
           <w:lang w:val="sv-SE"/>
@@ -1367,7 +1516,7 @@
         <w:lastRenderedPageBreak/>
         <w:t>Urval av kvalifikationer</w:t>
       </w:r>
-      <w:commentRangeEnd w:id="11"/>
+      <w:commentRangeEnd w:id="9"/>
       <w:r>
         <w:rPr>
           <w:rStyle w:val="CommentReference"/>
@@ -1377,7 +1526,7 @@
           <w:spacing w:val="0"/>
           <w:lang w:val="sv-SE"/>
         </w:rPr>
-        <w:commentReference w:id="11"/>
+        <w:commentReference w:id="9"/>
       </w:r>
     </w:p>
     <w:p>
@@ -1387,14 +1536,14 @@
           <w:lang w:val="sv-SE"/>
         </w:rPr>
       </w:pPr>
-      <w:commentRangeStart w:id="12"/>
+      <w:commentRangeStart w:id="10"/>
       <w:r>
         <w:rPr>
           <w:lang w:val="sv-SE"/>
         </w:rPr>
         <w:t>Lead developer</w:t>
       </w:r>
-      <w:commentRangeEnd w:id="12"/>
+      <w:commentRangeEnd w:id="10"/>
       <w:r>
         <w:rPr>
           <w:rStyle w:val="CommentReference"/>
@@ -1403,7 +1552,7 @@
           <w:color w:val="auto"/>
           <w:lang w:val="sv-SE"/>
         </w:rPr>
-        <w:commentReference w:id="12"/>
+        <w:commentReference w:id="10"/>
       </w:r>
       <w:r>
         <w:rPr>
@@ -1419,7 +1568,7 @@
       <w:r>
         <w:t xml:space="preserve">Klarna </w:t>
       </w:r>
-      <w:commentRangeStart w:id="13"/>
+      <w:commentRangeStart w:id="11"/>
       <w:r>
         <w:t>Q2</w:t>
       </w:r>
@@ -1441,18 +1590,18 @@
       <w:r>
         <w:t>12</w:t>
       </w:r>
-      <w:commentRangeEnd w:id="13"/>
+      <w:commentRangeEnd w:id="11"/>
       <w:r>
         <w:rPr>
           <w:rStyle w:val="CommentReference"/>
           <w:rFonts w:asciiTheme="minorHAnsi" w:hAnsiTheme="minorHAnsi"/>
           <w:color w:val="auto"/>
         </w:rPr>
-        <w:commentReference w:id="13"/>
-      </w:r>
-    </w:p>
-    <w:p>
-      <w:commentRangeStart w:id="14"/>
+        <w:commentReference w:id="11"/>
+      </w:r>
+    </w:p>
+    <w:p>
+      <w:commentRangeStart w:id="12"/>
       <w:r>
         <w:t>Klarna är ett svenskt företag som tillhandahåller betalningslösningar online. Cirka 20% av all e-handel i Sverige går via Klarna och totalt används Klarnas betaltjänster av över 12,000 e-handelsbutiker i Europa. Företaget har över 800 anställda med huvudkontor i Stockholm.</w:t>
       </w:r>
@@ -1516,12 +1665,12 @@
       <w:r>
         <w:t>.</w:t>
       </w:r>
-      <w:commentRangeEnd w:id="14"/>
+      <w:commentRangeEnd w:id="12"/>
       <w:r>
         <w:rPr>
           <w:rStyle w:val="CommentReference"/>
         </w:rPr>
-        <w:commentReference w:id="14"/>
+        <w:commentReference w:id="12"/>
       </w:r>
     </w:p>
     <w:tbl>
@@ -1538,7 +1687,7 @@
         <w:tblLook w:val="0600" w:firstRow="0" w:lastRow="0" w:firstColumn="0" w:lastColumn="0" w:noHBand="1" w:noVBand="1"/>
       </w:tblPr>
       <w:tblGrid>
-        <w:gridCol w:w="8163"/>
+        <w:gridCol w:w="7709"/>
       </w:tblGrid>
       <w:tr>
         <w:tc>
@@ -1560,7 +1709,7 @@
                 <w:tab w:val="left" w:pos="8222"/>
               </w:tabs>
             </w:pPr>
-            <w:commentRangeStart w:id="15"/>
+            <w:commentRangeStart w:id="13"/>
             <w:r>
               <w:rPr>
                 <w:b/>
@@ -1617,14 +1766,14 @@
             <w:r>
               <w:t xml:space="preserve">, Selenium IDE, PHPUnit, Git, Apache web server   </w:t>
             </w:r>
-            <w:commentRangeEnd w:id="15"/>
+            <w:commentRangeEnd w:id="13"/>
             <w:r>
               <w:rPr>
                 <w:rStyle w:val="CommentReference"/>
                 <w:rFonts w:asciiTheme="minorHAnsi" w:hAnsiTheme="minorHAnsi"/>
                 <w:color w:val="auto"/>
               </w:rPr>
-              <w:commentReference w:id="15"/>
+              <w:commentReference w:id="13"/>
             </w:r>
           </w:p>
         </w:tc>
@@ -1721,7 +1870,7 @@
         <w:tblLook w:val="0600" w:firstRow="0" w:lastRow="0" w:firstColumn="0" w:lastColumn="0" w:noHBand="1" w:noVBand="1"/>
       </w:tblPr>
       <w:tblGrid>
-        <w:gridCol w:w="8163"/>
+        <w:gridCol w:w="7709"/>
       </w:tblGrid>
       <w:tr>
         <w:tc>
@@ -1744,6 +1893,7 @@
                 <w:b/>
                 <w:bCs/>
               </w:rPr>
+              <w:lastRenderedPageBreak/>
               <w:t>TEKNIKER:</w:t>
             </w:r>
             <w:r>
@@ -1918,7 +2068,7 @@
         <w:tblLook w:val="0600" w:firstRow="0" w:lastRow="0" w:firstColumn="0" w:lastColumn="0" w:noHBand="1" w:noVBand="1"/>
       </w:tblPr>
       <w:tblGrid>
-        <w:gridCol w:w="8447"/>
+        <w:gridCol w:w="7993"/>
       </w:tblGrid>
       <w:tr>
         <w:tc>
@@ -1983,7 +2133,35 @@
               <w:rPr>
                 <w:lang w:val="en-US"/>
               </w:rPr>
-              <w:t>Hibernate, Spring framework, Spring security, OpenId,  MVC, JSON, JQuery, Google Calendar API, Twitter Bootstrap, REST WS</w:t>
+              <w:t xml:space="preserve">Hibernate, Spring framework, Spring security, </w:t>
+            </w:r>
+            <w:proofErr w:type="spellStart"/>
+            <w:r>
+              <w:rPr>
+                <w:lang w:val="en-US"/>
+              </w:rPr>
+              <w:t>OpenId</w:t>
+            </w:r>
+            <w:proofErr w:type="spellEnd"/>
+            <w:r>
+              <w:rPr>
+                <w:lang w:val="en-US"/>
+              </w:rPr>
+              <w:t xml:space="preserve">,  MVC, JSON, </w:t>
+            </w:r>
+            <w:proofErr w:type="spellStart"/>
+            <w:r>
+              <w:rPr>
+                <w:lang w:val="en-US"/>
+              </w:rPr>
+              <w:t>JQuery</w:t>
+            </w:r>
+            <w:proofErr w:type="spellEnd"/>
+            <w:r>
+              <w:rPr>
+                <w:lang w:val="en-US"/>
+              </w:rPr>
+              <w:t>, Google Calendar API, Twitter Bootstrap, REST WS</w:t>
             </w:r>
           </w:p>
           <w:p>
@@ -2022,7 +2200,27 @@
                 <w:szCs w:val="18"/>
                 <w:lang w:val="en-US"/>
               </w:rPr>
-              <w:t>Spring source tool suite (STS), IntelliJ, MySQL, Tomcat, Apache POI</w:t>
+              <w:t xml:space="preserve">Spring source tool suite (STS), </w:t>
+            </w:r>
+            <w:proofErr w:type="spellStart"/>
+            <w:r>
+              <w:rPr>
+                <w:rStyle w:val="Standardstycketeckensnitt1"/>
+                <w:rFonts w:cs="Arial"/>
+                <w:szCs w:val="18"/>
+                <w:lang w:val="en-US"/>
+              </w:rPr>
+              <w:t>IntelliJ</w:t>
+            </w:r>
+            <w:proofErr w:type="spellEnd"/>
+            <w:r>
+              <w:rPr>
+                <w:rStyle w:val="Standardstycketeckensnitt1"/>
+                <w:rFonts w:cs="Arial"/>
+                <w:szCs w:val="18"/>
+                <w:lang w:val="en-US"/>
+              </w:rPr>
+              <w:t>, MySQL, Tomcat, Apache POI</w:t>
             </w:r>
           </w:p>
         </w:tc>
@@ -2126,7 +2324,7 @@
         <w:tblLook w:val="0600" w:firstRow="0" w:lastRow="0" w:firstColumn="0" w:lastColumn="0" w:noHBand="1" w:noVBand="1"/>
       </w:tblPr>
       <w:tblGrid>
-        <w:gridCol w:w="8447"/>
+        <w:gridCol w:w="7993"/>
       </w:tblGrid>
       <w:tr>
         <w:tc>
@@ -2279,7 +2477,7 @@
         <w:tblLook w:val="0600" w:firstRow="0" w:lastRow="0" w:firstColumn="0" w:lastColumn="0" w:noHBand="1" w:noVBand="1"/>
       </w:tblPr>
       <w:tblGrid>
-        <w:gridCol w:w="8447"/>
+        <w:gridCol w:w="7993"/>
       </w:tblGrid>
       <w:tr>
         <w:tc>
@@ -2428,7 +2626,7 @@
         <w:tblLook w:val="0600" w:firstRow="0" w:lastRow="0" w:firstColumn="0" w:lastColumn="0" w:noHBand="1" w:noVBand="1"/>
       </w:tblPr>
       <w:tblGrid>
-        <w:gridCol w:w="8447"/>
+        <w:gridCol w:w="7993"/>
       </w:tblGrid>
       <w:tr>
         <w:tc>
@@ -2487,11 +2685,61 @@
               </w:rPr>
               <w:t xml:space="preserve"> </w:t>
             </w:r>
+            <w:proofErr w:type="spellStart"/>
             <w:r>
               <w:rPr>
                 <w:lang w:val="en-US"/>
               </w:rPr>
-              <w:t>iOS (iPad, iPhone, iPod), Windows 7, NetBeans, Hudson, Jenkins,  Charles, Jira, ReviewBoard, Apache</w:t>
+              <w:t>iOS</w:t>
+            </w:r>
+            <w:proofErr w:type="spellEnd"/>
+            <w:r>
+              <w:rPr>
+                <w:lang w:val="en-US"/>
+              </w:rPr>
+              <w:t xml:space="preserve"> (iPad, iPhone, iPod), Windows 7, </w:t>
+            </w:r>
+            <w:proofErr w:type="spellStart"/>
+            <w:r>
+              <w:rPr>
+                <w:lang w:val="en-US"/>
+              </w:rPr>
+              <w:t>NetBeans</w:t>
+            </w:r>
+            <w:proofErr w:type="spellEnd"/>
+            <w:r>
+              <w:rPr>
+                <w:lang w:val="en-US"/>
+              </w:rPr>
+              <w:t xml:space="preserve">, Hudson, Jenkins,  Charles, </w:t>
+            </w:r>
+            <w:proofErr w:type="spellStart"/>
+            <w:r>
+              <w:rPr>
+                <w:lang w:val="en-US"/>
+              </w:rPr>
+              <w:t>Jira</w:t>
+            </w:r>
+            <w:proofErr w:type="spellEnd"/>
+            <w:r>
+              <w:rPr>
+                <w:lang w:val="en-US"/>
+              </w:rPr>
+              <w:t xml:space="preserve">, </w:t>
+            </w:r>
+            <w:proofErr w:type="spellStart"/>
+            <w:r>
+              <w:rPr>
+                <w:lang w:val="en-US"/>
+              </w:rPr>
+              <w:t>ReviewBoard</w:t>
+            </w:r>
+            <w:proofErr w:type="spellEnd"/>
+            <w:r>
+              <w:rPr>
+                <w:lang w:val="en-US"/>
+              </w:rPr>
+              <w:t>, Apache</w:t>
             </w:r>
           </w:p>
         </w:tc>
@@ -2589,7 +2837,7 @@
         <w:tblLook w:val="0600" w:firstRow="0" w:lastRow="0" w:firstColumn="0" w:lastColumn="0" w:noHBand="1" w:noVBand="1"/>
       </w:tblPr>
       <w:tblGrid>
-        <w:gridCol w:w="8447"/>
+        <w:gridCol w:w="7993"/>
       </w:tblGrid>
       <w:tr>
         <w:tc>
@@ -2747,7 +2995,7 @@
         <w:tblLook w:val="0600" w:firstRow="0" w:lastRow="0" w:firstColumn="0" w:lastColumn="0" w:noHBand="1" w:noVBand="1"/>
       </w:tblPr>
       <w:tblGrid>
-        <w:gridCol w:w="8447"/>
+        <w:gridCol w:w="7993"/>
       </w:tblGrid>
       <w:tr>
         <w:tc>
@@ -2830,7 +3078,7 @@
           <w:bCs/>
         </w:rPr>
       </w:pPr>
-      <w:commentRangeStart w:id="16"/>
+      <w:commentRangeStart w:id="14"/>
       <w:r>
         <w:rPr>
           <w:rFonts w:cs="Lucida Sans Unicode"/>
@@ -2845,14 +3093,14 @@
         </w:rPr>
         <w:t xml:space="preserve"> </w:t>
       </w:r>
-      <w:commentRangeEnd w:id="16"/>
+      <w:commentRangeEnd w:id="14"/>
       <w:r>
         <w:rPr>
           <w:rStyle w:val="CommentReference"/>
           <w:rFonts w:asciiTheme="minorHAnsi" w:hAnsiTheme="minorHAnsi"/>
           <w:color w:val="auto"/>
         </w:rPr>
-        <w:commentReference w:id="16"/>
+        <w:commentReference w:id="14"/>
       </w:r>
       <w:r>
         <w:t>Q1 2009</w:t>
@@ -2907,7 +3155,7 @@
         <w:tblLook w:val="0600" w:firstRow="0" w:lastRow="0" w:firstColumn="0" w:lastColumn="0" w:noHBand="1" w:noVBand="1"/>
       </w:tblPr>
       <w:tblGrid>
-        <w:gridCol w:w="8447"/>
+        <w:gridCol w:w="7993"/>
       </w:tblGrid>
       <w:tr>
         <w:tc>
@@ -2946,7 +3194,21 @@
               <w:rPr>
                 <w:lang w:val="en-US"/>
               </w:rPr>
-              <w:t>CSS, HTML, jQuery, PHP, Adobe Photoshop</w:t>
+              <w:t xml:space="preserve">CSS, HTML, </w:t>
+            </w:r>
+            <w:proofErr w:type="spellStart"/>
+            <w:r>
+              <w:rPr>
+                <w:lang w:val="en-US"/>
+              </w:rPr>
+              <w:t>jQuery</w:t>
+            </w:r>
+            <w:proofErr w:type="spellEnd"/>
+            <w:r>
+              <w:rPr>
+                <w:lang w:val="en-US"/>
+              </w:rPr>
+              <w:t>, PHP, Adobe Photoshop</w:t>
             </w:r>
             <w:r>
               <w:rPr>
@@ -2994,18 +3256,18 @@
       <w:pPr>
         <w:pStyle w:val="Heading5"/>
       </w:pPr>
-      <w:commentRangeStart w:id="17"/>
+      <w:commentRangeStart w:id="15"/>
       <w:r>
         <w:t xml:space="preserve">Institutionen för Systemteknik, Linköpings Universitet </w:t>
       </w:r>
-      <w:commentRangeEnd w:id="17"/>
+      <w:commentRangeEnd w:id="15"/>
       <w:r>
         <w:rPr>
           <w:rStyle w:val="CommentReference"/>
           <w:rFonts w:asciiTheme="minorHAnsi" w:hAnsiTheme="minorHAnsi"/>
           <w:color w:val="auto"/>
         </w:rPr>
-        <w:commentReference w:id="17"/>
+        <w:commentReference w:id="15"/>
       </w:r>
       <w:r>
         <w:t>Q</w:t>
@@ -3088,7 +3350,12 @@
         <w:t>Förnamn</w:t>
       </w:r>
       <w:r>
-        <w:t xml:space="preserve"> utvecklat har genom interaktionen med penseln visat upp trackingsystemets fördelar mot konkurrerande system som högre uppdateringsfrekvens samt passiv och billig kontroll, vilket har också bidragit till ett ökat intresse och efterfrågan för tekniken</w:t>
+        <w:t xml:space="preserve"> utvecklat har genom interaktionen med penseln visat upp trackingsystemets fördelar mot konk</w:t>
+      </w:r>
+      <w:bookmarkStart w:id="16" w:name="_GoBack"/>
+      <w:bookmarkEnd w:id="16"/>
+      <w:r>
+        <w:t>urrerande system som högre uppdateringsfrekvens samt passiv och billig kontroll, vilket har också bidragit till ett ökat intresse och efterfrågan för tekniken</w:t>
       </w:r>
       <w:r>
         <w:t>.</w:t>
@@ -3108,7 +3375,7 @@
         <w:tblLook w:val="0600" w:firstRow="0" w:lastRow="0" w:firstColumn="0" w:lastColumn="0" w:noHBand="1" w:noVBand="1"/>
       </w:tblPr>
       <w:tblGrid>
-        <w:gridCol w:w="8447"/>
+        <w:gridCol w:w="7993"/>
       </w:tblGrid>
       <w:tr>
         <w:tc>
@@ -3213,7 +3480,7 @@
 
 <file path=word/comments.xml><?xml version="1.0" encoding="utf-8"?>
 <w:comments xmlns:wpc="http://schemas.microsoft.com/office/word/2010/wordprocessingCanvas" xmlns:mc="http://schemas.openxmlformats.org/markup-compatibility/2006" xmlns:o="urn:schemas-microsoft-com:office:office" xmlns:r="http://schemas.openxmlformats.org/officeDocument/2006/relationships" xmlns:m="http://schemas.openxmlformats.org/officeDocument/2006/math" xmlns:v="urn:schemas-microsoft-com:vml" xmlns:wp14="http://schemas.microsoft.com/office/word/2010/wordprocessingDrawing" xmlns:wp="http://schemas.openxmlformats.org/drawingml/2006/wordprocessingDrawing" xmlns:w10="urn:schemas-microsoft-com:office:word" xmlns:w="http://schemas.openxmlformats.org/wordprocessingml/2006/main" xmlns:w14="http://schemas.microsoft.com/office/word/2010/wordml" xmlns:w15="http://schemas.microsoft.com/office/word/2012/wordml" xmlns:wpg="http://schemas.microsoft.com/office/word/2010/wordprocessingGroup" xmlns:wpi="http://schemas.microsoft.com/office/word/2010/wordprocessingInk" xmlns:wne="http://schemas.microsoft.com/office/word/2006/wordml" xmlns:wps="http://schemas.microsoft.com/office/word/2010/wordprocessingShape" mc:Ignorable="w14 w15 wp14">
-  <w:comment w:id="3" w:author="Boel Sjöstrand" w:date="2012-12-06T08:40:00Z" w:initials="BS">
+  <w:comment w:id="2" w:author="Boel Sjöstrand" w:date="2012-12-06T08:40:00Z" w:initials="BS">
     <w:p>
       <w:pPr>
         <w:pStyle w:val="CommentText"/>
@@ -3229,7 +3496,7 @@
       </w:r>
     </w:p>
   </w:comment>
-  <w:comment w:id="4" w:author="Hanna" w:date="2012-12-06T08:42:00Z" w:initials="H">
+  <w:comment w:id="3" w:author="Hanna" w:date="2012-12-06T08:43:00Z" w:initials="H">
     <w:p>
       <w:pPr>
         <w:pStyle w:val="CommentText"/>
@@ -3241,10 +3508,16 @@
         <w:annotationRef/>
       </w:r>
       <w:r>
-        <w:t>Här ska du skriva en eg</w:t>
-      </w:r>
-      <w:r>
-        <w:t xml:space="preserve">en beskrivning utifrån mallen </w:t>
+        <w:rPr>
+          <w:rStyle w:val="CommentReference"/>
+        </w:rPr>
+        <w:annotationRef/>
+      </w:r>
+      <w:r>
+        <w:rPr>
+          <w:rStyle w:val="CommentReference"/>
+        </w:rPr>
+        <w:t>Här skriver du dina främsta kompetensområden</w:t>
       </w:r>
     </w:p>
     <w:p>
@@ -3252,323 +3525,189 @@
         <w:pStyle w:val="CommentText"/>
       </w:pPr>
     </w:p>
+  </w:comment>
+  <w:comment w:id="4" w:author="Boel Sjöstrand" w:date="2012-12-06T08:44:00Z" w:initials="BS">
     <w:p>
       <w:pPr>
         <w:pStyle w:val="CommentText"/>
       </w:pPr>
       <w:r>
         <w:rPr>
+          <w:rStyle w:val="CommentReference"/>
+        </w:rPr>
+        <w:annotationRef/>
+      </w:r>
+      <w:r>
+        <w:t>Lyft fram de tre erfarenheter du är mest stolt över som karaktäriserar dig lite extra</w:t>
+      </w:r>
+    </w:p>
+  </w:comment>
+  <w:comment w:id="5" w:author="Boel Sjöstrand" w:date="2012-12-06T08:44:00Z" w:initials="BS">
+    <w:p>
+      <w:pPr>
+        <w:pStyle w:val="CommentText"/>
+      </w:pPr>
+      <w:r>
+        <w:rPr>
+          <w:rStyle w:val="CommentReference"/>
+        </w:rPr>
+        <w:annotationRef/>
+      </w:r>
+      <w:r>
+        <w:t>Sätt en eller flera titlar på dig själv. (Samma som på första sidan)</w:t>
+      </w:r>
+    </w:p>
+  </w:comment>
+  <w:comment w:id="6" w:author="Hanna" w:date="2012-12-06T08:45:00Z" w:initials="H">
+    <w:p>
+      <w:pPr>
+        <w:pStyle w:val="CommentText"/>
+      </w:pPr>
+      <w:r>
+        <w:rPr>
+          <w:rStyle w:val="CommentReference"/>
+        </w:rPr>
+        <w:annotationRef/>
+      </w:r>
+      <w:r>
+        <w:rPr>
+          <w:rStyle w:val="CommentReference"/>
+        </w:rPr>
+        <w:annotationRef/>
+      </w:r>
+      <w:r>
+        <w:t xml:space="preserve">Under denna sektion </w:t>
+      </w:r>
+      <w:r>
+        <w:t xml:space="preserve">och de följande </w:t>
+      </w:r>
+      <w:r>
+        <w:t>ska du lista samtliga tekniker du har jobbat med, oavsett hur stor eller liten erfare</w:t>
+      </w:r>
+      <w:r>
+        <w:t>nhet du har inom aktuell teknik. Var inte rädd för att ta med något även om du bara suttit och ”pillat” lite med tekniken. Om du har jobbat med en teknik är det en kunskap, oavsett om du är expert inom ämnet eller ej. Det krävs inte att du fått betalt för att lära dig något, utan kompetens som kommer från eget intresse är lika relevant.</w:t>
+      </w:r>
+    </w:p>
+  </w:comment>
+  <w:comment w:id="7" w:author="Hanna" w:date="2012-12-06T08:48:00Z" w:initials="H">
+    <w:p>
+      <w:pPr>
+        <w:pStyle w:val="CommentText"/>
+      </w:pPr>
+      <w:r>
+        <w:rPr>
+          <w:rStyle w:val="CommentReference"/>
+        </w:rPr>
+        <w:annotationRef/>
+      </w:r>
+      <w:r>
+        <w:t>Samma som tidigare sida</w:t>
+      </w:r>
+    </w:p>
+  </w:comment>
+  <w:comment w:id="8" w:author="Hanna" w:date="2012-12-04T13:18:00Z" w:initials="H">
+    <w:p>
+      <w:pPr>
+        <w:pStyle w:val="CommentText"/>
+      </w:pPr>
+      <w:r>
+        <w:rPr>
+          <w:rStyle w:val="CommentReference"/>
+        </w:rPr>
+        <w:annotationRef/>
+      </w:r>
+      <w:r>
+        <w:t>Här ska du skriva alla relevanta utbildningar och certifieringar du tagit</w:t>
+      </w:r>
+    </w:p>
+  </w:comment>
+  <w:comment w:id="9" w:author="Boel Sjöstrand" w:date="2012-12-07T14:36:00Z" w:initials="BS">
+    <w:p>
+      <w:pPr>
+        <w:pStyle w:val="CommentText"/>
+      </w:pPr>
+      <w:r>
+        <w:rPr>
+          <w:rStyle w:val="CommentReference"/>
+        </w:rPr>
+        <w:annotationRef/>
+      </w:r>
+      <w:r>
+        <w:t xml:space="preserve">Här under listar du all projekterfarenhet. </w:t>
+      </w:r>
+      <w:r>
+        <w:t xml:space="preserve">Glöm inte bort </w:t>
+      </w:r>
+      <w:r>
+        <w:rPr>
           <w:b/>
         </w:rPr>
-        <w:t>1 Inledning</w:t>
-      </w:r>
-      <w:r>
-        <w:t xml:space="preserve">: Beskriv din kompetens med två-tre meningar, referera till din erfarenhet och kompetens, bransch eller projekt. </w:t>
+        <w:t>deltidsanställningar</w:t>
+      </w:r>
+      <w:r>
+        <w:t xml:space="preserve"> och </w:t>
+      </w:r>
+      <w:r>
+        <w:rPr>
+          <w:b/>
+        </w:rPr>
+        <w:t>extrajobb</w:t>
+      </w:r>
+      <w:r>
+        <w:t xml:space="preserve">. </w:t>
       </w:r>
     </w:p>
     <w:p>
       <w:pPr>
         <w:pStyle w:val="CommentText"/>
       </w:pPr>
-    </w:p>
+      <w:r>
+        <w:t>Dela upp längre projekt eller anställningar efter olika projekt du arbetat i och/eller efter olika roller du haft i projektet så att det blir flera poster, då blir din kompetens mer lättläst.</w:t>
+      </w:r>
+    </w:p>
+  </w:comment>
+  <w:comment w:id="10" w:author="Hanna" w:date="2012-12-10T14:50:00Z" w:initials="H">
     <w:p>
       <w:pPr>
         <w:pStyle w:val="CommentText"/>
       </w:pPr>
-    </w:p>
+      <w:r>
+        <w:rPr>
+          <w:rStyle w:val="CommentReference"/>
+        </w:rPr>
+        <w:annotationRef/>
+      </w:r>
+      <w:r>
+        <w:t xml:space="preserve">Den här rubriken ska beskriva din roll/dina roller i projektet. </w:t>
+      </w:r>
+      <w:r>
+        <w:t>Använd gärna flera titlar i rubriken för att visa på hela projektet och de ansvar du hade utöver huvudansvaret, t.ex.”Systemutvecklare, testledare”.</w:t>
+      </w:r>
+    </w:p>
+  </w:comment>
+  <w:comment w:id="11" w:author="Boel Sjöstrand" w:date="2012-12-10T14:49:00Z" w:initials="BS">
     <w:p>
       <w:pPr>
         <w:pStyle w:val="CommentText"/>
       </w:pPr>
       <w:r>
         <w:rPr>
-          <w:b/>
-        </w:rPr>
-        <w:t>2. Utbildning:</w:t>
-      </w:r>
-      <w:r>
-        <w:t xml:space="preserve">  Utbildad inom…inriktning eventuella certifieringar.</w:t>
-      </w:r>
-    </w:p>
-    <w:p>
-      <w:pPr>
-        <w:pStyle w:val="CommentText"/>
-      </w:pPr>
-    </w:p>
-    <w:p>
-      <w:pPr>
-        <w:pStyle w:val="CommentText"/>
-        <w:rPr>
-          <w:b/>
-        </w:rPr>
-      </w:pPr>
-      <w:r>
-        <w:rPr>
-          <w:b/>
-        </w:rPr>
-        <w:t>3. V</w:t>
-      </w:r>
-      <w:r>
-        <w:rPr>
-          <w:b/>
-        </w:rPr>
-        <w:t>ad utmärker dig /</w:t>
-      </w:r>
-      <w:r>
-        <w:rPr>
-          <w:b/>
-        </w:rPr>
-        <w:t>Hur fungerar du i projekt</w:t>
-      </w:r>
-      <w:r>
-        <w:rPr>
-          <w:b/>
-        </w:rPr>
-        <w:t>:</w:t>
-      </w:r>
-    </w:p>
-    <w:p>
-      <w:pPr>
-        <w:pStyle w:val="CommentText"/>
-      </w:pPr>
-    </w:p>
-    <w:p>
-      <w:pPr>
-        <w:pStyle w:val="CommentText"/>
-      </w:pPr>
-      <w:r>
-        <w:t xml:space="preserve"> ”vad som utmärker Anna i projekt är …”, hur jobbar du i projekt, ledarroll, drivande, problemlösare, noggrann.</w:t>
-      </w:r>
-    </w:p>
-    <w:p>
-      <w:pPr>
-        <w:pStyle w:val="CommentText"/>
-      </w:pPr>
-    </w:p>
-    <w:p>
-      <w:pPr>
-        <w:pStyle w:val="CommentText"/>
-      </w:pPr>
-      <w:r>
-        <w:t>Använd mallen här bredvid som inspiration och skriv en egen presentation utifrån samma språkstil.</w:t>
+          <w:rStyle w:val="CommentReference"/>
+        </w:rPr>
+        <w:annotationRef/>
+      </w:r>
+      <w:r>
+        <w:t>Behåll</w:t>
+      </w:r>
+      <w:r>
+        <w:t xml:space="preserve"> formateringen även på när det gäller projektens periodlängd. Detta skall skrivas med kvartalperioder, alltså Q1, Q2, Q3 och Q4. Om projektet är så kort att det endast innefattar ett par veckor skriver du då alltså den period som de</w:t>
+      </w:r>
+      <w:r>
+        <w:t>ssa veckor tillhör, t.ex Q1 2012</w:t>
       </w:r>
     </w:p>
   </w:comment>
-  <w:comment w:id="5" w:author="Hanna" w:date="2012-12-06T08:43:00Z" w:initials="H">
-    <w:p>
-      <w:pPr>
-        <w:pStyle w:val="CommentText"/>
-      </w:pPr>
-      <w:r>
-        <w:rPr>
-          <w:rStyle w:val="CommentReference"/>
-        </w:rPr>
-        <w:annotationRef/>
-      </w:r>
-      <w:r>
-        <w:rPr>
-          <w:rStyle w:val="CommentReference"/>
-        </w:rPr>
-        <w:annotationRef/>
-      </w:r>
-      <w:r>
-        <w:rPr>
-          <w:rStyle w:val="CommentReference"/>
-        </w:rPr>
-        <w:t>Här skriver du dina främsta kompetensområden</w:t>
-      </w:r>
-    </w:p>
-    <w:p>
-      <w:pPr>
-        <w:pStyle w:val="CommentText"/>
-      </w:pPr>
-    </w:p>
-  </w:comment>
-  <w:comment w:id="6" w:author="Boel Sjöstrand" w:date="2012-12-06T08:44:00Z" w:initials="BS">
-    <w:p>
-      <w:pPr>
-        <w:pStyle w:val="CommentText"/>
-      </w:pPr>
-      <w:r>
-        <w:rPr>
-          <w:rStyle w:val="CommentReference"/>
-        </w:rPr>
-        <w:annotationRef/>
-      </w:r>
-      <w:r>
-        <w:t>Lyft fram de tre erfarenheter du är mest stolt över som karaktäriserar dig lite extra</w:t>
-      </w:r>
-    </w:p>
-  </w:comment>
-  <w:comment w:id="7" w:author="Boel Sjöstrand" w:date="2012-12-06T08:44:00Z" w:initials="BS">
-    <w:p>
-      <w:pPr>
-        <w:pStyle w:val="CommentText"/>
-      </w:pPr>
-      <w:r>
-        <w:rPr>
-          <w:rStyle w:val="CommentReference"/>
-        </w:rPr>
-        <w:annotationRef/>
-      </w:r>
-      <w:r>
-        <w:t>Sätt en eller flera titlar på dig själv. (Samma som på första sidan)</w:t>
-      </w:r>
-    </w:p>
-  </w:comment>
-  <w:comment w:id="8" w:author="Hanna" w:date="2012-12-06T08:45:00Z" w:initials="H">
-    <w:p>
-      <w:pPr>
-        <w:pStyle w:val="CommentText"/>
-      </w:pPr>
-      <w:r>
-        <w:rPr>
-          <w:rStyle w:val="CommentReference"/>
-        </w:rPr>
-        <w:annotationRef/>
-      </w:r>
-      <w:r>
-        <w:rPr>
-          <w:rStyle w:val="CommentReference"/>
-        </w:rPr>
-        <w:annotationRef/>
-      </w:r>
-      <w:r>
-        <w:t xml:space="preserve">Under denna sektion </w:t>
-      </w:r>
-      <w:r>
-        <w:t xml:space="preserve">och de följande </w:t>
-      </w:r>
-      <w:r>
-        <w:t>ska du lista samtliga tekniker du har jobbat med, oavsett hur stor eller liten erfare</w:t>
-      </w:r>
-      <w:r>
-        <w:t>nhet du har inom aktuell teknik. Var inte rädd för att ta med något även om du bara suttit och ”pillat” lite med tekniken. Om du har jobbat med en teknik är det en kunskap, oavsett om du är expert inom ämnet eller ej. Det krävs inte att du fått betalt för att lära dig något, utan kompetens som kommer från eget intresse är lika relevant.</w:t>
-      </w:r>
-    </w:p>
-  </w:comment>
-  <w:comment w:id="9" w:author="Hanna" w:date="2012-12-06T08:48:00Z" w:initials="H">
-    <w:p>
-      <w:pPr>
-        <w:pStyle w:val="CommentText"/>
-      </w:pPr>
-      <w:r>
-        <w:rPr>
-          <w:rStyle w:val="CommentReference"/>
-        </w:rPr>
-        <w:annotationRef/>
-      </w:r>
-      <w:r>
-        <w:t>Samma som tidigare sida</w:t>
-      </w:r>
-    </w:p>
-  </w:comment>
-  <w:comment w:id="10" w:author="Hanna" w:date="2012-12-04T13:18:00Z" w:initials="H">
-    <w:p>
-      <w:pPr>
-        <w:pStyle w:val="CommentText"/>
-      </w:pPr>
-      <w:r>
-        <w:rPr>
-          <w:rStyle w:val="CommentReference"/>
-        </w:rPr>
-        <w:annotationRef/>
-      </w:r>
-      <w:r>
-        <w:t>Här ska du skriva alla relevanta utbildningar och certifieringar du tagit</w:t>
-      </w:r>
-    </w:p>
-  </w:comment>
-  <w:comment w:id="11" w:author="Boel Sjöstrand" w:date="2012-12-07T14:36:00Z" w:initials="BS">
-    <w:p>
-      <w:pPr>
-        <w:pStyle w:val="CommentText"/>
-      </w:pPr>
-      <w:r>
-        <w:rPr>
-          <w:rStyle w:val="CommentReference"/>
-        </w:rPr>
-        <w:annotationRef/>
-      </w:r>
-      <w:r>
-        <w:t xml:space="preserve">Här under listar du all projekterfarenhet. </w:t>
-      </w:r>
-      <w:r>
-        <w:t xml:space="preserve">Glöm inte bort </w:t>
-      </w:r>
-      <w:r>
-        <w:rPr>
-          <w:b/>
-        </w:rPr>
-        <w:t>deltidsanställningar</w:t>
-      </w:r>
-      <w:r>
-        <w:t xml:space="preserve"> och </w:t>
-      </w:r>
-      <w:r>
-        <w:rPr>
-          <w:b/>
-        </w:rPr>
-        <w:t>extrajobb</w:t>
-      </w:r>
-      <w:r>
-        <w:t xml:space="preserve">. </w:t>
-      </w:r>
-    </w:p>
-    <w:p>
-      <w:pPr>
-        <w:pStyle w:val="CommentText"/>
-      </w:pPr>
-      <w:r>
-        <w:t>Dela upp längre projekt eller anställningar efter olika projekt du arbetat i och/eller efter olika roller du haft i projektet så att det blir flera poster, då blir din kompetens mer lättläst.</w:t>
-      </w:r>
-    </w:p>
-  </w:comment>
-  <w:comment w:id="12" w:author="Hanna" w:date="2012-12-10T14:50:00Z" w:initials="H">
-    <w:p>
-      <w:pPr>
-        <w:pStyle w:val="CommentText"/>
-      </w:pPr>
-      <w:r>
-        <w:rPr>
-          <w:rStyle w:val="CommentReference"/>
-        </w:rPr>
-        <w:annotationRef/>
-      </w:r>
-      <w:r>
-        <w:t xml:space="preserve">Den här rubriken ska beskriva din roll/dina roller i projektet. </w:t>
-      </w:r>
-      <w:r>
-        <w:t>Använd gärna flera titlar i rubriken för att visa på hela projektet och de ansvar du hade utöver huvudansvaret, t.ex.</w:t>
-      </w:r>
-      <w:r>
-        <w:t>”Systemutvecklare, testledare”.</w:t>
-      </w:r>
-    </w:p>
-  </w:comment>
-  <w:comment w:id="13" w:author="Boel Sjöstrand" w:date="2012-12-10T14:49:00Z" w:initials="BS">
-    <w:p>
-      <w:pPr>
-        <w:pStyle w:val="CommentText"/>
-      </w:pPr>
-      <w:r>
-        <w:rPr>
-          <w:rStyle w:val="CommentReference"/>
-        </w:rPr>
-        <w:annotationRef/>
-      </w:r>
-      <w:r>
-        <w:t>Behåll</w:t>
-      </w:r>
-      <w:r>
-        <w:t xml:space="preserve"> formateringen även på när det gäller projektens periodlängd. Detta skall skrivas med kvartalperioder, alltså Q1, Q2, Q3 och Q4. Om projektet är så kort att det endast innefattar ett par veckor skriver du då alltså den period som de</w:t>
-      </w:r>
-      <w:r>
-        <w:t>ssa veckor tillhör, t.ex Q1 2012</w:t>
-      </w:r>
-    </w:p>
-  </w:comment>
-  <w:comment w:id="14" w:author="Hanna" w:date="2012-12-10T14:51:00Z" w:initials="H">
+  <w:comment w:id="12" w:author="Hanna" w:date="2012-12-10T14:51:00Z" w:initials="H">
     <w:p>
       <w:pPr>
         <w:pStyle w:val="CommentText"/>
@@ -3806,7 +3945,7 @@
       </w:r>
     </w:p>
   </w:comment>
-  <w:comment w:id="15" w:author="Hanna" w:date="2012-12-04T13:20:00Z" w:initials="H">
+  <w:comment w:id="13" w:author="Hanna" w:date="2012-12-04T13:20:00Z" w:initials="H">
     <w:p>
       <w:pPr>
         <w:pStyle w:val="CommentText"/>
@@ -3825,7 +3964,7 @@
       </w:r>
     </w:p>
   </w:comment>
-  <w:comment w:id="16" w:author="Patrik Sjöbom" w:date="2012-12-10T14:51:00Z" w:initials="PS">
+  <w:comment w:id="14" w:author="Patrik Sjöbom" w:date="2012-12-10T14:51:00Z" w:initials="PS">
     <w:p>
       <w:pPr>
         <w:pStyle w:val="CommentText"/>
@@ -3837,14 +3976,11 @@
         <w:annotationRef/>
       </w:r>
       <w:r>
-        <w:t xml:space="preserve">Exempel på hur man kan </w:t>
-      </w:r>
-      <w:r>
-        <w:t>skriva ett deltids-/skolprojekt.</w:t>
+        <w:t>Exempel på hur man kan skriva ett deltids-/skolprojekt.</w:t>
       </w:r>
     </w:p>
   </w:comment>
-  <w:comment w:id="17" w:author="Patrik Sjöbom" w:date="2012-12-07T14:36:00Z" w:initials="PS">
+  <w:comment w:id="15" w:author="Patrik Sjöbom" w:date="2012-12-07T14:36:00Z" w:initials="PS">
     <w:p>
       <w:pPr>
         <w:pStyle w:val="CommentText"/>
@@ -3890,7 +4026,6 @@
 <file path=word/commentsExtended.xml><?xml version="1.0" encoding="utf-8"?>
 <w15:commentsEx xmlns:wpc="http://schemas.microsoft.com/office/word/2010/wordprocessingCanvas" xmlns:mc="http://schemas.openxmlformats.org/markup-compatibility/2006" xmlns:o="urn:schemas-microsoft-com:office:office" xmlns:r="http://schemas.openxmlformats.org/officeDocument/2006/relationships" xmlns:m="http://schemas.openxmlformats.org/officeDocument/2006/math" xmlns:v="urn:schemas-microsoft-com:vml" xmlns:wp14="http://schemas.microsoft.com/office/word/2010/wordprocessingDrawing" xmlns:wp="http://schemas.openxmlformats.org/drawingml/2006/wordprocessingDrawing" xmlns:w10="urn:schemas-microsoft-com:office:word" xmlns:w="http://schemas.openxmlformats.org/wordprocessingml/2006/main" xmlns:w14="http://schemas.microsoft.com/office/word/2010/wordml" xmlns:w15="http://schemas.microsoft.com/office/word/2012/wordml" xmlns:wpg="http://schemas.microsoft.com/office/word/2010/wordprocessingGroup" xmlns:wpi="http://schemas.microsoft.com/office/word/2010/wordprocessingInk" xmlns:wne="http://schemas.microsoft.com/office/word/2006/wordml" xmlns:wps="http://schemas.microsoft.com/office/word/2010/wordprocessingShape" mc:Ignorable="w14 w15 wp14">
   <w15:commentEx w15:paraId="1B2AAB27" w15:done="0"/>
-  <w15:commentEx w15:paraId="1F577294" w15:done="0"/>
   <w15:commentEx w15:paraId="1249D2AF" w15:done="0"/>
   <w15:commentEx w15:paraId="1D988BDE" w15:done="0"/>
   <w15:commentEx w15:paraId="781279A7" w15:done="0"/>
@@ -4101,7 +4236,7 @@
         </mc:Choice>
         <mc:Fallback>
           <w:pict>
-            <v:rect w14:anchorId="7070168A" id="Rectangle 7" o:spid="_x0000_s1026" style="position:absolute;margin-left:574.5pt;margin-top:789.55pt;width:21.6pt;height:52.75pt;z-index:251666432;visibility:visible;mso-wrap-style:square;mso-width-percent:0;mso-height-percent:0;mso-wrap-distance-left:9pt;mso-wrap-distance-top:0;mso-wrap-distance-right:9pt;mso-wrap-distance-bottom:0;mso-position-horizontal:absolute;mso-position-horizontal-relative:page;mso-position-vertical:absolute;mso-position-vertical-relative:page;mso-width-percent:0;mso-height-percent:0;mso-width-relative:page;mso-height-relative:page;v-text-anchor:top" o:gfxdata="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" o:allowincell="f" fillcolor="#c93" stroked="f">
+            <v:rect w14:anchorId="285E4497" id="Rectangle 7" o:spid="_x0000_s1026" style="position:absolute;margin-left:574.5pt;margin-top:789.55pt;width:21.6pt;height:52.75pt;z-index:251666432;visibility:visible;mso-wrap-style:square;mso-width-percent:0;mso-height-percent:0;mso-wrap-distance-left:9pt;mso-wrap-distance-top:0;mso-wrap-distance-right:9pt;mso-wrap-distance-bottom:0;mso-position-horizontal:absolute;mso-position-horizontal-relative:page;mso-position-vertical:absolute;mso-position-vertical-relative:page;mso-width-percent:0;mso-height-percent:0;mso-width-relative:page;mso-height-relative:page;v-text-anchor:top" o:gfxdata="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" o:allowincell="f" fillcolor="#c93" stroked="f">
               <w10:wrap anchorx="page" anchory="page"/>
             </v:rect>
           </w:pict>
@@ -4207,7 +4342,7 @@
                               <w:b/>
                               <w:noProof/>
                             </w:rPr>
-                            <w:t>1</w:t>
+                            <w:t>8</w:t>
                           </w:r>
                           <w:r>
                             <w:rPr>
@@ -4289,7 +4424,7 @@
                         <w:b/>
                         <w:noProof/>
                       </w:rPr>
-                      <w:t>1</w:t>
+                      <w:t>8</w:t>
                     </w:r>
                     <w:r>
                       <w:rPr>
@@ -4498,7 +4633,7 @@
         </mc:Choice>
         <mc:Fallback>
           <w:pict>
-            <v:rect w14:anchorId="4C7EB58A" id="Rectangle 6" o:spid="_x0000_s1026" style="position:absolute;margin-left:574.5pt;margin-top:789.45pt;width:21.5pt;height:52.75pt;z-index:251665408;visibility:visible;mso-wrap-style:square;mso-width-percent:0;mso-height-percent:0;mso-wrap-distance-left:9pt;mso-wrap-distance-top:0;mso-wrap-distance-right:9pt;mso-wrap-distance-bottom:0;mso-position-horizontal:absolute;mso-position-horizontal-relative:page;mso-position-vertical:absolute;mso-position-vertical-relative:page;mso-width-percent:0;mso-height-percent:0;mso-width-relative:page;mso-height-relative:page;v-text-anchor:top" o:gfxdata="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" o:allowincell="f" fillcolor="#c93" stroked="f">
+            <v:rect w14:anchorId="3CB8DA72" id="Rectangle 6" o:spid="_x0000_s1026" style="position:absolute;margin-left:574.5pt;margin-top:789.45pt;width:21.5pt;height:52.75pt;z-index:251665408;visibility:visible;mso-wrap-style:square;mso-width-percent:0;mso-height-percent:0;mso-wrap-distance-left:9pt;mso-wrap-distance-top:0;mso-wrap-distance-right:9pt;mso-wrap-distance-bottom:0;mso-position-horizontal:absolute;mso-position-horizontal-relative:page;mso-position-vertical:absolute;mso-position-vertical-relative:page;mso-width-percent:0;mso-height-percent:0;mso-width-relative:page;mso-height-relative:page;v-text-anchor:top" o:gfxdata="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" o:allowincell="f" fillcolor="#c93" stroked="f">
               <w10:wrap anchorx="page" anchory="page"/>
             </v:rect>
           </w:pict>
@@ -6510,7 +6645,6 @@
   <w:style w:type="character" w:default="1" w:styleId="DefaultParagraphFont">
     <w:name w:val="Default Paragraph Font"/>
     <w:uiPriority w:val="1"/>
-    <w:semiHidden/>
     <w:unhideWhenUsed/>
   </w:style>
   <w:style w:type="table" w:default="1" w:styleId="TableNormal">
@@ -8170,7 +8304,7 @@
 </file>
 
 <file path=customXml/itemProps1.xml><?xml version="1.0" encoding="utf-8"?>
-<ds:datastoreItem xmlns:ds="http://schemas.openxmlformats.org/officeDocument/2006/customXml" ds:itemID="{85A46CE7-B747-4A4D-B43B-7F2FDD262290}">
+<ds:datastoreItem xmlns:ds="http://schemas.openxmlformats.org/officeDocument/2006/customXml" ds:itemID="{9907C773-420B-437A-97FF-F18F1A1E6400}">
   <ds:schemaRefs>
     <ds:schemaRef ds:uri="http://schemas.openxmlformats.org/officeDocument/2006/bibliography"/>
   </ds:schemaRefs>

</xml_diff>

<commit_message>
about halfway done with netlight resume
</commit_message>
<xml_diff>
--- a/netlight/konsult_cv/Konsult-CV.docx
+++ b/netlight/konsult_cv/Konsult-CV.docx
@@ -52,7 +52,7 @@
                         <a:effectLst/>
                         <a:extLst>
                           <a:ext uri="{C572A759-6A51-4108-AA02-DFA0A04FC94B}">
-                            <ma14:wrappingTextBoxFlag xmlns="" xmlns:mo="http://schemas.microsoft.com/office/mac/office/2008/main" xmlns:mv="urn:schemas-microsoft-com:mac:vml" xmlns:o="urn:schemas-microsoft-com:office:office" xmlns:v="urn:schemas-microsoft-com:vml" xmlns:w10="urn:schemas-microsoft-com:office:word" xmlns:w="http://schemas.openxmlformats.org/wordprocessingml/2006/main" xmlns:ma14="http://schemas.microsoft.com/office/mac/drawingml/2011/main"/>
+                            <ma14:wrappingTextBoxFlag xmlns:ma14="http://schemas.microsoft.com/office/mac/drawingml/2011/main" xmlns:w="http://schemas.openxmlformats.org/wordprocessingml/2006/main" xmlns:w10="urn:schemas-microsoft-com:office:word" xmlns:v="urn:schemas-microsoft-com:vml" xmlns:o="urn:schemas-microsoft-com:office:office" xmlns:mv="urn:schemas-microsoft-com:mac:vml" xmlns:mo="http://schemas.microsoft.com/office/mac/office/2008/main" xmlns=""/>
                           </a:ext>
                         </a:extLst>
                       </wps:spPr>
@@ -770,131 +770,27 @@
     <w:p>
       <w:pPr>
         <w:pStyle w:val="KnowledgePageTwo"/>
-        <w:rPr>
-          <w:lang w:val="en-US"/>
-        </w:rPr>
-      </w:pPr>
-      <w:r>
-        <w:rPr>
-          <w:lang w:val="en-US"/>
-        </w:rPr>
+      </w:pPr>
+      <w:r>
         <w:t>Python</w:t>
       </w:r>
       <w:r>
-        <w:rPr>
-          <w:lang w:val="en-US"/>
-        </w:rPr>
-        <w:t xml:space="preserve"> (</w:t>
-      </w:r>
-      <w:r>
-        <w:rPr>
-          <w:lang w:val="en-US"/>
-        </w:rPr>
-        <w:t>Beautiful Soup, Splinter</w:t>
-      </w:r>
-      <w:r>
-        <w:rPr>
-          <w:lang w:val="en-US"/>
-        </w:rPr>
-        <w:t>, Selenium, M</w:t>
-      </w:r>
-      <w:r>
-        <w:rPr>
-          <w:lang w:val="en-US"/>
-        </w:rPr>
-        <w:t>echanize</w:t>
-      </w:r>
-      <w:r>
-        <w:rPr>
-          <w:lang w:val="en-US"/>
-        </w:rPr>
+        <w:t xml:space="preserve"> (Beautiful Soup, Splinter, Selenium, Mechanize, Mozilla Cookie Jar)</w:t>
+      </w:r>
+      <w:r>
         <w:t xml:space="preserve">, </w:t>
       </w:r>
       <w:r>
-        <w:rPr>
-          <w:lang w:val="en-US"/>
-        </w:rPr>
-        <w:t>Mozilla</w:t>
-      </w:r>
-      <w:r>
-        <w:rPr>
-          <w:lang w:val="en-US"/>
-        </w:rPr>
+        <w:t>J</w:t>
+      </w:r>
+      <w:r>
+        <w:t>ava,</w:t>
+      </w:r>
+      <w:r>
         <w:t xml:space="preserve"> </w:t>
       </w:r>
       <w:r>
-        <w:rPr>
-          <w:lang w:val="en-US"/>
-        </w:rPr>
-        <w:t>Cookie</w:t>
-      </w:r>
-      <w:r>
-        <w:rPr>
-          <w:lang w:val="en-US"/>
-        </w:rPr>
-        <w:t xml:space="preserve"> </w:t>
-      </w:r>
-      <w:r>
-        <w:rPr>
-          <w:lang w:val="en-US"/>
-        </w:rPr>
-        <w:t>Jar</w:t>
-      </w:r>
-      <w:r>
-        <w:rPr>
-          <w:lang w:val="en-US"/>
-        </w:rPr>
-        <w:t>)</w:t>
-      </w:r>
-      <w:r>
-        <w:rPr>
-          <w:lang w:val="en-US"/>
-        </w:rPr>
-        <w:t xml:space="preserve">, </w:t>
-      </w:r>
-      <w:r>
-        <w:rPr>
-          <w:lang w:val="en-US"/>
-        </w:rPr>
-        <w:t>J</w:t>
-      </w:r>
-      <w:r>
-        <w:rPr>
-          <w:lang w:val="en-US"/>
-        </w:rPr>
-        <w:t>ava,</w:t>
-      </w:r>
-      <w:r>
-        <w:rPr>
-          <w:lang w:val="en-US"/>
-        </w:rPr>
-        <w:t xml:space="preserve"> </w:t>
-      </w:r>
-      <w:proofErr w:type="spellStart"/>
-      <w:r>
-        <w:rPr>
-          <w:lang w:val="en-US"/>
-        </w:rPr>
-        <w:t>OpenJDK</w:t>
-      </w:r>
-      <w:proofErr w:type="spellEnd"/>
-      <w:r>
-        <w:rPr>
-          <w:lang w:val="en-US"/>
-        </w:rPr>
-        <w:t xml:space="preserve"> (</w:t>
-      </w:r>
-      <w:r>
-        <w:rPr>
-          <w:lang w:val="en-US"/>
-        </w:rPr>
-        <w:t xml:space="preserve">Swing, AWT), C/C++, VBScript, </w:t>
-      </w:r>
-      <w:r>
-        <w:rPr>
-          <w:lang w:val="en-US"/>
-        </w:rPr>
-        <w:t>HTML/DHTML</w:t>
+        <w:t>OpenJDK (Swing, AWT), C/C++, VBScript, HTML/DHTML</w:t>
       </w:r>
     </w:p>
     <w:p>
@@ -934,20 +830,11 @@
     <w:p>
       <w:pPr>
         <w:pStyle w:val="Heading4"/>
-        <w:rPr>
-          <w:lang w:val="sv-SE"/>
-        </w:rPr>
-      </w:pPr>
-      <w:r>
-        <w:rPr>
-          <w:lang w:val="sv-SE"/>
-        </w:rPr>
+      </w:pPr>
+      <w:r>
         <w:t>arkitektur</w:t>
       </w:r>
       <w:r>
-        <w:rPr>
-          <w:lang w:val="sv-SE"/>
-        </w:rPr>
         <w:t xml:space="preserve"> &amp; Design</w:t>
       </w:r>
     </w:p>
@@ -1025,14 +912,8 @@
     <w:p>
       <w:pPr>
         <w:pStyle w:val="Heading4"/>
-        <w:rPr>
-          <w:lang w:val="sv-SE"/>
-        </w:rPr>
-      </w:pPr>
-      <w:r>
-        <w:rPr>
-          <w:lang w:val="sv-SE"/>
-        </w:rPr>
+      </w:pPr>
+      <w:r>
         <w:t>Databaser</w:t>
       </w:r>
     </w:p>
@@ -1041,23 +922,21 @@
         <w:pStyle w:val="KnowledgePageTwo"/>
         <w:rPr>
           <w:szCs w:val="18"/>
-        </w:rPr>
-      </w:pPr>
-      <w:r>
+          <w:lang w:val="en-US"/>
+        </w:rPr>
+      </w:pPr>
+      <w:r>
+        <w:rPr>
+          <w:lang w:val="en-US"/>
+        </w:rPr>
         <w:t>MySQL</w:t>
       </w:r>
     </w:p>
     <w:p>
       <w:pPr>
         <w:pStyle w:val="Heading4"/>
-        <w:rPr>
-          <w:lang w:val="sv-SE"/>
-        </w:rPr>
-      </w:pPr>
-      <w:r>
-        <w:rPr>
-          <w:lang w:val="sv-SE"/>
-        </w:rPr>
+      </w:pPr>
+      <w:r>
         <w:t>Test</w:t>
       </w:r>
     </w:p>
@@ -1422,6 +1301,14 @@
       </w:r>
       <w:r>
         <w:t>TH</w:t>
+      </w:r>
+    </w:p>
+    <w:p>
+      <w:pPr>
+        <w:pStyle w:val="KnowledgePageTwo"/>
+      </w:pPr>
+      <w:r>
+        <w:t>Utbytesstudier vid University of Illinois, USA</w:t>
       </w:r>
     </w:p>
     <w:p>
@@ -1536,96 +1423,47 @@
           <w:lang w:val="sv-SE"/>
         </w:rPr>
       </w:pPr>
+      <w:r>
+        <w:rPr>
+          <w:lang w:val="sv-SE"/>
+        </w:rPr>
+        <w:t>webbutvecklare</w:t>
+      </w:r>
+    </w:p>
+    <w:p>
+      <w:pPr>
+        <w:pStyle w:val="Heading5"/>
+      </w:pPr>
+      <w:r>
+        <w:t>Hobbyprojekt</w:t>
+      </w:r>
+      <w:r>
+        <w:t xml:space="preserve"> </w:t>
+      </w:r>
       <w:commentRangeStart w:id="10"/>
       <w:r>
-        <w:rPr>
-          <w:lang w:val="sv-SE"/>
-        </w:rPr>
-        <w:t>Lead developer</w:t>
+        <w:t>Q</w:t>
+      </w:r>
+      <w:r>
+        <w:t>4</w:t>
+      </w:r>
+      <w:r>
+        <w:t xml:space="preserve"> 20</w:t>
+      </w:r>
+      <w:r>
+        <w:t>1</w:t>
       </w:r>
       <w:commentRangeEnd w:id="10"/>
       <w:r>
-        <w:rPr>
-          <w:rStyle w:val="CommentReference"/>
-          <w:rFonts w:asciiTheme="minorHAnsi" w:hAnsiTheme="minorHAnsi"/>
-          <w:b w:val="0"/>
-          <w:color w:val="auto"/>
-          <w:lang w:val="sv-SE"/>
-        </w:rPr>
-        <w:commentReference w:id="10"/>
-      </w:r>
-      <w:r>
-        <w:rPr>
-          <w:lang w:val="sv-SE"/>
-        </w:rPr>
-        <w:t xml:space="preserve"> / SYSTEMutvecklare</w:t>
-      </w:r>
-    </w:p>
-    <w:p>
-      <w:pPr>
-        <w:pStyle w:val="Heading5"/>
-      </w:pPr>
-      <w:r>
-        <w:t xml:space="preserve">Klarna </w:t>
-      </w:r>
-      <w:commentRangeStart w:id="11"/>
-      <w:r>
-        <w:t>Q2</w:t>
-      </w:r>
-      <w:r>
-        <w:t xml:space="preserve"> 20</w:t>
-      </w:r>
-      <w:r>
-        <w:t>12</w:t>
-      </w:r>
-      <w:r>
-        <w:t xml:space="preserve"> – Q</w:t>
-      </w:r>
-      <w:r>
-        <w:t>4</w:t>
-      </w:r>
-      <w:r>
-        <w:t xml:space="preserve"> 20</w:t>
-      </w:r>
-      <w:r>
-        <w:t>12</w:t>
-      </w:r>
-      <w:commentRangeEnd w:id="11"/>
+        <w:t>5</w:t>
+      </w:r>
       <w:r>
         <w:rPr>
           <w:rStyle w:val="CommentReference"/>
           <w:rFonts w:asciiTheme="minorHAnsi" w:hAnsiTheme="minorHAnsi"/>
           <w:color w:val="auto"/>
         </w:rPr>
-        <w:commentReference w:id="11"/>
-      </w:r>
-    </w:p>
-    <w:p>
-      <w:commentRangeStart w:id="12"/>
-      <w:r>
-        <w:t>Klarna är ett svenskt företag som tillhandahåller betalningslösningar online. Cirka 20% av all e-handel i Sverige går via Klarna och totalt används Klarnas betaltjänster av över 12,000 e-handelsbutiker i Europa. Företaget har över 800 anställda med huvudkontor i Stockholm.</w:t>
-      </w:r>
-    </w:p>
-    <w:p>
-      <w:r>
-        <w:t>Klarnas viktiga</w:t>
-      </w:r>
-      <w:r>
-        <w:t>ste kontaktyta mot sina kunder (e-handlarna)</w:t>
-      </w:r>
-      <w:r>
-        <w:t xml:space="preserve"> är deras integrationssida. Sidan förklarar hur webshopar integrerar sina system med Klarna. De behövde hjälp då den gamla sidan var föråldrad, svår att hålla uppdaterad och innehöll redundant information.</w:t>
-      </w:r>
-    </w:p>
-    <w:p>
-      <w:r>
-        <w:t>Förnamn har, som ansvarig utvecklare av systemet, fått ta ett stort ansvar för leverensen. Hen har även drivit på införandet av automatiserade tester, något som teamet inte tidigare arbetat med. Hens förmåga att kommunicera med andra parter inom organisationen samt vägleda produktägare vid prioriteringar har varit lika viktigt som</w:t>
-      </w:r>
-      <w:r>
-        <w:t xml:space="preserve"> he</w:t>
-      </w:r>
-      <w:r>
-        <w:t xml:space="preserve">ns tekniska lösningar. </w:t>
+        <w:commentReference w:id="10"/>
       </w:r>
     </w:p>
     <w:p>
@@ -1633,44 +1471,66 @@
         <w:jc w:val="both"/>
       </w:pPr>
       <w:r>
-        <w:t xml:space="preserve">Resultatet blev ett </w:t>
-      </w:r>
-      <w:r>
-        <w:t>effektivt system där innehåll</w:t>
-      </w:r>
-      <w:r>
-        <w:t xml:space="preserve"> filtreras efter besökarens inställningar och presenterar skräddarsytt</w:t>
-      </w:r>
-      <w:r>
-        <w:t xml:space="preserve"> innehåll</w:t>
-      </w:r>
-      <w:r>
-        <w:t xml:space="preserve"> för att lösa integrationen för just deras system. </w:t>
-      </w:r>
-      <w:r>
-        <w:t>D</w:t>
-      </w:r>
-      <w:r>
-        <w:t>et</w:t>
-      </w:r>
-      <w:r>
-        <w:t>ta har gjort det</w:t>
-      </w:r>
-      <w:r>
-        <w:t xml:space="preserve"> enkelt för Klarna att släppa nya releaser</w:t>
-      </w:r>
-      <w:r>
-        <w:t>, vilket stärkt deras affärsprocess drastiskt</w:t>
-      </w:r>
-      <w:r>
-        <w:t>.</w:t>
-      </w:r>
-      <w:commentRangeEnd w:id="12"/>
-      <w:r>
-        <w:rPr>
-          <w:rStyle w:val="CommentReference"/>
-        </w:rPr>
-        <w:commentReference w:id="12"/>
+        <w:t>Rateyourmusic är en hemsida där användare kan katalogisera, betygsätta, recensera och diskutera musik. Anvä</w:t>
+      </w:r>
+      <w:r>
+        <w:t>ndare kan lägga till nya album</w:t>
+      </w:r>
+      <w:r>
+        <w:t xml:space="preserve"> så länge upgifterna kan styrkas med hänvisning till ett fysiskt exemplar eller en officiell bandhemsida.</w:t>
+      </w:r>
+    </w:p>
+    <w:p>
+      <w:pPr>
+        <w:jc w:val="both"/>
+      </w:pPr>
+      <w:r>
+        <w:t>Bandcamp är en streamingsida för musik. Artister och oberoende skivbolag publicerar material som man kan lyssna på gratis i webbläsaren eller köpa och ladda ner.</w:t>
+      </w:r>
+    </w:p>
+    <w:p>
+      <w:pPr>
+        <w:jc w:val="both"/>
+      </w:pPr>
+      <w:r>
+        <w:t>Jag har varit en aktiv användare av dessa tjänster i många år och tröttande på att manuellt flytta över info och fixa med formatering för att lägga t</w:t>
+      </w:r>
+      <w:r>
+        <w:t>ill nya album på Rateyourmusic.</w:t>
+      </w:r>
+      <w:r>
+        <w:t xml:space="preserve"> </w:t>
+      </w:r>
+      <w:r>
+        <w:t>Båda sidor saknar API, så jag skrev en webcrawler i Python som extraherar albuminformation från Bandcamps HTML och sedan med Splinter genererar ett broweserfönster som loggar in på Rateyourmusic och navigerar sidan för att skapa/uppdatera ett album med utgivningsdatum, genre, låtlista, korrigera</w:t>
+      </w:r>
+      <w:r>
+        <w:t>r</w:t>
+      </w:r>
+      <w:r>
+        <w:t xml:space="preserve"> liten och stor bokstav i titlar, samt ladda</w:t>
+      </w:r>
+      <w:r>
+        <w:t>r</w:t>
+      </w:r>
+      <w:r>
+        <w:t xml:space="preserve"> upp skivomslag när bättre kvalitet finns att tillgå.</w:t>
+      </w:r>
+    </w:p>
+    <w:p>
+      <w:pPr>
+        <w:jc w:val="both"/>
+      </w:pPr>
+      <w:r>
+        <w:t>Jag använde Chrome developer tools för att hitta rätt HTML-taggar för att på ett generiskt sätt navigera till rätt textrutor, knappar och menyer på hemsidorna.</w:t>
+      </w:r>
+    </w:p>
+    <w:p>
+      <w:pPr>
+        <w:jc w:val="both"/>
+      </w:pPr>
+      <w:r>
+        <w:t>Programmet kan även hämtar information från Spotifys API.</w:t>
       </w:r>
     </w:p>
     <w:tbl>
@@ -1687,7 +1547,7 @@
         <w:tblLook w:val="0600" w:firstRow="0" w:lastRow="0" w:firstColumn="0" w:lastColumn="0" w:noHBand="1" w:noVBand="1"/>
       </w:tblPr>
       <w:tblGrid>
-        <w:gridCol w:w="7709"/>
+        <w:gridCol w:w="7993"/>
       </w:tblGrid>
       <w:tr>
         <w:tc>
@@ -1708,13 +1568,17 @@
                 <w:tab w:val="clear" w:pos="8504"/>
                 <w:tab w:val="left" w:pos="8222"/>
               </w:tabs>
+              <w:rPr>
+                <w:lang w:val="en-US"/>
+              </w:rPr>
             </w:pPr>
-            <w:commentRangeStart w:id="13"/>
+            <w:commentRangeStart w:id="11"/>
             <w:r>
               <w:rPr>
                 <w:b/>
                 <w:bCs/>
                 <w:caps/>
+                <w:lang w:val="en-US"/>
               </w:rPr>
               <w:t>Tekniker</w:t>
             </w:r>
@@ -1723,15 +1587,84 @@
                 <w:b/>
                 <w:bCs/>
                 <w:caps/>
+                <w:lang w:val="en-US"/>
               </w:rPr>
               <w:t>:</w:t>
             </w:r>
             <w:r>
+              <w:rPr>
+                <w:lang w:val="en-US"/>
+              </w:rPr>
               <w:t xml:space="preserve"> </w:t>
             </w:r>
             <w:r>
-              <w:t>PHP, SQL, JavaScript, jQuery, Scrum, CSS3, HTML, XML, design av Restful API, CURL</w:t>
+              <w:rPr>
+                <w:lang w:val="en-US"/>
+              </w:rPr>
+              <w:t xml:space="preserve">Python, </w:t>
             </w:r>
+            <w:proofErr w:type="spellStart"/>
+            <w:r>
+              <w:rPr>
+                <w:lang w:val="en-US"/>
+              </w:rPr>
+              <w:t>BeatifulSou</w:t>
+            </w:r>
+            <w:r>
+              <w:rPr>
+                <w:lang w:val="en-US"/>
+              </w:rPr>
+              <w:t>p</w:t>
+            </w:r>
+            <w:proofErr w:type="spellEnd"/>
+            <w:r>
+              <w:rPr>
+                <w:lang w:val="en-US"/>
+              </w:rPr>
+              <w:t xml:space="preserve">, </w:t>
+            </w:r>
+            <w:proofErr w:type="spellStart"/>
+            <w:r>
+              <w:rPr>
+                <w:lang w:val="en-US"/>
+              </w:rPr>
+              <w:t>Spotipy</w:t>
+            </w:r>
+            <w:proofErr w:type="spellEnd"/>
+            <w:r>
+              <w:rPr>
+                <w:lang w:val="en-US"/>
+              </w:rPr>
+              <w:t xml:space="preserve">, Splinter/Selenium, </w:t>
+            </w:r>
+            <w:proofErr w:type="spellStart"/>
+            <w:r>
+              <w:rPr>
+                <w:lang w:val="en-US"/>
+              </w:rPr>
+              <w:t>A</w:t>
+            </w:r>
+            <w:r>
+              <w:rPr>
+                <w:lang w:val="en-US"/>
+              </w:rPr>
+              <w:t>rgparse</w:t>
+            </w:r>
+            <w:proofErr w:type="spellEnd"/>
+            <w:r>
+              <w:rPr>
+                <w:lang w:val="en-US"/>
+              </w:rPr>
+              <w:t xml:space="preserve">, Perl, </w:t>
+            </w:r>
+            <w:proofErr w:type="spellStart"/>
+            <w:r>
+              <w:rPr>
+                <w:lang w:val="en-US"/>
+              </w:rPr>
+              <w:t>Git</w:t>
+            </w:r>
+            <w:proofErr w:type="spellEnd"/>
           </w:p>
           <w:p>
             <w:pPr>
@@ -1740,12 +1673,16 @@
                 <w:tab w:val="clear" w:pos="8504"/>
                 <w:tab w:val="left" w:pos="8222"/>
               </w:tabs>
+              <w:rPr>
+                <w:lang w:val="en-US"/>
+              </w:rPr>
             </w:pPr>
             <w:r>
               <w:rPr>
                 <w:b/>
                 <w:bCs/>
                 <w:caps/>
+                <w:lang w:val="en-US"/>
               </w:rPr>
               <w:t>Miljöer</w:t>
             </w:r>
@@ -1754,26 +1691,36 @@
                 <w:b/>
                 <w:bCs/>
                 <w:caps/>
+                <w:lang w:val="en-US"/>
               </w:rPr>
               <w:t>:</w:t>
             </w:r>
             <w:r>
+              <w:rPr>
+                <w:lang w:val="en-US"/>
+              </w:rPr>
               <w:t xml:space="preserve"> </w:t>
             </w:r>
             <w:r>
-              <w:t>Yii PHP, Nginx, PostgreSQL, Linux</w:t>
+              <w:rPr>
+                <w:lang w:val="en-US"/>
+              </w:rPr>
+              <w:t>Ubuntu 14.04, Vim, Google Chrome Developer Tools</w:t>
             </w:r>
             <w:r>
-              <w:t xml:space="preserve">, Selenium IDE, PHPUnit, Git, Apache web server   </w:t>
+              <w:rPr>
+                <w:lang w:val="en-US"/>
+              </w:rPr>
+              <w:t xml:space="preserve">   </w:t>
             </w:r>
-            <w:commentRangeEnd w:id="13"/>
+            <w:commentRangeEnd w:id="11"/>
             <w:r>
               <w:rPr>
                 <w:rStyle w:val="CommentReference"/>
                 <w:rFonts w:asciiTheme="minorHAnsi" w:hAnsiTheme="minorHAnsi"/>
                 <w:color w:val="auto"/>
               </w:rPr>
-              <w:commentReference w:id="13"/>
+              <w:commentReference w:id="11"/>
             </w:r>
           </w:p>
         </w:tc>
@@ -1790,7 +1737,7 @@
         <w:rPr>
           <w:lang w:val="sv-SE"/>
         </w:rPr>
-        <w:t>UX- och GUI-designer</w:t>
+        <w:t>Systemutvecklare, forskare</w:t>
       </w:r>
     </w:p>
     <w:p>
@@ -1798,260 +1745,38 @@
         <w:pStyle w:val="Heading5"/>
       </w:pPr>
       <w:r>
-        <w:t>Aftonbladet Q1 2012 – Q2 2012</w:t>
-      </w:r>
-    </w:p>
-    <w:p>
-      <w:pPr>
-        <w:rPr>
-          <w:rFonts w:cs="Arial"/>
-        </w:rPr>
-      </w:pPr>
-      <w:r>
-        <w:rPr>
-          <w:rFonts w:cs="Arial"/>
-        </w:rPr>
-        <w:t>Aftonbladet.se är Sveriges mest väl</w:t>
-      </w:r>
-      <w:r>
-        <w:rPr>
-          <w:rFonts w:cs="Arial"/>
-        </w:rPr>
-        <w:t xml:space="preserve">besökta sajt och en del av </w:t>
-      </w:r>
-      <w:r>
-        <w:rPr>
-          <w:rFonts w:cs="Arial"/>
-        </w:rPr>
-        <w:t>Schibsted Media Group.</w:t>
-      </w:r>
-    </w:p>
-    <w:p>
-      <w:r>
-        <w:t>För</w:t>
-      </w:r>
-      <w:r>
-        <w:t xml:space="preserve"> att stärka sitt digitala erbjudande ville Aftonbladet göra om sin iPad-app. Det fanns två syften: att stärka sitt erbjudande gentemot digitala prenumeranter kunder genom att ge dem en digital utgåva av tidningen varje dag samt att på sikt spara utvecklingskostnad genom att bygga på en befintlig plattform som levererades av tredje part (Visiolink). </w:t>
-      </w:r>
-    </w:p>
-    <w:p>
-      <w:r>
-        <w:t>Förnamns</w:t>
-      </w:r>
-      <w:r>
-        <w:t xml:space="preserve"> roll i projektet var att som UX- och GUI-designer vidareutveckla det befintliga konceptet tillsammans med projektägaren samt att ta fram och leverera den färdiga designen tillsammans med Aftonbladets digitala art director. I den senare fasen ansvarade F</w:t>
-      </w:r>
-      <w:r>
-        <w:t>örnamn</w:t>
-      </w:r>
-      <w:r>
-        <w:t xml:space="preserve"> för att kvalitetssäkra teknikleveran</w:t>
-      </w:r>
-      <w:r>
-        <w:t>törens leverans enligt avtalet.</w:t>
-      </w:r>
-    </w:p>
-    <w:p>
-      <w:r>
-        <w:t>Projektet levererade en bättre produkt ovanpå Visiolinks plattform än någon annan lyckats med tidigare, enligt Visiolink själva vilket på två månader resulterade i en förstaplats i Svenska App Store och över 20 000 dagliga användare.</w:t>
-      </w:r>
-    </w:p>
-    <w:tbl>
-      <w:tblPr>
-        <w:tblStyle w:val="TableGrid"/>
-        <w:tblW w:w="0" w:type="auto"/>
-        <w:tblInd w:w="227" w:type="dxa"/>
-        <w:tblCellMar>
-          <w:top w:w="227" w:type="dxa"/>
-          <w:left w:w="227" w:type="dxa"/>
-          <w:bottom w:w="227" w:type="dxa"/>
-          <w:right w:w="227" w:type="dxa"/>
-        </w:tblCellMar>
-        <w:tblLook w:val="0600" w:firstRow="0" w:lastRow="0" w:firstColumn="0" w:lastColumn="0" w:noHBand="1" w:noVBand="1"/>
-      </w:tblPr>
-      <w:tblGrid>
-        <w:gridCol w:w="7709"/>
-      </w:tblGrid>
-      <w:tr>
-        <w:tc>
-          <w:tcPr>
-            <w:tcW w:w="8447" w:type="dxa"/>
-            <w:tcBorders>
-              <w:top w:val="nil"/>
-              <w:left w:val="nil"/>
-              <w:bottom w:val="nil"/>
-              <w:right w:val="nil"/>
-            </w:tcBorders>
-            <w:shd w:val="clear" w:color="auto" w:fill="F2F2F2" w:themeFill="background1" w:themeFillShade="F2"/>
-          </w:tcPr>
-          <w:p>
-            <w:pPr>
-              <w:pStyle w:val="Kvalification"/>
-            </w:pPr>
-            <w:r>
-              <w:rPr>
-                <w:b/>
-                <w:bCs/>
-              </w:rPr>
-              <w:lastRenderedPageBreak/>
-              <w:t>TEKNIKER:</w:t>
-            </w:r>
-            <w:r>
-              <w:t xml:space="preserve"> </w:t>
-            </w:r>
-            <w:r>
-              <w:t>GUI- och interaktionsdesign, acceptanstest</w:t>
-            </w:r>
-          </w:p>
-          <w:p>
-            <w:pPr>
-              <w:pStyle w:val="Kvalification"/>
-            </w:pPr>
-            <w:r>
-              <w:rPr>
-                <w:b/>
-                <w:bCs/>
-              </w:rPr>
-              <w:t>MILJÖER:</w:t>
-            </w:r>
-            <w:r>
-              <w:t xml:space="preserve"> </w:t>
-            </w:r>
-            <w:r>
-              <w:t>iOS, XCode, Photoshop</w:t>
-            </w:r>
-          </w:p>
-        </w:tc>
-      </w:tr>
-    </w:tbl>
-    <w:p>
-      <w:pPr>
-        <w:pStyle w:val="Heading4"/>
-        <w:rPr>
-          <w:lang w:val="sv-SE"/>
-        </w:rPr>
-        <w:sectPr>
-          <w:type w:val="continuous"/>
-          <w:pgSz w:w="11906" w:h="16838"/>
-          <w:pgMar w:top="1418" w:right="1985" w:bottom="2268" w:left="1985" w:header="709" w:footer="873" w:gutter="0"/>
-          <w:cols w:space="708"/>
-          <w:docGrid w:linePitch="360"/>
-        </w:sectPr>
-      </w:pPr>
-    </w:p>
-    <w:p>
-      <w:pPr>
-        <w:pStyle w:val="Heading2"/>
-        <w:rPr>
-          <w:lang w:val="sv-SE"/>
-        </w:rPr>
-      </w:pPr>
-      <w:r>
-        <w:rPr>
-          <w:lang w:val="sv-SE"/>
-        </w:rPr>
+        <w:t>Ericsson Q3 2015 – Q1 20</w:t>
+      </w:r>
+      <w:bookmarkStart w:id="12" w:name="_GoBack"/>
+      <w:bookmarkEnd w:id="12"/>
+      <w:r>
+        <w:t>16</w:t>
+      </w:r>
+    </w:p>
+    <w:p>
+      <w:r>
+        <w:t>Jag har jobbat med videokomprimering på Ericsson. Jag skrev en testmiljö för att ta fram mätadata för experiment nedskalningar av 1080p. Jag mäter bitrate och bildkvalite (MSE) för simulerad uplink och downlink för 120 testfall och använder openpyxl för att dynamiskt flytta över och presentera informationen i Excel och generera grafer.</w:t>
+      </w:r>
+    </w:p>
+    <w:p>
+      <w:r>
+        <w:t>I python kallar jag på olika binärer i en lång kedja, och hanterar resultaten och bygger en filhierki för att ta vara på outputfiler. Regex används för att extrahera information om bildstorlek och framerate.</w:t>
+      </w:r>
+    </w:p>
+    <w:p>
+      <w:r>
+        <w:t>Jag beräkningar måste köras på ett linuxkluster då de är räkneintensiva, medan excel kräver ett grafiskt användargränsnitt så jag blir tvungen att hantera skillnader i radbrytning mellan Windows och Linux för att mata utdata från en miljö in i en annan.</w:t>
+      </w:r>
+    </w:p>
+    <w:p>
+      <w:r>
+        <w:t>Jag deployar jobben på ett kluster för att köra parallelt, och använder fillås för att skydda data mellan parallella processer som annars försöker skriva till samma bitström. Skapa en massiv filstruktur för varje experiment, samt effektivt analysisera loggfiler för att upptäcka fel.</w:t>
+      </w:r>
+    </w:p>
+    <w:p>
+      <w:r>
         <w:lastRenderedPageBreak/>
-        <w:t>SYSTEMUTVECKLARE</w:t>
-      </w:r>
-    </w:p>
-    <w:p>
-      <w:pPr>
-        <w:pStyle w:val="Heading5"/>
-      </w:pPr>
-      <w:r>
-        <w:t>Schibsted Centralen</w:t>
-      </w:r>
-      <w:r>
-        <w:t xml:space="preserve"> Q</w:t>
-      </w:r>
-      <w:r>
-        <w:t>3</w:t>
-      </w:r>
-      <w:r>
-        <w:t xml:space="preserve"> 20</w:t>
-      </w:r>
-      <w:r>
-        <w:t>11</w:t>
-      </w:r>
-      <w:r>
-        <w:t xml:space="preserve"> – Q</w:t>
-      </w:r>
-      <w:r>
-        <w:t>4</w:t>
-      </w:r>
-      <w:r>
-        <w:t xml:space="preserve"> 20</w:t>
-      </w:r>
-      <w:r>
-        <w:t>11</w:t>
-      </w:r>
-    </w:p>
-    <w:p>
-      <w:r>
-        <w:t>Schibsted är en av nordens största mediakoncerner med bolag som Aftonbladet, Svd och Blocket. Centralen är ett dotterbolag till Schibsted och hanterar koncernens alla gemensam</w:t>
-      </w:r>
-      <w:r>
-        <w:t>ma plattformar och system, bland annat</w:t>
-      </w:r>
-      <w:r>
-        <w:t xml:space="preserve"> behörighetssystem och betalningsplattformar. </w:t>
-      </w:r>
-    </w:p>
-    <w:p>
-      <w:r>
-        <w:t xml:space="preserve">Schibsteds konferensavdelning behövde ett nytt bokningsystem för cateringbeställningar eftersom mycket arbetstid lades på att manuellt hantera beställningar och fakturering.  </w:t>
-      </w:r>
-    </w:p>
-    <w:p>
-      <w:r>
-        <w:t>Projektet hade redan pågått ett halvår och var på väg åt fel hål när Förnamn och en Netlight-kollega tog över. Med en ny projekt</w:t>
-      </w:r>
-      <w:r>
-        <w:t xml:space="preserve">plan och teknisk lösning kunde </w:t>
-      </w:r>
-      <w:r>
-        <w:t>projektet levere</w:t>
-      </w:r>
-      <w:r>
-        <w:t>r</w:t>
-      </w:r>
-      <w:r>
-        <w:t xml:space="preserve">as klart före deadline och inom budget. Projektet krävde hård diciplin, bra kundkontakt samt en hög utvecklingstakt. </w:t>
-      </w:r>
-    </w:p>
-    <w:p>
-      <w:r>
-        <w:t xml:space="preserve">Användare samt styrgrupp var efteråt mycket nöjda med </w:t>
-      </w:r>
-      <w:r>
-        <w:t xml:space="preserve">det resulterande systemet som </w:t>
-      </w:r>
-      <w:r>
-        <w:t>spara</w:t>
-      </w:r>
-      <w:r>
-        <w:t>de</w:t>
-      </w:r>
-      <w:r>
-        <w:t xml:space="preserve"> </w:t>
-      </w:r>
-      <w:r>
-        <w:t xml:space="preserve">tid varje </w:t>
-      </w:r>
-      <w:r>
-        <w:t>dag då rap</w:t>
-      </w:r>
-      <w:r>
-        <w:t>porter och faktureringsunderlag</w:t>
-      </w:r>
-      <w:r>
-        <w:t xml:space="preserve"> nu genereras automatiskt</w:t>
-      </w:r>
-      <w:r>
-        <w:t>.</w:t>
-      </w:r>
-      <w:r>
-        <w:t xml:space="preserve"> Effektiviseringen var affärskritisk och kommer att ge stor effekt över tid.</w:t>
+        <w:t>Jag har lagt till features in kodare och avkodare, där jag jobbar nära bitströmmen, vilket har gett vissa vinster.</w:t>
       </w:r>
     </w:p>
     <w:tbl>
@@ -2085,83 +1810,28 @@
           <w:p>
             <w:pPr>
               <w:pStyle w:val="Kvalification"/>
-              <w:rPr>
-                <w:lang w:val="en-US"/>
-              </w:rPr>
             </w:pPr>
             <w:r>
               <w:rPr>
                 <w:b/>
                 <w:bCs/>
-                <w:lang w:val="en-US"/>
               </w:rPr>
-              <w:t>TEKNIKER</w:t>
+              <w:t>TEKNIKER:</w:t>
             </w:r>
             <w:r>
-              <w:rPr>
-                <w:b/>
-                <w:bCs/>
-                <w:lang w:val="en-US"/>
-              </w:rPr>
-              <w:t>:</w:t>
-            </w:r>
-            <w:r>
-              <w:rPr>
-                <w:lang w:val="en-US"/>
-              </w:rPr>
               <w:t xml:space="preserve"> </w:t>
             </w:r>
             <w:r>
-              <w:rPr>
-                <w:lang w:val="en-US"/>
-              </w:rPr>
-              <w:t>Java, JavaScript, HTML, CSS</w:t>
+              <w:t xml:space="preserve">Python, </w:t>
             </w:r>
             <w:r>
-              <w:rPr>
-                <w:lang w:val="en-US"/>
-              </w:rPr>
-              <w:t>, Groovy,</w:t>
+              <w:t xml:space="preserve">Excel, pyxl, </w:t>
             </w:r>
             <w:r>
-              <w:rPr>
-                <w:lang w:val="en-US"/>
-              </w:rPr>
-              <w:t xml:space="preserve"> </w:t>
+              <w:t>C/C++, Boost, Shell-skript, Platform LSF, LaTeX</w:t>
             </w:r>
             <w:r>
-              <w:rPr>
-                <w:lang w:val="en-US"/>
-              </w:rPr>
-              <w:t xml:space="preserve">Hibernate, Spring framework, Spring security, </w:t>
-            </w:r>
-            <w:proofErr w:type="spellStart"/>
-            <w:r>
-              <w:rPr>
-                <w:lang w:val="en-US"/>
-              </w:rPr>
-              <w:t>OpenId</w:t>
-            </w:r>
-            <w:proofErr w:type="spellEnd"/>
-            <w:r>
-              <w:rPr>
-                <w:lang w:val="en-US"/>
-              </w:rPr>
-              <w:t xml:space="preserve">,  MVC, JSON, </w:t>
-            </w:r>
-            <w:proofErr w:type="spellStart"/>
-            <w:r>
-              <w:rPr>
-                <w:lang w:val="en-US"/>
-              </w:rPr>
-              <w:t>JQuery</w:t>
-            </w:r>
-            <w:proofErr w:type="spellEnd"/>
-            <w:r>
-              <w:rPr>
-                <w:lang w:val="en-US"/>
-              </w:rPr>
-              <w:t>, Google Calendar API, Twitter Bootstrap, REST WS</w:t>
+              <w:t>, SVN, Git</w:t>
             </w:r>
           </w:p>
           <w:p>
@@ -2177,15 +1847,7 @@
                 <w:bCs/>
                 <w:lang w:val="en-US"/>
               </w:rPr>
-              <w:t>MILJÖER</w:t>
-            </w:r>
-            <w:r>
-              <w:rPr>
-                <w:b/>
-                <w:bCs/>
-                <w:lang w:val="en-US"/>
-              </w:rPr>
-              <w:t>:</w:t>
+              <w:t>MILJÖER:</w:t>
             </w:r>
             <w:r>
               <w:rPr>
@@ -2195,32 +1857,21 @@
             </w:r>
             <w:r>
               <w:rPr>
-                <w:rStyle w:val="Standardstycketeckensnitt1"/>
-                <w:rFonts w:cs="Arial"/>
-                <w:szCs w:val="18"/>
                 <w:lang w:val="en-US"/>
               </w:rPr>
-              <w:t xml:space="preserve">Spring source tool suite (STS), </w:t>
+              <w:t>Windows 7, Red Hat L</w:t>
             </w:r>
-            <w:proofErr w:type="spellStart"/>
             <w:r>
               <w:rPr>
-                <w:rStyle w:val="Standardstycketeckensnitt1"/>
-                <w:rFonts w:cs="Arial"/>
-                <w:szCs w:val="18"/>
                 <w:lang w:val="en-US"/>
               </w:rPr>
-              <w:t>IntelliJ</w:t>
+              <w:t>inux, Ubuntu 14.04, Vi</w:t>
             </w:r>
-            <w:proofErr w:type="spellEnd"/>
             <w:r>
               <w:rPr>
-                <w:rStyle w:val="Standardstycketeckensnitt1"/>
-                <w:rFonts w:cs="Arial"/>
-                <w:szCs w:val="18"/>
                 <w:lang w:val="en-US"/>
               </w:rPr>
-              <w:t>, MySQL, Tomcat, Apache POI</w:t>
+              <w:t>sual Studio, Sublime Text, Vim</w:t>
             </w:r>
           </w:p>
         </w:tc>
@@ -2237,13 +1888,13 @@
         <w:rPr>
           <w:lang w:val="sv-SE"/>
         </w:rPr>
-        <w:t>System</w:t>
+        <w:t>S</w:t>
       </w:r>
       <w:r>
         <w:rPr>
           <w:lang w:val="sv-SE"/>
         </w:rPr>
-        <w:t>utvecklare</w:t>
+        <w:t>pelutvecklare</w:t>
       </w:r>
     </w:p>
     <w:p>
@@ -2251,10 +1902,10 @@
         <w:pStyle w:val="Heading5"/>
       </w:pPr>
       <w:r>
-        <w:t xml:space="preserve">Postkodlotteriet </w:t>
-      </w:r>
-      <w:r>
-        <w:t>Q</w:t>
+        <w:t>Hobbyprojekt</w:t>
+      </w:r>
+      <w:r>
+        <w:t xml:space="preserve"> Q</w:t>
       </w:r>
       <w:r>
         <w:t>2</w:t>
@@ -2263,51 +1914,17 @@
         <w:t xml:space="preserve"> 20</w:t>
       </w:r>
       <w:r>
-        <w:t>11</w:t>
-      </w:r>
-    </w:p>
-    <w:p>
-      <w:r>
-        <w:t>Svenska Postkodlotteriet är del av den multinationella Novamediakonceren. Under 2010 delade man ut nästan 800 miljoner kronor till sina förmånstagare, en summa som motsvarade 29 procent av lotteriets omsättning.  Lotteriet är helt it-baserat och varje månad betalas lotterna av prenumeranter, dragningar sker och pengar betalas ut till vinnarna.</w:t>
-      </w:r>
-    </w:p>
-    <w:p>
-      <w:r>
-        <w:t xml:space="preserve">Ett kontinuerligt arbete är refaktorering av äldre delar av IT-stödet. Man har avdelat ett team för att få arkitekturen stringent över olika delar av systemet. Detta arbete befann sig i ett kritiskt skede och man behövde en utvecklare med arkitektsyn för att driva </w:t>
-      </w:r>
-      <w:r>
-        <w:t xml:space="preserve">arbetet </w:t>
-      </w:r>
-      <w:r>
-        <w:t xml:space="preserve">vidare. </w:t>
-      </w:r>
-    </w:p>
-    <w:p>
-      <w:r>
-        <w:t>Förnamn kom in för att få fart på utvecklingen av ett stödsystem</w:t>
-      </w:r>
-      <w:r>
-        <w:t xml:space="preserve"> som var kritiskt för deras verksamhet</w:t>
-      </w:r>
-      <w:r>
-        <w:t>. Hen såg</w:t>
-      </w:r>
-      <w:r>
-        <w:t xml:space="preserve"> till</w:t>
-      </w:r>
-      <w:r>
-        <w:t xml:space="preserve"> att den slutgiltiga lösningen följde arkitektur och utvecklingscykler. </w:t>
-      </w:r>
-    </w:p>
-    <w:p>
-      <w:r>
-        <w:t>Genom Förnamns arbete kunde förbättringar ske fortlöpande samtidigt som arbetstidsbesparande nyutveckling kunde ske.</w:t>
-      </w:r>
-      <w:r>
-        <w:t xml:space="preserve"> Det resulterade i en </w:t>
-      </w:r>
-      <w:r>
-        <w:t>effektivisering som ansågs mycket viktig hos Postkodlotteriet.</w:t>
+        <w:t>15</w:t>
+      </w:r>
+    </w:p>
+    <w:p>
+      <w:r>
+        <w:t>Jag hittade källkoden till en enkel 2d-platformare och bytte ut texturer och bakgrunder till Sonic the Hedgehog.</w:t>
+      </w:r>
+    </w:p>
+    <w:p>
+      <w:r>
+        <w:t>Jag hittade spritesheets och bakgrunder från spelet som manipulerade med Imagemagick för att trimma och sätta ihop. Jag byggde en enkel bana som fungera att köra.</w:t>
       </w:r>
     </w:p>
     <w:tbl>
@@ -2360,20 +1977,36 @@
               <w:t xml:space="preserve"> </w:t>
             </w:r>
             <w:r>
-              <w:rPr>
-                <w:szCs w:val="18"/>
-              </w:rPr>
-              <w:t>Java, Spring, EJB</w:t>
+              <w:t xml:space="preserve">Python 2, </w:t>
+            </w:r>
+            <w:r>
+              <w:t xml:space="preserve">PIL, </w:t>
+            </w:r>
+            <w:r>
+              <w:t xml:space="preserve">Pygame, </w:t>
+            </w:r>
+            <w:r>
+              <w:t xml:space="preserve">Shell-skript, </w:t>
+            </w:r>
+            <w:r>
+              <w:t>Imagemagick</w:t>
+            </w:r>
+            <w:r>
+              <w:t>, Git</w:t>
             </w:r>
           </w:p>
           <w:p>
             <w:pPr>
               <w:pStyle w:val="Kvalification"/>
+              <w:rPr>
+                <w:lang w:val="en-US"/>
+              </w:rPr>
             </w:pPr>
             <w:r>
               <w:rPr>
                 <w:b/>
                 <w:bCs/>
+                <w:lang w:val="en-US"/>
               </w:rPr>
               <w:t>MILJÖER</w:t>
             </w:r>
@@ -2381,14 +2014,24 @@
               <w:rPr>
                 <w:b/>
                 <w:bCs/>
+                <w:lang w:val="en-US"/>
               </w:rPr>
               <w:t>:</w:t>
             </w:r>
             <w:r>
+              <w:rPr>
+                <w:lang w:val="en-US"/>
+              </w:rPr>
               <w:t xml:space="preserve"> </w:t>
             </w:r>
             <w:r>
-              <w:t>Solaris, Eclipse, Subversion</w:t>
+              <w:rPr>
+                <w:rStyle w:val="Standardstycketeckensnitt1"/>
+                <w:rFonts w:cs="Arial"/>
+                <w:szCs w:val="18"/>
+                <w:lang w:val="en-US"/>
+              </w:rPr>
+              <w:t>Ubuntu 14.04, Vim</w:t>
             </w:r>
           </w:p>
         </w:tc>
@@ -2401,20 +2044,17 @@
           <w:lang w:val="sv-SE"/>
         </w:rPr>
       </w:pPr>
-    </w:p>
-    <w:p>
-      <w:pPr>
-        <w:pStyle w:val="Heading2"/>
+      <w:r>
         <w:rPr>
           <w:lang w:val="sv-SE"/>
         </w:rPr>
-      </w:pPr>
+        <w:t>Webb</w:t>
+      </w:r>
       <w:r>
         <w:rPr>
           <w:lang w:val="sv-SE"/>
         </w:rPr>
-        <w:lastRenderedPageBreak/>
-        <w:t>Systemutvecklare / Scrum master</w:t>
+        <w:t>utvecklare</w:t>
       </w:r>
     </w:p>
     <w:p>
@@ -2422,45 +2062,35 @@
         <w:pStyle w:val="Heading5"/>
       </w:pPr>
       <w:r>
-        <w:t>Betsson Q4</w:t>
+        <w:t>Hobbyprojekt</w:t>
+      </w:r>
+      <w:r>
+        <w:t xml:space="preserve"> </w:t>
+      </w:r>
+      <w:r>
+        <w:t>Q</w:t>
+      </w:r>
+      <w:r>
+        <w:t>2</w:t>
       </w:r>
       <w:r>
         <w:t xml:space="preserve"> 20</w:t>
       </w:r>
       <w:r>
-        <w:t>10</w:t>
-      </w:r>
-      <w:r>
-        <w:t xml:space="preserve"> – Q1 2011</w:t>
-      </w:r>
-    </w:p>
-    <w:p>
-      <w:r>
-        <w:t>Betsson är ett av Sveriges snabbast växande företag i online gambling branchen.</w:t>
-      </w:r>
-    </w:p>
-    <w:p>
-      <w:r>
-        <w:t>Betsson tog beslutet att gå in på den nya reglerade online gambling marknaden i Danmark den 1 Jan 2012. Projektet syftade till att bygga siter riktade mot danskar samt migrera kunddata mellan två platformar och uppfylla de regleringar danska myndigheten ställde. Projektet levererades på tid med en mycket nöjd beställare och idag spelar Betsson konkurensskraftigt på danska marknaden.</w:t>
-      </w:r>
-    </w:p>
-    <w:p>
-      <w:r>
-        <w:t xml:space="preserve">Förnamn började som en utvecklare men tog snabbt på sig mer ledande roll som Scrum Master. Teamets uppgifter syftade till att lösa kunddata migrering samt komminucera risker och möjligheter till beslutsfattare på ett övertygande sätt. </w:t>
-      </w:r>
-      <w:r>
-        <w:t>Förnamn löste gruppledar-</w:t>
-      </w:r>
-      <w:r>
-        <w:t xml:space="preserve">rollen och utvecklade migreringslösningen. </w:t>
-      </w:r>
-    </w:p>
-    <w:p>
-      <w:r>
-        <w:t>Mycket hårt tempo i slutet utav projektet fick teamet uppleva då migreringen slufördes med ett lyckat resultat.</w:t>
-      </w:r>
-      <w:r>
-        <w:t xml:space="preserve"> Den lyckade migreringen var en viktig del för Betssons kontinuerliga förbättringsarbete och att migreringen utfördes i tid ansågs mycket värdefullt.</w:t>
+        <w:t>15</w:t>
+      </w:r>
+    </w:p>
+    <w:p>
+      <w:r>
+        <w:t>Skript för att hitta gömda</w:t>
+      </w:r>
+      <w:r>
+        <w:t xml:space="preserve"> extentor på LTH:s webbservrar.</w:t>
+      </w:r>
+    </w:p>
+    <w:p>
+      <w:r>
+        <w:t>Jag märkte att genom att manipulera URL:en kunde man hitta filer som inte var länkade på kurshemsidorna. Då mapparna på servern inte var indexade kunde jag inte veta hur många gömda filer som fanns, men då addresserna ofta följer ett mönster med tentadatum och kurskod itererade jag över rimliga tentadatum för de senaste 10 åren, skickar get requests till servern och laddar ner de filer som returnerar statuskod OK.</w:t>
       </w:r>
     </w:p>
     <w:tbl>
@@ -2513,360 +2143,7 @@
               <w:t xml:space="preserve"> </w:t>
             </w:r>
             <w:r>
-              <w:t>.NET T-SQL, Massive, C#</w:t>
-            </w:r>
-          </w:p>
-          <w:p>
-            <w:pPr>
-              <w:pStyle w:val="Kvalification"/>
-              <w:rPr>
-                <w:lang w:val="en-US"/>
-              </w:rPr>
-            </w:pPr>
-            <w:r>
-              <w:rPr>
-                <w:b/>
-                <w:bCs/>
-                <w:lang w:val="en-US"/>
-              </w:rPr>
-              <w:t>MILJÖER</w:t>
-            </w:r>
-            <w:r>
-              <w:rPr>
-                <w:b/>
-                <w:bCs/>
-                <w:lang w:val="en-US"/>
-              </w:rPr>
-              <w:t>:</w:t>
-            </w:r>
-            <w:r>
-              <w:rPr>
-                <w:lang w:val="en-US"/>
-              </w:rPr>
-              <w:t xml:space="preserve"> </w:t>
-            </w:r>
-            <w:r>
-              <w:rPr>
-                <w:lang w:val="en-US"/>
-              </w:rPr>
-              <w:t>Microsoft SQL Server, Windows Server, Windows</w:t>
-            </w:r>
-          </w:p>
-        </w:tc>
-      </w:tr>
-    </w:tbl>
-    <w:p>
-      <w:pPr>
-        <w:pStyle w:val="Heading2"/>
-        <w:rPr>
-          <w:lang w:val="sv-SE"/>
-        </w:rPr>
-      </w:pPr>
-      <w:r>
-        <w:rPr>
-          <w:lang w:val="sv-SE"/>
-        </w:rPr>
-        <w:t>Systemutvecklare</w:t>
-      </w:r>
-    </w:p>
-    <w:p>
-      <w:pPr>
-        <w:pStyle w:val="Heading5"/>
-      </w:pPr>
-      <w:r>
-        <w:t>N</w:t>
-      </w:r>
-      <w:r>
-        <w:t>et Entertainment Q3 2010 – Q4</w:t>
-      </w:r>
-      <w:r>
-        <w:t xml:space="preserve"> 20</w:t>
-      </w:r>
-      <w:r>
-        <w:t>10</w:t>
-      </w:r>
-    </w:p>
-    <w:p>
-      <w:r>
-        <w:t>Net Entertainment är en ledande leverantör av kasinospelsystem som används av några av världens mest framgångsrika och framträdande speloperatörer.</w:t>
-      </w:r>
-    </w:p>
-    <w:p>
-      <w:r>
-        <w:t xml:space="preserve">Förnamn gick tidigt in i projektetteamet som systemutvecklare och systemarkitekt. Eftersom Net Entertainment inte ville bero på några externa bibliotek utvecklades allting från grunden. Förnamn utvecklade ett robust ramverk flexibelt nog att möta de olika utmaningar som spelutvecklingen stod inför. </w:t>
-      </w:r>
-      <w:r>
-        <w:t>Hen</w:t>
-      </w:r>
-      <w:r>
-        <w:t>s tidigare erfarenhet av avancerad webbutveckling på klientsidan lyfte projektet till en helt ny nivå och möjliggjorde snabbare utvecklingstakt, utökad möjlighet till parallell utveckling samt en betydligt enklare kodbas att underhålla och vidareutveckla.</w:t>
-      </w:r>
-    </w:p>
-    <w:p>
-      <w:r>
-        <w:t>Projektet togs från start till leverans och Förnamn utvecklade tillsammans med teamet spelens grafiska representation, interaktionslogik och användargränssnitt, även med experimentell kreativ användning av nya HTML5- och CSS3-features. Förnamn såg även till att förbättra processerna kring utvecklingen av webbapplikationer, arbetet med Scrum och introducerade även automatiserade enhetstester.</w:t>
-      </w:r>
-    </w:p>
-    <w:p>
-      <w:r>
-        <w:t>Med Förnamns engagemang och känsla för kvalitet levererades spel som ger en tidigare oöverträffad spelupplevelse för mobila kasinospel på en för NetEnt helt ny plattform.</w:t>
-      </w:r>
-    </w:p>
-    <w:tbl>
-      <w:tblPr>
-        <w:tblStyle w:val="TableGrid"/>
-        <w:tblW w:w="0" w:type="auto"/>
-        <w:tblInd w:w="227" w:type="dxa"/>
-        <w:tblCellMar>
-          <w:top w:w="227" w:type="dxa"/>
-          <w:left w:w="227" w:type="dxa"/>
-          <w:bottom w:w="227" w:type="dxa"/>
-          <w:right w:w="227" w:type="dxa"/>
-        </w:tblCellMar>
-        <w:tblLook w:val="0600" w:firstRow="0" w:lastRow="0" w:firstColumn="0" w:lastColumn="0" w:noHBand="1" w:noVBand="1"/>
-      </w:tblPr>
-      <w:tblGrid>
-        <w:gridCol w:w="7993"/>
-      </w:tblGrid>
-      <w:tr>
-        <w:tc>
-          <w:tcPr>
-            <w:tcW w:w="8447" w:type="dxa"/>
-            <w:tcBorders>
-              <w:top w:val="nil"/>
-              <w:left w:val="nil"/>
-              <w:bottom w:val="nil"/>
-              <w:right w:val="nil"/>
-            </w:tcBorders>
-            <w:shd w:val="clear" w:color="auto" w:fill="F2F2F2" w:themeFill="background1" w:themeFillShade="F2"/>
-          </w:tcPr>
-          <w:p>
-            <w:pPr>
-              <w:pStyle w:val="Kvalification"/>
-            </w:pPr>
-            <w:r>
-              <w:rPr>
-                <w:b/>
-                <w:bCs/>
-              </w:rPr>
-              <w:t>TEKNIKER:</w:t>
-            </w:r>
-            <w:r>
-              <w:t xml:space="preserve"> </w:t>
-            </w:r>
-            <w:r>
-              <w:t>HTML5, CSS</w:t>
-            </w:r>
-            <w:r>
-              <w:t xml:space="preserve">3, JavaScript, TDD/BDD, </w:t>
-            </w:r>
-            <w:r>
-              <w:t xml:space="preserve">YUI Tools, JSLint, JSDoc, Maven, Subversion </w:t>
-            </w:r>
-          </w:p>
-          <w:p>
-            <w:pPr>
-              <w:pStyle w:val="Kvalification"/>
-              <w:rPr>
-                <w:lang w:val="en-US"/>
-              </w:rPr>
-            </w:pPr>
-            <w:r>
-              <w:rPr>
-                <w:b/>
-                <w:bCs/>
-                <w:lang w:val="en-US"/>
-              </w:rPr>
-              <w:t>MILJÖER</w:t>
-            </w:r>
-            <w:r>
-              <w:rPr>
-                <w:lang w:val="en-US"/>
-              </w:rPr>
-              <w:t xml:space="preserve"> </w:t>
-            </w:r>
-            <w:proofErr w:type="spellStart"/>
-            <w:r>
-              <w:rPr>
-                <w:lang w:val="en-US"/>
-              </w:rPr>
-              <w:t>iOS</w:t>
-            </w:r>
-            <w:proofErr w:type="spellEnd"/>
-            <w:r>
-              <w:rPr>
-                <w:lang w:val="en-US"/>
-              </w:rPr>
-              <w:t xml:space="preserve"> (iPad, iPhone, iPod), Windows 7, </w:t>
-            </w:r>
-            <w:proofErr w:type="spellStart"/>
-            <w:r>
-              <w:rPr>
-                <w:lang w:val="en-US"/>
-              </w:rPr>
-              <w:t>NetBeans</w:t>
-            </w:r>
-            <w:proofErr w:type="spellEnd"/>
-            <w:r>
-              <w:rPr>
-                <w:lang w:val="en-US"/>
-              </w:rPr>
-              <w:t xml:space="preserve">, Hudson, Jenkins,  Charles, </w:t>
-            </w:r>
-            <w:proofErr w:type="spellStart"/>
-            <w:r>
-              <w:rPr>
-                <w:lang w:val="en-US"/>
-              </w:rPr>
-              <w:t>Jira</w:t>
-            </w:r>
-            <w:proofErr w:type="spellEnd"/>
-            <w:r>
-              <w:rPr>
-                <w:lang w:val="en-US"/>
-              </w:rPr>
-              <w:t xml:space="preserve">, </w:t>
-            </w:r>
-            <w:proofErr w:type="spellStart"/>
-            <w:r>
-              <w:rPr>
-                <w:lang w:val="en-US"/>
-              </w:rPr>
-              <w:t>ReviewBoard</w:t>
-            </w:r>
-            <w:proofErr w:type="spellEnd"/>
-            <w:r>
-              <w:rPr>
-                <w:lang w:val="en-US"/>
-              </w:rPr>
-              <w:t>, Apache</w:t>
-            </w:r>
-          </w:p>
-        </w:tc>
-      </w:tr>
-    </w:tbl>
-    <w:p>
-      <w:pPr>
-        <w:pStyle w:val="Heading2"/>
-        <w:rPr>
-          <w:lang w:val="sv-SE"/>
-        </w:rPr>
-      </w:pPr>
-      <w:r>
-        <w:rPr>
-          <w:lang w:val="sv-SE"/>
-        </w:rPr>
-        <w:lastRenderedPageBreak/>
-        <w:t>systemarkitekt / systemutvecklare</w:t>
-      </w:r>
-    </w:p>
-    <w:p>
-      <w:pPr>
-        <w:pStyle w:val="Heading5"/>
-      </w:pPr>
-      <w:r>
-        <w:rPr>
-          <w:rFonts w:cs="Lucida Sans Unicode"/>
-          <w:bCs/>
-        </w:rPr>
-        <w:t>Nordnet</w:t>
-      </w:r>
-      <w:r>
-        <w:rPr>
-          <w:rFonts w:cs="Lucida Sans Unicode"/>
-          <w:bCs/>
-        </w:rPr>
-        <w:t xml:space="preserve"> </w:t>
-      </w:r>
-      <w:r>
-        <w:t>Q</w:t>
-      </w:r>
-      <w:r>
-        <w:t>1</w:t>
-      </w:r>
-      <w:r>
-        <w:t xml:space="preserve"> 20</w:t>
-      </w:r>
-      <w:r>
-        <w:t>10 – Q3 2010</w:t>
-      </w:r>
-    </w:p>
-    <w:p>
-      <w:r>
-        <w:t>Nordnet har visionen att bli Nordens ledande bank inom sparande med cirka 350 000 aktiva kunder och har ett totalt sparkapital om cirka 100 miljarder kronor. Företaget omsätter ca 1 400 MSEK och har 330 anställda.  Nordnet är helt internetbaserade och erbjuder tjänster till kunder i Sverige, Finland, Danmark och Norge.</w:t>
-      </w:r>
-    </w:p>
-    <w:p>
-      <w:r>
-        <w:t xml:space="preserve">Under 2010 genomfördes en mängd viktiga projekt med syftena att öka kundkonverteringen, compliance, och svara på nya sparformer introducerade av lagstiftning. </w:t>
-      </w:r>
-    </w:p>
-    <w:p>
-      <w:r>
-        <w:t xml:space="preserve">Förnamn var ledande på systemutvecklingssidan som ansvarig för integration och lösningsarkitektur. Med Förnamns förståelse och kunskap inom affärsprocesser kunde förändringar valideras mot affärssidan och kvaliteten i projektet säkras. Projekten ställde även stora krav på teknisk kompetens och simultankapacitet mellan de olika uppgifterna. </w:t>
-      </w:r>
-    </w:p>
-    <w:p>
-      <w:r>
-        <w:t>Som erfar</w:t>
-      </w:r>
-      <w:r>
-        <w:t>en systemutvecklare levererade F</w:t>
-      </w:r>
-      <w:r>
-        <w:t>örnamn snabbt resultat med enastående kvalitet. Tack vare Förnamns arbete kan därför sve</w:t>
-      </w:r>
-      <w:r>
-        <w:t>nska kunder öppna i</w:t>
-      </w:r>
-      <w:r>
-        <w:t>nvesteringssparkonton, norska kunder bli kunder med e-legitimation, och befintliga kunder uppleva ökad realtids-kommunikation mellan sig själva och banksystemen.</w:t>
-      </w:r>
-    </w:p>
-    <w:tbl>
-      <w:tblPr>
-        <w:tblStyle w:val="TableGrid"/>
-        <w:tblW w:w="0" w:type="auto"/>
-        <w:tblInd w:w="227" w:type="dxa"/>
-        <w:tblCellMar>
-          <w:top w:w="227" w:type="dxa"/>
-          <w:left w:w="227" w:type="dxa"/>
-          <w:bottom w:w="227" w:type="dxa"/>
-          <w:right w:w="227" w:type="dxa"/>
-        </w:tblCellMar>
-        <w:tblLook w:val="0600" w:firstRow="0" w:lastRow="0" w:firstColumn="0" w:lastColumn="0" w:noHBand="1" w:noVBand="1"/>
-      </w:tblPr>
-      <w:tblGrid>
-        <w:gridCol w:w="7993"/>
-      </w:tblGrid>
-      <w:tr>
-        <w:tc>
-          <w:tcPr>
-            <w:tcW w:w="8447" w:type="dxa"/>
-            <w:tcBorders>
-              <w:top w:val="nil"/>
-              <w:left w:val="nil"/>
-              <w:bottom w:val="nil"/>
-              <w:right w:val="nil"/>
-            </w:tcBorders>
-            <w:shd w:val="clear" w:color="auto" w:fill="F2F2F2" w:themeFill="background1" w:themeFillShade="F2"/>
-          </w:tcPr>
-          <w:p>
-            <w:pPr>
-              <w:pStyle w:val="Kvalification"/>
-            </w:pPr>
-            <w:r>
-              <w:rPr>
-                <w:b/>
-                <w:bCs/>
-              </w:rPr>
-              <w:t>TEKNIKER:</w:t>
-            </w:r>
-            <w:r>
-              <w:t xml:space="preserve"> </w:t>
-            </w:r>
-            <w:r>
-              <w:t>Java, Perl, Mason, Spring Framework, IBM Websphere MQ, Javascript, CSS, REST</w:t>
+              <w:t>Python, requests, httplib, Git</w:t>
             </w:r>
           </w:p>
           <w:p>
@@ -2878,578 +2155,20 @@
                 <w:b/>
                 <w:bCs/>
               </w:rPr>
-              <w:t>MILJÖER:</w:t>
+              <w:t>MILJÖER</w:t>
+            </w:r>
+            <w:r>
+              <w:rPr>
+                <w:b/>
+                <w:bCs/>
+              </w:rPr>
+              <w:t>:</w:t>
             </w:r>
             <w:r>
               <w:t xml:space="preserve"> </w:t>
             </w:r>
             <w:r>
-              <w:t>Linux, Tomcat, Apache, MySQL, Oracle</w:t>
-            </w:r>
-          </w:p>
-        </w:tc>
-      </w:tr>
-    </w:tbl>
-    <w:p>
-      <w:pPr>
-        <w:pStyle w:val="Heading2"/>
-        <w:rPr>
-          <w:lang w:val="sv-SE"/>
-        </w:rPr>
-      </w:pPr>
-      <w:r>
-        <w:rPr>
-          <w:lang w:val="sv-SE"/>
-        </w:rPr>
-        <w:t>Systemutvecklare</w:t>
-      </w:r>
-    </w:p>
-    <w:p>
-      <w:pPr>
-        <w:pStyle w:val="Heading5"/>
-      </w:pPr>
-      <w:r>
-        <w:rPr>
-          <w:rFonts w:cs="Lucida Sans Unicode"/>
-          <w:bCs/>
-        </w:rPr>
-        <w:t>Travelocity</w:t>
-      </w:r>
-      <w:r>
-        <w:rPr>
-          <w:rFonts w:cs="Lucida Sans Unicode"/>
-          <w:bCs/>
-        </w:rPr>
-        <w:t xml:space="preserve"> </w:t>
-      </w:r>
-      <w:r>
-        <w:rPr>
-          <w:rFonts w:cs="Lucida Sans Unicode"/>
-          <w:bCs/>
-        </w:rPr>
-        <w:t xml:space="preserve">Q2 2009 - </w:t>
-      </w:r>
-      <w:r>
-        <w:t>Q4 2009</w:t>
-      </w:r>
-    </w:p>
-    <w:p>
-      <w:pPr>
-        <w:rPr>
-          <w:rFonts w:eastAsia="Calibri"/>
-        </w:rPr>
-      </w:pPr>
-      <w:r>
-        <w:t xml:space="preserve">Travelocity är ett globalt koncern som på den nordiska marknaden äger och driver siterna Resfeber, Lastminute och Boxoffice. </w:t>
-      </w:r>
-    </w:p>
-    <w:p>
-      <w:pPr>
-        <w:rPr>
-          <w:rFonts w:eastAsia="Times New Roman"/>
-        </w:rPr>
-      </w:pPr>
-      <w:r>
-        <w:t>Förnamn kom till Travelocity när man var i slutfasen av en mycket omfattande facelift av resfebersiterna. Förnamns uppgift var att färdigställa utvecklingen i projektet samt att se till att kvalitetssäk</w:t>
-      </w:r>
-      <w:r>
-        <w:t>ra, testa och driftsätta det. He</w:t>
-      </w:r>
-      <w:r>
-        <w:t>n satte sig snabbt in i systemet och infrastrukturen och kunde snabbt identifiera och lösa de behov som fanns kvar. Allt för att se till att uppfylla alla affärskrav samt att få en säker driftsättning.</w:t>
-      </w:r>
-    </w:p>
-    <w:p>
-      <w:r>
-        <w:t>Förnamn satte även fokus på användarvänlighet och möjliggjorde för A/B-testning av den nya siten, något som gav Travelocity värdefull information om kundernas beteendemönster samt siternas styrkor och svaghet</w:t>
-      </w:r>
-      <w:r>
-        <w:t>er. För att genomföra testning och driftsättning</w:t>
-      </w:r>
-      <w:r>
-        <w:t>, dokumenterade Förnamn alla förändringar som gjorts. I</w:t>
-      </w:r>
-      <w:r>
-        <w:t>nför den nya releasen hjälpte he</w:t>
-      </w:r>
-      <w:r>
-        <w:t>n till att konfigurera servrarna och var ensamt ansvarig under releasen.</w:t>
-      </w:r>
-    </w:p>
-    <w:p>
-      <w:r>
-        <w:t>Tack vare Förnamn kunde projektet levereras med mycket gott resultat utan ytterligare tidsfördröjningar. Projektleveransen bidrog till kraftigt ökad försäljning samt gav siten ett mordernare utseende.</w:t>
-      </w:r>
-    </w:p>
-    <w:tbl>
-      <w:tblPr>
-        <w:tblStyle w:val="TableGrid"/>
-        <w:tblW w:w="0" w:type="auto"/>
-        <w:tblInd w:w="227" w:type="dxa"/>
-        <w:tblCellMar>
-          <w:top w:w="227" w:type="dxa"/>
-          <w:left w:w="227" w:type="dxa"/>
-          <w:bottom w:w="227" w:type="dxa"/>
-          <w:right w:w="227" w:type="dxa"/>
-        </w:tblCellMar>
-        <w:tblLook w:val="0600" w:firstRow="0" w:lastRow="0" w:firstColumn="0" w:lastColumn="0" w:noHBand="1" w:noVBand="1"/>
-      </w:tblPr>
-      <w:tblGrid>
-        <w:gridCol w:w="7993"/>
-      </w:tblGrid>
-      <w:tr>
-        <w:tc>
-          <w:tcPr>
-            <w:tcW w:w="8447" w:type="dxa"/>
-            <w:tcBorders>
-              <w:top w:val="nil"/>
-              <w:left w:val="nil"/>
-              <w:bottom w:val="nil"/>
-              <w:right w:val="nil"/>
-            </w:tcBorders>
-            <w:shd w:val="clear" w:color="auto" w:fill="F2F2F2" w:themeFill="background1" w:themeFillShade="F2"/>
-          </w:tcPr>
-          <w:p>
-            <w:pPr>
-              <w:pStyle w:val="Kvalification"/>
-            </w:pPr>
-            <w:r>
-              <w:rPr>
-                <w:b/>
-                <w:bCs/>
-              </w:rPr>
-              <w:t>TEKNIKER:</w:t>
-            </w:r>
-            <w:r>
-              <w:t xml:space="preserve"> </w:t>
-            </w:r>
-            <w:r>
-              <w:t>Java, Perl, CGI, Interaktionsdesign, A/B-tesning, JavaScript, AJAX, HTML, CSS, Apache, Omniture, Google Analytics, MySQL, JAVA</w:t>
-            </w:r>
-          </w:p>
-          <w:p>
-            <w:pPr>
-              <w:pStyle w:val="Kvalification"/>
-              <w:rPr>
-                <w:lang w:val="en-US"/>
-              </w:rPr>
-            </w:pPr>
-            <w:r>
-              <w:rPr>
-                <w:b/>
-                <w:bCs/>
-                <w:lang w:val="en-US"/>
-              </w:rPr>
-              <w:t>MILJÖER:</w:t>
-            </w:r>
-            <w:r>
-              <w:rPr>
-                <w:lang w:val="en-US"/>
-              </w:rPr>
-              <w:t xml:space="preserve"> </w:t>
-            </w:r>
-            <w:r>
-              <w:t>Unix/Linux, Apache, CVS, Sabre, Amadeus</w:t>
-            </w:r>
-          </w:p>
-        </w:tc>
-      </w:tr>
-    </w:tbl>
-    <w:p>
-      <w:pPr>
-        <w:pStyle w:val="Heading2"/>
-        <w:rPr>
-          <w:lang w:val="sv-SE"/>
-        </w:rPr>
-      </w:pPr>
-      <w:r>
-        <w:rPr>
-          <w:lang w:val="sv-SE"/>
-        </w:rPr>
-        <w:lastRenderedPageBreak/>
-        <w:t>webbutvecklare</w:t>
-      </w:r>
-    </w:p>
-    <w:p>
-      <w:pPr>
-        <w:pStyle w:val="Heading5"/>
-        <w:rPr>
-          <w:rFonts w:cs="Lucida Sans Unicode"/>
-          <w:bCs/>
-        </w:rPr>
-      </w:pPr>
-      <w:commentRangeStart w:id="14"/>
-      <w:r>
-        <w:rPr>
-          <w:rFonts w:cs="Lucida Sans Unicode"/>
-          <w:bCs/>
-        </w:rPr>
-        <w:t>Project Destination</w:t>
-      </w:r>
-      <w:r>
-        <w:rPr>
-          <w:rFonts w:cs="Lucida Sans Unicode"/>
-          <w:bCs/>
-        </w:rPr>
-        <w:t xml:space="preserve"> </w:t>
-      </w:r>
-      <w:commentRangeEnd w:id="14"/>
-      <w:r>
-        <w:rPr>
-          <w:rStyle w:val="CommentReference"/>
-          <w:rFonts w:asciiTheme="minorHAnsi" w:hAnsiTheme="minorHAnsi"/>
-          <w:color w:val="auto"/>
-        </w:rPr>
-        <w:commentReference w:id="14"/>
-      </w:r>
-      <w:r>
-        <w:t>Q1 2009</w:t>
-      </w:r>
-      <w:r>
-        <w:t xml:space="preserve"> – Q2 200</w:t>
-      </w:r>
-      <w:r>
-        <w:t>9</w:t>
-      </w:r>
-    </w:p>
-    <w:p>
-      <w:r>
-        <w:t xml:space="preserve">Project Destination ger årligen en grupp deltagare möjligheten att möta både Svenska och utländska företag utanför Sverige genom att anordna resor till olika destinationer ute i världen. Project Destination anordnar även varje år en arbetsmarknadsmässa med internationella företag. Mässan bestod av elva företag och resorna gick till fyra olika destinationer med sju deltagare till varje destination. </w:t>
-      </w:r>
-    </w:p>
-    <w:p>
-      <w:r>
-        <w:t xml:space="preserve">Efter byte av ledning inom Project Destination ville kunden ha en ny hemsida och behövde kompetens för att utveckla denna sida i PHP och Wordpress. Sidan skulle hjälpa att sälja konceptet till företag, förenkla administration och spridning av information till intressenter. </w:t>
-      </w:r>
-    </w:p>
-    <w:p>
-      <w:r>
-        <w:t xml:space="preserve">Förnamn var ansvarig </w:t>
-      </w:r>
-      <w:r>
-        <w:t>för utvecklingen av hemsidan. He</w:t>
-      </w:r>
-      <w:r>
-        <w:t>n arbetade självständigt men hade nära samarbete med Project Destinations Art Director i utveckling av hemsidans design efter fastställa</w:t>
-      </w:r>
-      <w:r>
-        <w:t>nde av kravspecifikationslista.</w:t>
-      </w:r>
-    </w:p>
-    <w:p>
-      <w:r>
-        <w:t>Uppdraget resulterade i en funktionell och mycket uppskattad hemsida med tillhörande Wordpress-plugin. Sidan förenklade samarbete med företagspartners samt var en effektiv förmedlare av information till alla intressenter i projektet</w:t>
-      </w:r>
-    </w:p>
-    <w:tbl>
-      <w:tblPr>
-        <w:tblStyle w:val="TableGrid"/>
-        <w:tblW w:w="0" w:type="auto"/>
-        <w:tblInd w:w="227" w:type="dxa"/>
-        <w:tblCellMar>
-          <w:top w:w="227" w:type="dxa"/>
-          <w:left w:w="227" w:type="dxa"/>
-          <w:bottom w:w="227" w:type="dxa"/>
-          <w:right w:w="227" w:type="dxa"/>
-        </w:tblCellMar>
-        <w:tblLook w:val="0600" w:firstRow="0" w:lastRow="0" w:firstColumn="0" w:lastColumn="0" w:noHBand="1" w:noVBand="1"/>
-      </w:tblPr>
-      <w:tblGrid>
-        <w:gridCol w:w="7993"/>
-      </w:tblGrid>
-      <w:tr>
-        <w:tc>
-          <w:tcPr>
-            <w:tcW w:w="8447" w:type="dxa"/>
-            <w:tcBorders>
-              <w:top w:val="nil"/>
-              <w:left w:val="nil"/>
-              <w:bottom w:val="nil"/>
-              <w:right w:val="nil"/>
-            </w:tcBorders>
-            <w:shd w:val="clear" w:color="auto" w:fill="F2F2F2" w:themeFill="background1" w:themeFillShade="F2"/>
-          </w:tcPr>
-          <w:p>
-            <w:pPr>
-              <w:pStyle w:val="Kvalification"/>
-              <w:rPr>
-                <w:lang w:val="en-US"/>
-              </w:rPr>
-            </w:pPr>
-            <w:r>
-              <w:rPr>
-                <w:b/>
-                <w:bCs/>
-                <w:lang w:val="en-US"/>
-              </w:rPr>
-              <w:t>TEKNIKER:</w:t>
-            </w:r>
-            <w:r>
-              <w:rPr>
-                <w:lang w:val="en-US"/>
-              </w:rPr>
-              <w:t xml:space="preserve"> </w:t>
-            </w:r>
-            <w:r>
-              <w:rPr>
-                <w:lang w:val="en-US"/>
-              </w:rPr>
-              <w:t xml:space="preserve">CSS, HTML, </w:t>
-            </w:r>
-            <w:proofErr w:type="spellStart"/>
-            <w:r>
-              <w:rPr>
-                <w:lang w:val="en-US"/>
-              </w:rPr>
-              <w:t>jQuery</w:t>
-            </w:r>
-            <w:proofErr w:type="spellEnd"/>
-            <w:r>
-              <w:rPr>
-                <w:lang w:val="en-US"/>
-              </w:rPr>
-              <w:t>, PHP, Adobe Photoshop</w:t>
-            </w:r>
-            <w:r>
-              <w:rPr>
-                <w:lang w:val="en-US"/>
-              </w:rPr>
-              <w:t>.</w:t>
-            </w:r>
-          </w:p>
-          <w:p>
-            <w:pPr>
-              <w:pStyle w:val="Kvalification"/>
-            </w:pPr>
-            <w:r>
-              <w:rPr>
-                <w:b/>
-                <w:bCs/>
-              </w:rPr>
-              <w:t>MILJÖER:</w:t>
-            </w:r>
-            <w:r>
-              <w:t xml:space="preserve"> </w:t>
-            </w:r>
-            <w:r>
-              <w:t>Mac OSX 10.7, TextMate, XAMPP, Wordpress</w:t>
-            </w:r>
-          </w:p>
-        </w:tc>
-      </w:tr>
-    </w:tbl>
-    <w:p>
-      <w:pPr>
-        <w:pStyle w:val="Heading2"/>
-        <w:rPr>
-          <w:lang w:val="sv-SE"/>
-        </w:rPr>
-      </w:pPr>
-      <w:r>
-        <w:rPr>
-          <w:lang w:val="sv-SE"/>
-        </w:rPr>
-        <w:t>Systemutvecklare</w:t>
-      </w:r>
-    </w:p>
-    <w:p>
-      <w:pPr>
-        <w:pStyle w:val="Heading5"/>
-      </w:pPr>
-      <w:commentRangeStart w:id="15"/>
-      <w:r>
-        <w:t xml:space="preserve">Institutionen för Systemteknik, Linköpings Universitet </w:t>
-      </w:r>
-      <w:commentRangeEnd w:id="15"/>
-      <w:r>
-        <w:rPr>
-          <w:rStyle w:val="CommentReference"/>
-          <w:rFonts w:asciiTheme="minorHAnsi" w:hAnsiTheme="minorHAnsi"/>
-          <w:color w:val="auto"/>
-        </w:rPr>
-        <w:commentReference w:id="15"/>
-      </w:r>
-      <w:r>
-        <w:t>Q</w:t>
-      </w:r>
-      <w:r>
-        <w:t>2</w:t>
-      </w:r>
-      <w:r>
-        <w:t xml:space="preserve"> 200</w:t>
-      </w:r>
-      <w:r>
-        <w:t>8</w:t>
-      </w:r>
-      <w:r>
-        <w:t xml:space="preserve"> – Q</w:t>
-      </w:r>
-      <w:r>
-        <w:t>4</w:t>
-      </w:r>
-      <w:r>
-        <w:t xml:space="preserve"> 200</w:t>
-      </w:r>
-      <w:r>
-        <w:t>8</w:t>
-      </w:r>
-    </w:p>
-    <w:p>
-      <w:pPr>
-        <w:spacing w:after="0"/>
-      </w:pPr>
-      <w:r>
-        <w:t>Linköpings Universitet (LiU) är ett av Sveriges största universitet med drygt 30 000 studenter. Institutionen för systemteknik (ISY) vid Linköpings universitet hade utvecklat ett trackingsystem som beräknade en magnets position och riktning i tre dimensioner.</w:t>
-      </w:r>
-    </w:p>
-    <w:p>
-      <w:pPr>
-        <w:spacing w:before="120" w:after="0"/>
-      </w:pPr>
-      <w:r>
-        <w:t>De efterfrågade ett program som på ett intuitivt sätt kunde visa upp deras nya trackingsystem i en museimiljö på Visualiseringscenter C, en mötesplats kr</w:t>
-      </w:r>
-      <w:r>
-        <w:t xml:space="preserve">ing visualisering i Norrköping. </w:t>
-      </w:r>
-    </w:p>
-    <w:p>
-      <w:pPr>
-        <w:spacing w:before="120" w:after="0"/>
-      </w:pPr>
-      <w:r>
-        <w:t>Förnamns roll var att utveckla mjukvaran. Förnamn översatte den ursprungliga algoritmen för trackingsystemet och paketerade det som ett lättanvänt API. Därefter utvecklade h</w:t>
-      </w:r>
-      <w:r>
-        <w:t>e</w:t>
-      </w:r>
-      <w:r>
-        <w:t>n flera prototyper för att testa interaktionsmöjligheter.</w:t>
-      </w:r>
-      <w:r>
-        <w:t xml:space="preserve"> </w:t>
-      </w:r>
-      <w:r>
-        <w:t>Förnamn</w:t>
-      </w:r>
-      <w:r>
-        <w:t xml:space="preserve"> använde trackingsystemet för att positionera en magnet som var monterad i en vanlig pensel. Besökaren använde penseln för att måla och stänka virtuell vattenfärg på en bakproji</w:t>
-      </w:r>
-      <w:r>
-        <w:t>cerad skärm infälld i ett bord.</w:t>
-      </w:r>
-    </w:p>
-    <w:p>
-      <w:pPr>
-        <w:spacing w:before="120" w:after="0"/>
-      </w:pPr>
-      <w:r>
-        <w:t xml:space="preserve">Resultatet blev en mycket lyckad installation som fascinerade besökare i alla åldrar. Både ISY och Visualiseringscenter C var nöjda med arbetet. Programmet som </w:t>
-      </w:r>
-      <w:r>
-        <w:t>Förnamn</w:t>
-      </w:r>
-      <w:r>
-        <w:t xml:space="preserve"> utvecklat har genom interaktionen med penseln visat upp trackingsystemets fördelar mot konk</w:t>
-      </w:r>
-      <w:bookmarkStart w:id="16" w:name="_GoBack"/>
-      <w:bookmarkEnd w:id="16"/>
-      <w:r>
-        <w:t>urrerande system som högre uppdateringsfrekvens samt passiv och billig kontroll, vilket har också bidragit till ett ökat intresse och efterfrågan för tekniken</w:t>
-      </w:r>
-      <w:r>
-        <w:t>.</w:t>
-      </w:r>
-    </w:p>
-    <w:tbl>
-      <w:tblPr>
-        <w:tblStyle w:val="TableGrid"/>
-        <w:tblW w:w="0" w:type="auto"/>
-        <w:tblInd w:w="227" w:type="dxa"/>
-        <w:tblCellMar>
-          <w:top w:w="227" w:type="dxa"/>
-          <w:left w:w="227" w:type="dxa"/>
-          <w:bottom w:w="227" w:type="dxa"/>
-          <w:right w:w="227" w:type="dxa"/>
-        </w:tblCellMar>
-        <w:tblLook w:val="0600" w:firstRow="0" w:lastRow="0" w:firstColumn="0" w:lastColumn="0" w:noHBand="1" w:noVBand="1"/>
-      </w:tblPr>
-      <w:tblGrid>
-        <w:gridCol w:w="7993"/>
-      </w:tblGrid>
-      <w:tr>
-        <w:tc>
-          <w:tcPr>
-            <w:tcW w:w="8447" w:type="dxa"/>
-            <w:tcBorders>
-              <w:top w:val="nil"/>
-              <w:left w:val="nil"/>
-              <w:bottom w:val="nil"/>
-              <w:right w:val="nil"/>
-            </w:tcBorders>
-            <w:shd w:val="clear" w:color="auto" w:fill="F2F2F2" w:themeFill="background1" w:themeFillShade="F2"/>
-          </w:tcPr>
-          <w:p>
-            <w:pPr>
-              <w:pStyle w:val="Kvalification"/>
-              <w:rPr>
-                <w:lang w:val="en-US"/>
-              </w:rPr>
-            </w:pPr>
-            <w:r>
-              <w:rPr>
-                <w:b/>
-                <w:bCs/>
-                <w:lang w:val="en-US"/>
-              </w:rPr>
-              <w:t>TEKNIKER:</w:t>
-            </w:r>
-            <w:r>
-              <w:rPr>
-                <w:lang w:val="en-US"/>
-              </w:rPr>
-              <w:t xml:space="preserve"> </w:t>
-            </w:r>
-            <w:r>
-              <w:t>C++, OpenGL, GLSL, Boost, armadillo, FLTK, doxygen</w:t>
-            </w:r>
-            <w:r>
-              <w:rPr>
-                <w:lang w:val="en-US"/>
-              </w:rPr>
-              <w:t>.</w:t>
-            </w:r>
-          </w:p>
-          <w:p>
-            <w:pPr>
-              <w:pStyle w:val="Kvalification"/>
-              <w:spacing w:after="0"/>
-              <w:rPr>
-                <w:lang w:val="en-US"/>
-              </w:rPr>
-            </w:pPr>
-            <w:r>
-              <w:rPr>
-                <w:b/>
-                <w:bCs/>
-                <w:lang w:val="en-US"/>
-              </w:rPr>
-              <w:t>MILJÖER:</w:t>
-            </w:r>
-            <w:r>
-              <w:rPr>
-                <w:lang w:val="en-US"/>
-              </w:rPr>
-              <w:t xml:space="preserve"> </w:t>
-            </w:r>
-            <w:r>
-              <w:t>Visual Studio, MATLAB, Windows</w:t>
-            </w:r>
-            <w:r>
-              <w:rPr>
-                <w:lang w:val="en-US"/>
-              </w:rPr>
-              <w:t>.</w:t>
+              <w:t>Ubuntu, Vim</w:t>
             </w:r>
           </w:p>
         </w:tc>
@@ -3666,7 +2385,7 @@
       </w:r>
     </w:p>
   </w:comment>
-  <w:comment w:id="10" w:author="Hanna" w:date="2012-12-10T14:50:00Z" w:initials="H">
+  <w:comment w:id="10" w:author="Boel Sjöstrand" w:date="2012-12-10T14:49:00Z" w:initials="BS">
     <w:p>
       <w:pPr>
         <w:pStyle w:val="CommentText"/>
@@ -3678,14 +2397,17 @@
         <w:annotationRef/>
       </w:r>
       <w:r>
-        <w:t xml:space="preserve">Den här rubriken ska beskriva din roll/dina roller i projektet. </w:t>
-      </w:r>
-      <w:r>
-        <w:t>Använd gärna flera titlar i rubriken för att visa på hela projektet och de ansvar du hade utöver huvudansvaret, t.ex.”Systemutvecklare, testledare”.</w:t>
+        <w:t>Behåll</w:t>
+      </w:r>
+      <w:r>
+        <w:t xml:space="preserve"> formateringen även på när det gäller projektens periodlängd. Detta skall skrivas med kvartalperioder, alltså Q1, Q2, Q3 och Q4. Om projektet är så kort att det endast innefattar ett par veckor skriver du då alltså den period som de</w:t>
+      </w:r>
+      <w:r>
+        <w:t>ssa veckor tillhör, t.ex Q1 2012</w:t>
       </w:r>
     </w:p>
   </w:comment>
-  <w:comment w:id="11" w:author="Boel Sjöstrand" w:date="2012-12-10T14:49:00Z" w:initials="BS">
+  <w:comment w:id="11" w:author="Hanna" w:date="2012-12-04T13:20:00Z" w:initials="H">
     <w:p>
       <w:pPr>
         <w:pStyle w:val="CommentText"/>
@@ -3697,326 +2419,10 @@
         <w:annotationRef/>
       </w:r>
       <w:r>
-        <w:t>Behåll</w:t>
-      </w:r>
-      <w:r>
-        <w:t xml:space="preserve"> formateringen även på när det gäller projektens periodlängd. Detta skall skrivas med kvartalperioder, alltså Q1, Q2, Q3 och Q4. Om projektet är så kort att det endast innefattar ett par veckor skriver du då alltså den period som de</w:t>
-      </w:r>
-      <w:r>
-        <w:t>ssa veckor tillhör, t.ex Q1 2012</w:t>
-      </w:r>
-    </w:p>
-  </w:comment>
-  <w:comment w:id="12" w:author="Hanna" w:date="2012-12-10T14:51:00Z" w:initials="H">
-    <w:p>
-      <w:pPr>
-        <w:pStyle w:val="CommentText"/>
-      </w:pPr>
-      <w:r>
-        <w:rPr>
-          <w:rStyle w:val="CommentReference"/>
-        </w:rPr>
-        <w:annotationRef/>
-      </w:r>
-      <w:r>
-        <w:t>Denna text skall utgå ifrån frågeställningarna:</w:t>
-      </w:r>
-    </w:p>
-    <w:p>
-      <w:pPr>
-        <w:pStyle w:val="CommentText"/>
-        <w:keepNext w:val="0"/>
-        <w:numPr>
-          <w:ilvl w:val="0"/>
-          <w:numId w:val="14"/>
-        </w:numPr>
-        <w:tabs>
-          <w:tab w:val="clear" w:pos="709"/>
-          <w:tab w:val="clear" w:pos="1417"/>
-          <w:tab w:val="clear" w:pos="2126"/>
-          <w:tab w:val="clear" w:pos="2835"/>
-          <w:tab w:val="clear" w:pos="3543"/>
-          <w:tab w:val="clear" w:pos="4252"/>
-          <w:tab w:val="clear" w:pos="4961"/>
-          <w:tab w:val="clear" w:pos="5669"/>
-          <w:tab w:val="clear" w:pos="6378"/>
-          <w:tab w:val="clear" w:pos="7087"/>
-          <w:tab w:val="clear" w:pos="7795"/>
-          <w:tab w:val="clear" w:pos="8504"/>
-          <w:tab w:val="clear" w:pos="9213"/>
-        </w:tabs>
-        <w:spacing w:after="40"/>
-        <w:jc w:val="both"/>
-        <w:rPr>
-          <w:b/>
-        </w:rPr>
-      </w:pPr>
-      <w:r>
-        <w:t xml:space="preserve"> </w:t>
-      </w:r>
-      <w:r>
-        <w:rPr>
-          <w:b/>
-        </w:rPr>
-        <w:t>Vad gör företaget?</w:t>
-      </w:r>
-    </w:p>
-    <w:p>
-      <w:pPr>
-        <w:pStyle w:val="CommentText"/>
-        <w:keepNext w:val="0"/>
-        <w:tabs>
-          <w:tab w:val="clear" w:pos="709"/>
-          <w:tab w:val="clear" w:pos="1417"/>
-          <w:tab w:val="clear" w:pos="2126"/>
-          <w:tab w:val="clear" w:pos="2835"/>
-          <w:tab w:val="clear" w:pos="3543"/>
-          <w:tab w:val="clear" w:pos="4252"/>
-          <w:tab w:val="clear" w:pos="4961"/>
-          <w:tab w:val="clear" w:pos="5669"/>
-          <w:tab w:val="clear" w:pos="6378"/>
-          <w:tab w:val="clear" w:pos="7087"/>
-          <w:tab w:val="clear" w:pos="7795"/>
-          <w:tab w:val="clear" w:pos="8504"/>
-          <w:tab w:val="clear" w:pos="9213"/>
-        </w:tabs>
-        <w:spacing w:after="40"/>
-        <w:jc w:val="both"/>
-        <w:rPr>
-          <w:b/>
-        </w:rPr>
-      </w:pPr>
-    </w:p>
-    <w:p>
-      <w:pPr>
-        <w:pStyle w:val="CommentText"/>
-        <w:keepNext w:val="0"/>
-        <w:numPr>
-          <w:ilvl w:val="0"/>
-          <w:numId w:val="14"/>
-        </w:numPr>
-        <w:tabs>
-          <w:tab w:val="clear" w:pos="709"/>
-          <w:tab w:val="clear" w:pos="1417"/>
-          <w:tab w:val="clear" w:pos="2126"/>
-          <w:tab w:val="clear" w:pos="2835"/>
-          <w:tab w:val="clear" w:pos="3543"/>
-          <w:tab w:val="clear" w:pos="4252"/>
-          <w:tab w:val="clear" w:pos="4961"/>
-          <w:tab w:val="clear" w:pos="5669"/>
-          <w:tab w:val="clear" w:pos="6378"/>
-          <w:tab w:val="clear" w:pos="7087"/>
-          <w:tab w:val="clear" w:pos="7795"/>
-          <w:tab w:val="clear" w:pos="8504"/>
-          <w:tab w:val="clear" w:pos="9213"/>
-        </w:tabs>
-        <w:spacing w:after="40"/>
-        <w:jc w:val="both"/>
-        <w:rPr>
-          <w:b/>
-        </w:rPr>
-      </w:pPr>
-      <w:r>
-        <w:rPr>
-          <w:b/>
-        </w:rPr>
-        <w:t xml:space="preserve"> Vad var problemet/vad behövde de hjälp med?</w:t>
-      </w:r>
-    </w:p>
-    <w:p>
-      <w:pPr>
-        <w:pStyle w:val="CommentText"/>
-        <w:keepNext w:val="0"/>
-        <w:tabs>
-          <w:tab w:val="clear" w:pos="709"/>
-          <w:tab w:val="clear" w:pos="1417"/>
-          <w:tab w:val="clear" w:pos="2126"/>
-          <w:tab w:val="clear" w:pos="2835"/>
-          <w:tab w:val="clear" w:pos="3543"/>
-          <w:tab w:val="clear" w:pos="4252"/>
-          <w:tab w:val="clear" w:pos="4961"/>
-          <w:tab w:val="clear" w:pos="5669"/>
-          <w:tab w:val="clear" w:pos="6378"/>
-          <w:tab w:val="clear" w:pos="7087"/>
-          <w:tab w:val="clear" w:pos="7795"/>
-          <w:tab w:val="clear" w:pos="8504"/>
-          <w:tab w:val="clear" w:pos="9213"/>
-        </w:tabs>
-        <w:spacing w:after="40"/>
-        <w:jc w:val="both"/>
-        <w:rPr>
-          <w:b/>
-        </w:rPr>
-      </w:pPr>
-    </w:p>
-    <w:p>
-      <w:pPr>
-        <w:pStyle w:val="CommentText"/>
-        <w:keepNext w:val="0"/>
-        <w:numPr>
-          <w:ilvl w:val="0"/>
-          <w:numId w:val="14"/>
-        </w:numPr>
-        <w:tabs>
-          <w:tab w:val="clear" w:pos="709"/>
-          <w:tab w:val="clear" w:pos="1417"/>
-          <w:tab w:val="clear" w:pos="2126"/>
-          <w:tab w:val="clear" w:pos="2835"/>
-          <w:tab w:val="clear" w:pos="3543"/>
-          <w:tab w:val="clear" w:pos="4252"/>
-          <w:tab w:val="clear" w:pos="4961"/>
-          <w:tab w:val="clear" w:pos="5669"/>
-          <w:tab w:val="clear" w:pos="6378"/>
-          <w:tab w:val="clear" w:pos="7087"/>
-          <w:tab w:val="clear" w:pos="7795"/>
-          <w:tab w:val="clear" w:pos="8504"/>
-          <w:tab w:val="clear" w:pos="9213"/>
-        </w:tabs>
-        <w:spacing w:after="40"/>
-        <w:jc w:val="both"/>
-        <w:rPr>
-          <w:b/>
-        </w:rPr>
-      </w:pPr>
-      <w:r>
-        <w:rPr>
-          <w:b/>
-        </w:rPr>
-        <w:t>Hur hjälpte jag dem/hur löste jag problemet?</w:t>
-      </w:r>
-    </w:p>
-    <w:p>
-      <w:pPr>
-        <w:pStyle w:val="CommentText"/>
-        <w:keepNext w:val="0"/>
-        <w:tabs>
-          <w:tab w:val="clear" w:pos="709"/>
-          <w:tab w:val="clear" w:pos="1417"/>
-          <w:tab w:val="clear" w:pos="2126"/>
-          <w:tab w:val="clear" w:pos="2835"/>
-          <w:tab w:val="clear" w:pos="3543"/>
-          <w:tab w:val="clear" w:pos="4252"/>
-          <w:tab w:val="clear" w:pos="4961"/>
-          <w:tab w:val="clear" w:pos="5669"/>
-          <w:tab w:val="clear" w:pos="6378"/>
-          <w:tab w:val="clear" w:pos="7087"/>
-          <w:tab w:val="clear" w:pos="7795"/>
-          <w:tab w:val="clear" w:pos="8504"/>
-          <w:tab w:val="clear" w:pos="9213"/>
-        </w:tabs>
-        <w:spacing w:after="40"/>
-        <w:jc w:val="both"/>
-        <w:rPr>
-          <w:b/>
-        </w:rPr>
-      </w:pPr>
-    </w:p>
-    <w:p>
-      <w:pPr>
-        <w:pStyle w:val="CommentText"/>
-        <w:keepNext w:val="0"/>
-        <w:numPr>
-          <w:ilvl w:val="0"/>
-          <w:numId w:val="14"/>
-        </w:numPr>
-        <w:tabs>
-          <w:tab w:val="clear" w:pos="709"/>
-          <w:tab w:val="clear" w:pos="1417"/>
-          <w:tab w:val="clear" w:pos="2126"/>
-          <w:tab w:val="clear" w:pos="2835"/>
-          <w:tab w:val="clear" w:pos="3543"/>
-          <w:tab w:val="clear" w:pos="4252"/>
-          <w:tab w:val="clear" w:pos="4961"/>
-          <w:tab w:val="clear" w:pos="5669"/>
-          <w:tab w:val="clear" w:pos="6378"/>
-          <w:tab w:val="clear" w:pos="7087"/>
-          <w:tab w:val="clear" w:pos="7795"/>
-          <w:tab w:val="clear" w:pos="8504"/>
-          <w:tab w:val="clear" w:pos="9213"/>
-        </w:tabs>
-        <w:spacing w:after="40"/>
-        <w:jc w:val="both"/>
-      </w:pPr>
-      <w:r>
-        <w:rPr>
-          <w:b/>
-        </w:rPr>
-        <w:t>Vad ledde det till/hur slutade projektet. Gärna success story.</w:t>
-      </w:r>
-    </w:p>
-  </w:comment>
-  <w:comment w:id="13" w:author="Hanna" w:date="2012-12-04T13:20:00Z" w:initials="H">
-    <w:p>
-      <w:pPr>
-        <w:pStyle w:val="CommentText"/>
-      </w:pPr>
-      <w:r>
-        <w:rPr>
-          <w:rStyle w:val="CommentReference"/>
-        </w:rPr>
-        <w:annotationRef/>
-      </w:r>
-      <w:r>
         <w:t xml:space="preserve">Bredvid rubriken “Tekniker” ska du lista vilka olika tekniker du använt under aktuellt projekt. </w:t>
       </w:r>
       <w:r>
         <w:t>Detta kan vara saker som programmeringsspråk (C++/Java), markup-languages (HTML/XML) och liknande tekniker. Bredvid rubriken ”Miljöer” ska du lista de verktyg som du använt för att utveckla med dessa tekniker. Miljöer kan både vara operativsystem ( Windows/Linux/Unix/MacOS) men även programmeringsmiljöer som Visual Studio, Eclipse, JBoss och så vidare.</w:t>
-      </w:r>
-    </w:p>
-  </w:comment>
-  <w:comment w:id="14" w:author="Patrik Sjöbom" w:date="2012-12-10T14:51:00Z" w:initials="PS">
-    <w:p>
-      <w:pPr>
-        <w:pStyle w:val="CommentText"/>
-      </w:pPr>
-      <w:r>
-        <w:rPr>
-          <w:rStyle w:val="CommentReference"/>
-        </w:rPr>
-        <w:annotationRef/>
-      </w:r>
-      <w:r>
-        <w:t>Exempel på hur man kan skriva ett deltids-/skolprojekt.</w:t>
-      </w:r>
-    </w:p>
-  </w:comment>
-  <w:comment w:id="15" w:author="Patrik Sjöbom" w:date="2012-12-07T14:36:00Z" w:initials="PS">
-    <w:p>
-      <w:pPr>
-        <w:pStyle w:val="CommentText"/>
-      </w:pPr>
-      <w:r>
-        <w:rPr>
-          <w:rStyle w:val="CommentReference"/>
-        </w:rPr>
-        <w:annotationRef/>
-      </w:r>
-      <w:r>
-        <w:t xml:space="preserve">Man kan med fördel skriva </w:t>
-      </w:r>
-      <w:r>
-        <w:rPr>
-          <w:b/>
-        </w:rPr>
-        <w:t>examensarbeten, skolprojekt</w:t>
-      </w:r>
-      <w:r>
-        <w:rPr>
-          <w:b/>
-        </w:rPr>
-        <w:t>, extrajobb</w:t>
-      </w:r>
-      <w:r>
-        <w:t xml:space="preserve"> eller </w:t>
-      </w:r>
-      <w:r>
-        <w:rPr>
-          <w:b/>
-        </w:rPr>
-        <w:t>andra relevanta arbeten</w:t>
-      </w:r>
-      <w:r>
-        <w:t xml:space="preserve"> i projektposter för att bredda sitt CV.</w:t>
       </w:r>
     </w:p>
   </w:comment>
@@ -4033,12 +2439,8 @@
   <w15:commentEx w15:paraId="793C07FC" w15:done="0"/>
   <w15:commentEx w15:paraId="2CC4E2A6" w15:done="0"/>
   <w15:commentEx w15:paraId="319B6A08" w15:done="0"/>
-  <w15:commentEx w15:paraId="4F1BAFC2" w15:done="0"/>
   <w15:commentEx w15:paraId="76DEE439" w15:done="0"/>
-  <w15:commentEx w15:paraId="4D108DFE" w15:done="0"/>
   <w15:commentEx w15:paraId="2A376C4F" w15:done="0"/>
-  <w15:commentEx w15:paraId="28BC0604" w15:done="0"/>
-  <w15:commentEx w15:paraId="4C5D474C" w15:done="0"/>
 </w15:commentsEx>
 </file>
 
@@ -4342,7 +2744,7 @@
                               <w:b/>
                               <w:noProof/>
                             </w:rPr>
-                            <w:t>8</w:t>
+                            <w:t>3</w:t>
                           </w:r>
                           <w:r>
                             <w:rPr>
@@ -4424,7 +2826,7 @@
                         <w:b/>
                         <w:noProof/>
                       </w:rPr>
-                      <w:t>8</w:t>
+                      <w:t>3</w:t>
                     </w:r>
                     <w:r>
                       <w:rPr>
@@ -8304,7 +6706,7 @@
 </file>
 
 <file path=customXml/itemProps1.xml><?xml version="1.0" encoding="utf-8"?>
-<ds:datastoreItem xmlns:ds="http://schemas.openxmlformats.org/officeDocument/2006/customXml" ds:itemID="{9907C773-420B-437A-97FF-F18F1A1E6400}">
+<ds:datastoreItem xmlns:ds="http://schemas.openxmlformats.org/officeDocument/2006/customXml" ds:itemID="{A628FD9D-2810-4B64-8AE0-3362D94478A6}">
   <ds:schemaRefs>
     <ds:schemaRef ds:uri="http://schemas.openxmlformats.org/officeDocument/2006/bibliography"/>
   </ds:schemaRefs>

</xml_diff>

<commit_message>
netlight resume mostly done
</commit_message>
<xml_diff>
--- a/netlight/konsult_cv/Konsult-CV.docx
+++ b/netlight/konsult_cv/Konsult-CV.docx
@@ -52,7 +52,7 @@
                         <a:effectLst/>
                         <a:extLst>
                           <a:ext uri="{C572A759-6A51-4108-AA02-DFA0A04FC94B}">
-                            <ma14:wrappingTextBoxFlag xmlns:ma14="http://schemas.microsoft.com/office/mac/drawingml/2011/main" xmlns:w="http://schemas.openxmlformats.org/wordprocessingml/2006/main" xmlns:w10="urn:schemas-microsoft-com:office:word" xmlns:v="urn:schemas-microsoft-com:vml" xmlns:o="urn:schemas-microsoft-com:office:office" xmlns:mv="urn:schemas-microsoft-com:mac:vml" xmlns:mo="http://schemas.microsoft.com/office/mac/office/2008/main" xmlns=""/>
+                            <ma14:wrappingTextBoxFlag xmlns="" xmlns:mo="http://schemas.microsoft.com/office/mac/office/2008/main" xmlns:mv="urn:schemas-microsoft-com:mac:vml" xmlns:o="urn:schemas-microsoft-com:office:office" xmlns:v="urn:schemas-microsoft-com:vml" xmlns:w10="urn:schemas-microsoft-com:office:word" xmlns:w="http://schemas.openxmlformats.org/wordprocessingml/2006/main" xmlns:ma14="http://schemas.microsoft.com/office/mac/drawingml/2011/main"/>
                           </a:ext>
                         </a:extLst>
                       </wps:spPr>
@@ -261,117 +261,57 @@
         <w:t xml:space="preserve"> är en systemutvecklare med </w:t>
       </w:r>
       <w:r>
-        <w:t xml:space="preserve">erfarenhet av projekt inom applikations- och webbutveckling, främst inom </w:t>
-      </w:r>
-      <w:r>
-        <w:t xml:space="preserve">C/C++, </w:t>
-      </w:r>
-      <w:r>
-        <w:t>Java</w:t>
-      </w:r>
-      <w:r>
-        <w:t xml:space="preserve"> och Python där [ha</w:t>
-      </w:r>
-      <w:r>
-        <w:t>n arbetat med de flesta ramverken.</w:t>
-      </w:r>
-      <w:r>
-        <w:t>]</w:t>
+        <w:t xml:space="preserve">erfarenhet av projekt inom </w:t>
+      </w:r>
+      <w:r>
+        <w:t xml:space="preserve">webbutveckling, främst inom </w:t>
+      </w:r>
+      <w:r>
+        <w:t xml:space="preserve">Python, Java och C/C++. </w:t>
+      </w:r>
+      <w:r>
+        <w:t xml:space="preserve">Harald </w:t>
+      </w:r>
+      <w:r>
+        <w:t>har en särskild spets inom</w:t>
       </w:r>
       <w:r>
         <w:t xml:space="preserve"> </w:t>
       </w:r>
       <w:r>
+        <w:t>utveckling</w:t>
+      </w:r>
+      <w:r>
+        <w:t xml:space="preserve"> i open source-miljöer</w:t>
+      </w:r>
+      <w:r>
+        <w:t>, back-end och bilder &amp; video.</w:t>
+      </w:r>
+    </w:p>
+    <w:p>
+      <w:pPr>
+        <w:pStyle w:val="IntroductionCoverpage"/>
+      </w:pPr>
+      <w:r>
         <w:t xml:space="preserve">Harald </w:t>
       </w:r>
       <w:r>
-        <w:t>har en särskild spets inom</w:t>
-      </w:r>
-      <w:r>
-        <w:t xml:space="preserve"> webbutveckling</w:t>
-      </w:r>
-      <w:r>
-        <w:t xml:space="preserve"> i open source-miljöer</w:t>
+        <w:t xml:space="preserve">uppskattas i sina </w:t>
+      </w:r>
+      <w:r>
+        <w:t>projektteam speciellt för att ha</w:t>
+      </w:r>
+      <w:r>
+        <w:t>n</w:t>
       </w:r>
       <w:r>
         <w:t xml:space="preserve"> </w:t>
       </w:r>
       <w:r>
-        <w:t>och interaktions</w:t>
-      </w:r>
-      <w:r>
-        <w:t>design</w:t>
-      </w:r>
-      <w:r>
-        <w:t xml:space="preserve">. </w:t>
-      </w:r>
-      <w:r>
-        <w:t>Förnamn</w:t>
-      </w:r>
-      <w:r>
-        <w:t xml:space="preserve"> </w:t>
-      </w:r>
-      <w:r>
-        <w:t>har</w:t>
-      </w:r>
-      <w:r>
-        <w:t xml:space="preserve"> arbetat i stora </w:t>
-      </w:r>
-      <w:r>
-        <w:t xml:space="preserve">affärskritiska </w:t>
-      </w:r>
-      <w:r>
-        <w:t xml:space="preserve">projekt </w:t>
-      </w:r>
-      <w:r>
-        <w:t>främst inom media och streamingtjänster</w:t>
+        <w:t>lyfter hela teamets resultat genom att dela med sig av sin expertis på ett prestigelöst sätt</w:t>
       </w:r>
       <w:r>
         <w:t>.</w:t>
-      </w:r>
-      <w:r>
-        <w:t xml:space="preserve"> </w:t>
-      </w:r>
-      <w:r>
-        <w:t>[</w:t>
-      </w:r>
-      <w:r>
-        <w:t>Förnamn är certifierad Scrum Master.</w:t>
-      </w:r>
-      <w:r>
-        <w:t>]</w:t>
-      </w:r>
-      <w:r>
-        <w:t xml:space="preserve"> </w:t>
-      </w:r>
-    </w:p>
-    <w:p>
-      <w:pPr>
-        <w:pStyle w:val="IntroductionCoverpage"/>
-      </w:pPr>
-      <w:r>
-        <w:t>Förnamn</w:t>
-      </w:r>
-      <w:r>
-        <w:t xml:space="preserve"> uppskattas i sina </w:t>
-      </w:r>
-      <w:r>
-        <w:t>projektteam speciellt för att he</w:t>
-      </w:r>
-      <w:r>
-        <w:t>n</w:t>
-      </w:r>
-      <w:r>
-        <w:t xml:space="preserve"> </w:t>
-      </w:r>
-      <w:r>
-        <w:t>lyfter hela teamets resultat genom att dela med sig av sin expertis på ett prestigelöst sätt</w:t>
-      </w:r>
-      <w:r>
-        <w:t>.</w:t>
-      </w:r>
-      <w:r>
-        <w:t xml:space="preserve"> </w:t>
       </w:r>
     </w:p>
     <w:tbl>
@@ -447,31 +387,37 @@
               <w:rPr>
                 <w:lang w:val="sv-SE"/>
               </w:rPr>
-              <w:t xml:space="preserve"> kunskap inom utveckling i Java, </w:t>
+              <w:t xml:space="preserve"> kunskap inom utveckling i </w:t>
             </w:r>
             <w:r>
               <w:rPr>
                 <w:lang w:val="sv-SE"/>
               </w:rPr>
-              <w:t>UX-</w:t>
+              <w:t xml:space="preserve">Python, </w:t>
             </w:r>
             <w:r>
               <w:rPr>
                 <w:lang w:val="sv-SE"/>
               </w:rPr>
-              <w:t>design</w:t>
+              <w:t>Java</w:t>
             </w:r>
             <w:r>
               <w:rPr>
                 <w:lang w:val="sv-SE"/>
               </w:rPr>
-              <w:t xml:space="preserve"> och s</w:t>
+              <w:t xml:space="preserve"> och C/C++</w:t>
             </w:r>
             <w:r>
               <w:rPr>
                 <w:lang w:val="sv-SE"/>
               </w:rPr>
-              <w:t>ystemintegration</w:t>
+              <w:t xml:space="preserve">, </w:t>
+            </w:r>
+            <w:r>
+              <w:rPr>
+                <w:lang w:val="sv-SE"/>
+              </w:rPr>
+              <w:t xml:space="preserve">webcrawlers, automatisering och bilder &amp; video. </w:t>
             </w:r>
           </w:p>
           <w:p>
@@ -517,7 +463,13 @@
               <w:rPr>
                 <w:lang w:val="sv-SE"/>
               </w:rPr>
-              <w:t>Projektledare för webb/multimediaprojekt</w:t>
+              <w:t xml:space="preserve">Systemutvecklare </w:t>
+            </w:r>
+            <w:r>
+              <w:rPr>
+                <w:lang w:val="sv-SE"/>
+              </w:rPr>
+              <w:t>för webb/multimediaprojekt</w:t>
             </w:r>
           </w:p>
           <w:p>
@@ -535,31 +487,7 @@
               <w:rPr>
                 <w:lang w:val="sv-SE"/>
               </w:rPr>
-              <w:t xml:space="preserve">Systemutvecklare </w:t>
-            </w:r>
-            <w:r>
-              <w:rPr>
-                <w:lang w:val="sv-SE"/>
-              </w:rPr>
-              <w:t xml:space="preserve">för mobila plattformar </w:t>
-            </w:r>
-          </w:p>
-          <w:p>
-            <w:pPr>
-              <w:pStyle w:val="SpecialSkills"/>
-              <w:numPr>
-                <w:ilvl w:val="0"/>
-                <w:numId w:val="13"/>
-              </w:numPr>
-              <w:rPr>
-                <w:lang w:val="sv-SE"/>
-              </w:rPr>
-            </w:pPr>
-            <w:r>
-              <w:rPr>
-                <w:lang w:val="sv-SE"/>
-              </w:rPr>
-              <w:t>Scrum Master för stora utvecklingsteam</w:t>
+              <w:t>Forskning om videokomprimering</w:t>
             </w:r>
           </w:p>
         </w:tc>
@@ -676,7 +604,7 @@
         <w:pStyle w:val="KnowledgePageTwo"/>
       </w:pPr>
       <w:r>
-        <w:t>Systemintegration</w:t>
+        <w:t>Databasdesign</w:t>
       </w:r>
     </w:p>
     <w:p>
@@ -684,7 +612,36 @@
         <w:pStyle w:val="KnowledgePageTwo"/>
       </w:pPr>
       <w:r>
-        <w:t>Databasdesign</w:t>
+        <w:t>Sys</w:t>
+      </w:r>
+      <w:r>
+        <w:t xml:space="preserve">temdesign </w:t>
+      </w:r>
+    </w:p>
+    <w:p>
+      <w:pPr>
+        <w:pStyle w:val="Heading4"/>
+        <w:rPr>
+          <w:lang w:val="sv-SE"/>
+        </w:rPr>
+      </w:pPr>
+      <w:r>
+        <w:rPr>
+          <w:lang w:val="sv-SE"/>
+        </w:rPr>
+        <w:t>Bran</w:t>
+      </w:r>
+      <w:r>
+        <w:rPr>
+          <w:lang w:val="sv-SE"/>
+        </w:rPr>
+        <w:t>s</w:t>
+      </w:r>
+      <w:r>
+        <w:rPr>
+          <w:lang w:val="sv-SE"/>
+        </w:rPr>
+        <w:t>cherfarenhet</w:t>
       </w:r>
     </w:p>
     <w:p>
@@ -692,478 +649,660 @@
         <w:pStyle w:val="KnowledgePageTwo"/>
       </w:pPr>
       <w:r>
-        <w:t>Systemarkitektur</w:t>
+        <w:t>Bild &amp; video</w:t>
+      </w:r>
+    </w:p>
+    <w:p>
+      <w:pPr>
+        <w:pStyle w:val="Heading4"/>
+        <w:rPr>
+          <w:lang w:val="sv-SE"/>
+        </w:rPr>
+      </w:pPr>
+      <w:r>
+        <w:rPr>
+          <w:lang w:val="sv-SE"/>
+        </w:rPr>
+        <w:t>Utvecklingsspråk och ramverk</w:t>
       </w:r>
     </w:p>
     <w:p>
       <w:pPr>
         <w:pStyle w:val="KnowledgePageTwo"/>
-      </w:pPr>
-      <w:r>
-        <w:t xml:space="preserve">Systemdesign </w:t>
+        <w:rPr>
+          <w:lang w:val="en-US"/>
+        </w:rPr>
+      </w:pPr>
+      <w:r>
+        <w:rPr>
+          <w:lang w:val="en-US"/>
+        </w:rPr>
+        <w:t>Python</w:t>
+      </w:r>
+      <w:r>
+        <w:rPr>
+          <w:lang w:val="en-US"/>
+        </w:rPr>
+        <w:t xml:space="preserve"> (Beautiful Soup, Splinter/</w:t>
+      </w:r>
+      <w:r>
+        <w:rPr>
+          <w:lang w:val="en-US"/>
+        </w:rPr>
+        <w:t>Selenium, Mechanize, Mozilla Cookie Jar</w:t>
+      </w:r>
+      <w:r>
+        <w:rPr>
+          <w:lang w:val="en-US"/>
+        </w:rPr>
+        <w:t>, a</w:t>
+      </w:r>
+      <w:r>
+        <w:rPr>
+          <w:lang w:val="en-US"/>
+        </w:rPr>
+        <w:t>rgparse</w:t>
+      </w:r>
+      <w:r>
+        <w:rPr>
+          <w:lang w:val="en-US"/>
+        </w:rPr>
+        <w:t xml:space="preserve">, </w:t>
+      </w:r>
+      <w:r>
+        <w:rPr>
+          <w:lang w:val="en-US"/>
+        </w:rPr>
+        <w:t>configparser</w:t>
+      </w:r>
+      <w:r>
+        <w:rPr>
+          <w:lang w:val="en-US"/>
+        </w:rPr>
+        <w:t>)</w:t>
+      </w:r>
+      <w:r>
+        <w:rPr>
+          <w:lang w:val="en-US"/>
+        </w:rPr>
+        <w:t xml:space="preserve">, </w:t>
+      </w:r>
+      <w:r>
+        <w:rPr>
+          <w:lang w:val="en-US"/>
+        </w:rPr>
+        <w:t>J</w:t>
+      </w:r>
+      <w:r>
+        <w:rPr>
+          <w:lang w:val="en-US"/>
+        </w:rPr>
+        <w:t>ava,</w:t>
+      </w:r>
+      <w:r>
+        <w:rPr>
+          <w:lang w:val="en-US"/>
+        </w:rPr>
+        <w:t xml:space="preserve"> </w:t>
+      </w:r>
+      <w:r>
+        <w:rPr>
+          <w:lang w:val="en-US"/>
+        </w:rPr>
+        <w:t>OpenJDK (Swing, AWT</w:t>
+      </w:r>
+      <w:r>
+        <w:rPr>
+          <w:lang w:val="en-US"/>
+        </w:rPr>
+        <w:t xml:space="preserve">, Threading, </w:t>
+      </w:r>
+      <w:r>
+        <w:rPr>
+          <w:lang w:val="en-US"/>
+        </w:rPr>
+        <w:t>Event handlers</w:t>
+      </w:r>
+      <w:r>
+        <w:rPr>
+          <w:lang w:val="en-US"/>
+        </w:rPr>
+        <w:t>), C</w:t>
+      </w:r>
+      <w:r>
+        <w:rPr>
+          <w:lang w:val="en-US"/>
+        </w:rPr>
+        <w:t xml:space="preserve"> (</w:t>
+      </w:r>
+      <w:r>
+        <w:rPr>
+          <w:lang w:val="en-US"/>
+        </w:rPr>
+        <w:t>Makefile, L</w:t>
+      </w:r>
+      <w:r>
+        <w:rPr>
+          <w:lang w:val="en-US"/>
+        </w:rPr>
+        <w:t>ow-level disk-access</w:t>
+      </w:r>
+      <w:r>
+        <w:rPr>
+          <w:lang w:val="en-US"/>
+        </w:rPr>
+        <w:t>)</w:t>
+      </w:r>
+      <w:r>
+        <w:rPr>
+          <w:lang w:val="en-US"/>
+        </w:rPr>
+        <w:t xml:space="preserve">, </w:t>
+      </w:r>
+      <w:r>
+        <w:rPr>
+          <w:lang w:val="en-US"/>
+        </w:rPr>
+        <w:t>C++</w:t>
+      </w:r>
+      <w:r>
+        <w:rPr>
+          <w:lang w:val="en-US"/>
+        </w:rPr>
+        <w:t xml:space="preserve"> (</w:t>
+      </w:r>
+      <w:r>
+        <w:rPr>
+          <w:lang w:val="en-US"/>
+        </w:rPr>
+        <w:t>Boost</w:t>
+      </w:r>
+      <w:r>
+        <w:rPr>
+          <w:lang w:val="en-US"/>
+        </w:rPr>
+        <w:t xml:space="preserve">), </w:t>
+      </w:r>
+      <w:r>
+        <w:rPr>
+          <w:lang w:val="en-US"/>
+        </w:rPr>
+        <w:t>Perl, regex,</w:t>
+      </w:r>
+      <w:r>
+        <w:rPr>
+          <w:lang w:val="en-US"/>
+        </w:rPr>
+        <w:t xml:space="preserve"> Matlab (image and video compression),</w:t>
+      </w:r>
+      <w:r>
+        <w:rPr>
+          <w:lang w:val="en-US"/>
+        </w:rPr>
+        <w:t xml:space="preserve"> </w:t>
+      </w:r>
+      <w:r>
+        <w:rPr>
+          <w:lang w:val="en-US"/>
+        </w:rPr>
+        <w:t>VBScript, HTML/DHTML</w:t>
+      </w:r>
+    </w:p>
+    <w:p>
+      <w:pPr>
+        <w:pStyle w:val="Heading4"/>
+        <w:rPr>
+          <w:lang w:val="sv-SE" w:eastAsia="en-US"/>
+        </w:rPr>
+      </w:pPr>
+      <w:r>
+        <w:rPr>
+          <w:lang w:val="sv-SE" w:eastAsia="en-US"/>
+        </w:rPr>
+        <w:t>Webb- och Mobilutveckling</w:t>
       </w:r>
     </w:p>
     <w:p>
       <w:pPr>
         <w:pStyle w:val="KnowledgePageTwo"/>
-      </w:pPr>
-      <w:r>
-        <w:t>Teknisk projektledning</w:t>
+        <w:rPr>
+          <w:lang w:eastAsia="en-US"/>
+        </w:rPr>
+      </w:pPr>
+      <w:r>
+        <w:rPr>
+          <w:lang w:eastAsia="en-US"/>
+        </w:rPr>
+        <w:t>CSS, HTML</w:t>
+      </w:r>
+      <w:r>
+        <w:rPr>
+          <w:lang w:eastAsia="en-US"/>
+        </w:rPr>
+        <w:t xml:space="preserve">, </w:t>
+      </w:r>
+      <w:r>
+        <w:rPr>
+          <w:lang w:eastAsia="en-US"/>
+        </w:rPr>
+        <w:t xml:space="preserve">REST </w:t>
+      </w:r>
+      <w:r>
+        <w:rPr>
+          <w:lang w:eastAsia="en-US"/>
+        </w:rPr>
+        <w:t>API</w:t>
+      </w:r>
+    </w:p>
+    <w:p>
+      <w:pPr>
+        <w:pStyle w:val="Heading4"/>
+      </w:pPr>
+      <w:r>
+        <w:t>arkitektur</w:t>
+      </w:r>
+      <w:r>
+        <w:t xml:space="preserve"> &amp; Design</w:t>
       </w:r>
     </w:p>
     <w:p>
       <w:pPr>
         <w:pStyle w:val="KnowledgePageTwo"/>
-      </w:pPr>
-      <w:r>
-        <w:t>Distribuerade Java-baserade tjänster</w:t>
+        <w:rPr>
+          <w:lang w:val="en-US"/>
+        </w:rPr>
+      </w:pPr>
+      <w:r>
+        <w:rPr>
+          <w:lang w:val="en-US"/>
+        </w:rPr>
+        <w:t>UML</w:t>
       </w:r>
     </w:p>
     <w:p>
       <w:pPr>
         <w:pStyle w:val="Heading4"/>
-        <w:rPr>
-          <w:lang w:val="sv-SE"/>
-        </w:rPr>
-      </w:pPr>
-      <w:r>
-        <w:rPr>
-          <w:lang w:val="sv-SE"/>
-        </w:rPr>
-        <w:t>Bran</w:t>
-      </w:r>
-      <w:r>
-        <w:rPr>
-          <w:lang w:val="sv-SE"/>
-        </w:rPr>
-        <w:t>s</w:t>
-      </w:r>
-      <w:r>
-        <w:rPr>
-          <w:lang w:val="sv-SE"/>
-        </w:rPr>
-        <w:t>cherfarenhet</w:t>
+      </w:pPr>
+      <w:r>
+        <w:t>metodik</w:t>
       </w:r>
     </w:p>
     <w:p>
       <w:pPr>
         <w:pStyle w:val="KnowledgePageTwo"/>
-      </w:pPr>
-      <w:r>
-        <w:t>Bild &amp; video</w:t>
+        <w:rPr>
+          <w:lang w:val="en-US"/>
+        </w:rPr>
+      </w:pPr>
+      <w:r>
+        <w:rPr>
+          <w:lang w:val="en-US"/>
+        </w:rPr>
+        <w:t>SCRUM, E</w:t>
+      </w:r>
+      <w:r>
+        <w:rPr>
+          <w:lang w:val="en-US"/>
+        </w:rPr>
+        <w:t xml:space="preserve">xtreme </w:t>
+      </w:r>
+      <w:r>
+        <w:rPr>
+          <w:lang w:val="en-US"/>
+        </w:rPr>
+        <w:t>programming</w:t>
       </w:r>
     </w:p>
     <w:p>
       <w:pPr>
         <w:pStyle w:val="Heading4"/>
-        <w:rPr>
-          <w:lang w:val="sv-SE"/>
-        </w:rPr>
-      </w:pPr>
-      <w:r>
-        <w:rPr>
-          <w:lang w:val="sv-SE"/>
-        </w:rPr>
-        <w:t>Utvecklingsspråk och ramverk</w:t>
+      </w:pPr>
+      <w:r>
+        <w:lastRenderedPageBreak/>
+        <w:t>Configuration management</w:t>
       </w:r>
     </w:p>
     <w:p>
       <w:pPr>
         <w:pStyle w:val="KnowledgePageTwo"/>
-      </w:pPr>
-      <w:r>
-        <w:t>Python</w:t>
-      </w:r>
-      <w:r>
-        <w:t xml:space="preserve"> (Beautiful Soup, Splinter, Selenium, Mechanize, Mozilla Cookie Jar)</w:t>
-      </w:r>
-      <w:r>
+        <w:rPr>
+          <w:lang w:val="en-US"/>
+        </w:rPr>
+      </w:pPr>
+      <w:r>
+        <w:rPr>
+          <w:lang w:val="en-US"/>
+        </w:rPr>
+        <w:t>Git (Github, submodules, smudge filters)</w:t>
+      </w:r>
+      <w:r>
+        <w:rPr>
+          <w:lang w:val="en-US"/>
+        </w:rPr>
+        <w:t xml:space="preserve"> Subversion, CVS</w:t>
+      </w:r>
+    </w:p>
+    <w:p>
+      <w:pPr>
+        <w:pStyle w:val="Heading4"/>
+      </w:pPr>
+      <w:r>
+        <w:t>Databaser</w:t>
+      </w:r>
+    </w:p>
+    <w:p>
+      <w:pPr>
+        <w:pStyle w:val="KnowledgePageTwo"/>
+        <w:rPr>
+          <w:szCs w:val="18"/>
+          <w:lang w:val="en-US"/>
+        </w:rPr>
+      </w:pPr>
+      <w:r>
+        <w:rPr>
+          <w:lang w:val="en-US"/>
+        </w:rPr>
+        <w:t>MySQL</w:t>
+      </w:r>
+      <w:r>
+        <w:rPr>
+          <w:lang w:val="en-US"/>
+        </w:rPr>
         <w:t xml:space="preserve">, </w:t>
       </w:r>
       <w:r>
-        <w:t>J</w:t>
-      </w:r>
-      <w:r>
-        <w:t>ava,</w:t>
-      </w:r>
-      <w:r>
+        <w:rPr>
+          <w:lang w:val="en-US"/>
+        </w:rPr>
+        <w:t>Apache</w:t>
+      </w:r>
+    </w:p>
+    <w:p>
+      <w:pPr>
+        <w:pStyle w:val="Heading4"/>
+      </w:pPr>
+      <w:r>
+        <w:t>Test</w:t>
+      </w:r>
+    </w:p>
+    <w:p>
+      <w:pPr>
+        <w:pStyle w:val="KnowledgePageTwo"/>
+        <w:rPr>
+          <w:lang w:val="en-US"/>
+        </w:rPr>
+      </w:pPr>
+      <w:r>
+        <w:rPr>
+          <w:lang w:val="en-US"/>
+        </w:rPr>
+        <w:t>A</w:t>
+      </w:r>
+      <w:r>
+        <w:rPr>
+          <w:lang w:val="en-US"/>
+        </w:rPr>
+        <w:t>cceptanstest,</w:t>
+      </w:r>
+      <w:r>
+        <w:rPr>
+          <w:lang w:val="en-US"/>
+        </w:rPr>
+        <w:t xml:space="preserve"> Test-first,</w:t>
+      </w:r>
+      <w:r>
+        <w:rPr>
+          <w:lang w:val="en-US"/>
+        </w:rPr>
+        <w:t xml:space="preserve"> JUnit</w:t>
+      </w:r>
+      <w:r>
+        <w:rPr>
+          <w:lang w:val="en-US"/>
+        </w:rPr>
+        <w:t>, Continuous integration</w:t>
+      </w:r>
+      <w:r>
+        <w:rPr>
+          <w:lang w:val="en-US"/>
+        </w:rPr>
+        <w:t>, Travis CI</w:t>
+      </w:r>
+    </w:p>
+    <w:p>
+      <w:pPr>
+        <w:pStyle w:val="Heading4"/>
+      </w:pPr>
+      <w:r>
+        <w:t>Produkter/Miljöer</w:t>
+      </w:r>
+    </w:p>
+    <w:p>
+      <w:pPr>
+        <w:pStyle w:val="KnowledgePageTwo"/>
+        <w:rPr>
+          <w:lang w:val="en-US"/>
+        </w:rPr>
+      </w:pPr>
+      <w:r>
+        <w:rPr>
+          <w:lang w:val="en-US"/>
+        </w:rPr>
+        <w:t xml:space="preserve">Microsoft, Windows </w:t>
+      </w:r>
+      <w:r>
+        <w:rPr>
+          <w:lang w:val="en-US"/>
+        </w:rPr>
+        <w:t>95/</w:t>
+      </w:r>
+      <w:r>
+        <w:rPr>
+          <w:lang w:val="en-US"/>
+        </w:rPr>
+        <w:t>98/ME</w:t>
+      </w:r>
+      <w:r>
+        <w:rPr>
+          <w:lang w:val="en-US"/>
+        </w:rPr>
+        <w:t>/XP</w:t>
+      </w:r>
+      <w:r>
+        <w:rPr>
+          <w:lang w:val="en-US"/>
+        </w:rPr>
+        <w:t>/7</w:t>
+      </w:r>
+      <w:r>
+        <w:rPr>
+          <w:lang w:val="en-US"/>
+        </w:rPr>
+        <w:t xml:space="preserve">, </w:t>
+      </w:r>
+      <w:r>
+        <w:rPr>
+          <w:lang w:val="en-US"/>
+        </w:rPr>
+        <w:t>Ubuntu</w:t>
+      </w:r>
+      <w:r>
+        <w:rPr>
+          <w:lang w:val="en-US"/>
+        </w:rPr>
+        <w:t xml:space="preserve">, </w:t>
+      </w:r>
+      <w:r>
+        <w:rPr>
+          <w:lang w:val="en-US"/>
+        </w:rPr>
+        <w:t>Red Hat</w:t>
+      </w:r>
+      <w:r>
+        <w:rPr>
+          <w:lang w:val="en-US"/>
+        </w:rPr>
+        <w:t xml:space="preserve"> Linux</w:t>
+      </w:r>
+      <w:r>
+        <w:rPr>
+          <w:lang w:val="en-US"/>
+        </w:rPr>
+        <w:t xml:space="preserve">, </w:t>
+      </w:r>
+      <w:r>
+        <w:rPr>
+          <w:lang w:val="en-US"/>
+        </w:rPr>
+        <w:t>GIMP</w:t>
+      </w:r>
+      <w:r>
+        <w:rPr>
+          <w:lang w:val="en-US"/>
+        </w:rPr>
+        <w:t xml:space="preserve">, </w:t>
+      </w:r>
+      <w:r>
+        <w:rPr>
+          <w:lang w:val="en-US"/>
+        </w:rPr>
+        <w:t xml:space="preserve">Flowblade, </w:t>
+      </w:r>
+      <w:r>
+        <w:rPr>
+          <w:szCs w:val="18"/>
+          <w:lang w:val="en-US"/>
+        </w:rPr>
+        <w:t>Eclipse</w:t>
+      </w:r>
+      <w:r>
+        <w:rPr>
+          <w:szCs w:val="18"/>
+          <w:lang w:val="en-US"/>
+        </w:rPr>
+        <w:t>, OpenLava</w:t>
+      </w:r>
+    </w:p>
+    <w:p>
+      <w:pPr>
+        <w:pStyle w:val="Heading4"/>
+      </w:pPr>
+      <w:r>
+        <w:t>Övrigt</w:t>
+      </w:r>
+    </w:p>
+    <w:p>
+      <w:pPr>
+        <w:pStyle w:val="KnowledgePageTwo"/>
+        <w:rPr>
+          <w:rFonts w:cs="Arial"/>
+          <w:lang w:val="en-US"/>
+        </w:rPr>
+      </w:pPr>
+      <w:r>
+        <w:rPr>
+          <w:rFonts w:cs="Arial"/>
+          <w:lang w:val="en-US"/>
+        </w:rPr>
+        <w:t>OOP, SSH, SSL,</w:t>
+      </w:r>
+      <w:r>
+        <w:rPr>
+          <w:rFonts w:cs="Arial"/>
+          <w:lang w:val="en-US"/>
+        </w:rPr>
+        <w:t xml:space="preserve"> certificates,</w:t>
+      </w:r>
+      <w:r>
+        <w:rPr>
+          <w:rFonts w:cs="Arial"/>
+          <w:lang w:val="en-US"/>
+        </w:rPr>
         <w:t xml:space="preserve"> </w:t>
       </w:r>
       <w:r>
-        <w:t>OpenJDK (Swing, AWT), C/C++, VBScript, HTML/DHTML</w:t>
-      </w:r>
-    </w:p>
-    <w:p>
-      <w:pPr>
-        <w:pStyle w:val="Heading4"/>
-        <w:rPr>
-          <w:lang w:val="sv-SE" w:eastAsia="en-US"/>
-        </w:rPr>
-      </w:pPr>
-      <w:r>
-        <w:rPr>
-          <w:lang w:val="sv-SE" w:eastAsia="en-US"/>
-        </w:rPr>
-        <w:t>Webb- och Mobilutveckling</w:t>
-      </w:r>
-    </w:p>
-    <w:p>
-      <w:pPr>
-        <w:pStyle w:val="KnowledgePageTwo"/>
-        <w:rPr>
-          <w:lang w:eastAsia="en-US"/>
-        </w:rPr>
-      </w:pPr>
-      <w:r>
-        <w:rPr>
-          <w:lang w:eastAsia="en-US"/>
-        </w:rPr>
-        <w:t>CSS, HTML5</w:t>
-      </w:r>
-      <w:r>
-        <w:rPr>
-          <w:lang w:eastAsia="en-US"/>
-        </w:rPr>
-        <w:t>, APIs</w:t>
-      </w:r>
-    </w:p>
-    <w:p>
-      <w:pPr>
-        <w:pStyle w:val="Heading4"/>
-      </w:pPr>
-      <w:r>
-        <w:t>arkitektur</w:t>
-      </w:r>
-      <w:r>
-        <w:t xml:space="preserve"> &amp; Design</w:t>
-      </w:r>
-    </w:p>
-    <w:p>
-      <w:pPr>
-        <w:pStyle w:val="KnowledgePageTwo"/>
-        <w:rPr>
-          <w:lang w:val="en-US"/>
-        </w:rPr>
-      </w:pPr>
-      <w:r>
-        <w:rPr>
-          <w:lang w:val="en-US"/>
-        </w:rPr>
-        <w:t>UML</w:t>
-      </w:r>
-    </w:p>
-    <w:p>
-      <w:pPr>
-        <w:pStyle w:val="Heading4"/>
-      </w:pPr>
-      <w:r>
-        <w:lastRenderedPageBreak/>
-        <w:t>metodik</w:t>
-      </w:r>
-    </w:p>
-    <w:p>
-      <w:pPr>
-        <w:pStyle w:val="KnowledgePageTwo"/>
-        <w:rPr>
-          <w:lang w:val="en-US"/>
-        </w:rPr>
-      </w:pPr>
-      <w:r>
-        <w:rPr>
-          <w:lang w:val="en-US"/>
-        </w:rPr>
-        <w:t xml:space="preserve">RUP, SCRUM, HDP, MS Excel, EP (extreme </w:t>
-      </w:r>
-      <w:r>
-        <w:rPr>
-          <w:lang w:val="en-US"/>
-        </w:rPr>
-        <w:t>programming</w:t>
-      </w:r>
-      <w:r>
-        <w:rPr>
-          <w:lang w:val="en-US"/>
-        </w:rPr>
-        <w:t>)</w:t>
-      </w:r>
-    </w:p>
-    <w:p>
-      <w:pPr>
-        <w:pStyle w:val="Heading4"/>
-      </w:pPr>
-      <w:r>
-        <w:t>Configuration management</w:t>
-      </w:r>
-    </w:p>
-    <w:p>
-      <w:pPr>
-        <w:pStyle w:val="KnowledgePageTwo"/>
-        <w:rPr>
-          <w:lang w:val="en-US"/>
-        </w:rPr>
-      </w:pPr>
-      <w:r>
-        <w:rPr>
-          <w:lang w:val="en-US"/>
-        </w:rPr>
-        <w:t>Git, Subversion, CVS</w:t>
-      </w:r>
-    </w:p>
-    <w:p>
-      <w:pPr>
-        <w:pStyle w:val="Heading4"/>
-      </w:pPr>
-      <w:r>
-        <w:t>Databaser</w:t>
-      </w:r>
-    </w:p>
-    <w:p>
-      <w:pPr>
-        <w:pStyle w:val="KnowledgePageTwo"/>
-        <w:rPr>
-          <w:szCs w:val="18"/>
-          <w:lang w:val="en-US"/>
-        </w:rPr>
-      </w:pPr>
-      <w:r>
-        <w:rPr>
-          <w:lang w:val="en-US"/>
-        </w:rPr>
-        <w:t>MySQL</w:t>
-      </w:r>
-    </w:p>
-    <w:p>
-      <w:pPr>
-        <w:pStyle w:val="Heading4"/>
-      </w:pPr>
-      <w:r>
-        <w:t>Test</w:t>
-      </w:r>
-    </w:p>
-    <w:p>
-      <w:pPr>
-        <w:pStyle w:val="KnowledgePageTwo"/>
-        <w:rPr>
-          <w:lang w:val="en-US"/>
-        </w:rPr>
-      </w:pPr>
-      <w:proofErr w:type="spellStart"/>
-      <w:r>
-        <w:rPr>
-          <w:lang w:val="en-US"/>
-        </w:rPr>
-        <w:t>A</w:t>
-      </w:r>
-      <w:r>
-        <w:rPr>
-          <w:lang w:val="en-US"/>
-        </w:rPr>
-        <w:t>cceptanstest</w:t>
-      </w:r>
-      <w:proofErr w:type="spellEnd"/>
-      <w:r>
-        <w:rPr>
+        <w:rPr>
+          <w:rFonts w:cs="Arial"/>
+          <w:lang w:val="en-US"/>
+        </w:rPr>
+        <w:t xml:space="preserve">FTP, </w:t>
+      </w:r>
+      <w:r>
+        <w:rPr>
+          <w:rFonts w:cs="Arial"/>
+          <w:lang w:val="en-US"/>
+        </w:rPr>
+        <w:t>Shell script, Batch script, TCP sockets</w:t>
+      </w:r>
+      <w:r>
+        <w:rPr>
+          <w:rFonts w:cs="Arial"/>
           <w:lang w:val="en-US"/>
         </w:rPr>
         <w:t xml:space="preserve">, </w:t>
       </w:r>
-      <w:proofErr w:type="spellStart"/>
-      <w:r>
-        <w:rPr>
-          <w:lang w:val="en-US"/>
-        </w:rPr>
-        <w:t>JUnit</w:t>
-      </w:r>
-      <w:proofErr w:type="spellEnd"/>
-      <w:r>
-        <w:rPr>
-          <w:lang w:val="en-US"/>
-        </w:rPr>
-        <w:t>, Continuous integration</w:t>
-      </w:r>
-    </w:p>
-    <w:p>
-      <w:pPr>
-        <w:pStyle w:val="Heading4"/>
-      </w:pPr>
-      <w:r>
-        <w:t>Produkter/Miljöer</w:t>
-      </w:r>
-    </w:p>
-    <w:p>
-      <w:pPr>
-        <w:pStyle w:val="KnowledgePageTwo"/>
-        <w:rPr>
-          <w:lang w:val="en-US"/>
-        </w:rPr>
-      </w:pPr>
-      <w:r>
-        <w:rPr>
-          <w:lang w:val="en-US"/>
-        </w:rPr>
-        <w:t xml:space="preserve">Microsoft, Windows </w:t>
-      </w:r>
-      <w:r>
-        <w:rPr>
-          <w:lang w:val="en-US"/>
-        </w:rPr>
-        <w:t>95/</w:t>
-      </w:r>
-      <w:r>
-        <w:rPr>
-          <w:lang w:val="en-US"/>
-        </w:rPr>
-        <w:t>98/ME</w:t>
-      </w:r>
-      <w:r>
-        <w:rPr>
-          <w:lang w:val="en-US"/>
-        </w:rPr>
-        <w:t>/XP</w:t>
-      </w:r>
-      <w:r>
-        <w:rPr>
-          <w:lang w:val="en-US"/>
-        </w:rPr>
-        <w:t>/7</w:t>
-      </w:r>
-      <w:r>
-        <w:rPr>
-          <w:lang w:val="en-US"/>
-        </w:rPr>
-        <w:t xml:space="preserve">, Linux, </w:t>
-      </w:r>
-      <w:r>
-        <w:rPr>
-          <w:lang w:val="en-US"/>
-        </w:rPr>
-        <w:t>Ubuntu</w:t>
-      </w:r>
-      <w:r>
-        <w:rPr>
+      <w:r>
+        <w:rPr>
+          <w:rFonts w:cs="Arial"/>
+          <w:lang w:val="en-US"/>
+        </w:rPr>
+        <w:t>Samba sharing</w:t>
+      </w:r>
+      <w:r>
+        <w:rPr>
+          <w:lang w:val="en-US"/>
+        </w:rPr>
+        <w:t xml:space="preserve">, Graphic design, </w:t>
+      </w:r>
+      <w:r>
+        <w:rPr>
+          <w:lang w:val="en-US"/>
+        </w:rPr>
+        <w:t>I</w:t>
+      </w:r>
+      <w:r>
+        <w:rPr>
+          <w:lang w:val="en-US"/>
+        </w:rPr>
+        <w:t>mage editing</w:t>
+      </w:r>
+      <w:r>
+        <w:rPr>
+          <w:rFonts w:cs="Arial"/>
           <w:lang w:val="en-US"/>
         </w:rPr>
         <w:t xml:space="preserve">, </w:t>
       </w:r>
       <w:r>
         <w:rPr>
-          <w:lang w:val="en-US"/>
-        </w:rPr>
-        <w:t xml:space="preserve">Red Hat, </w:t>
-      </w:r>
-      <w:r>
-        <w:rPr>
-          <w:lang w:val="en-US"/>
-        </w:rPr>
-        <w:t>GIMP</w:t>
-      </w:r>
-      <w:r>
-        <w:rPr>
-          <w:lang w:val="en-US"/>
-        </w:rPr>
-        <w:t xml:space="preserve">, </w:t>
-      </w:r>
-      <w:proofErr w:type="spellStart"/>
-      <w:r>
-        <w:rPr>
-          <w:lang w:val="en-US"/>
-        </w:rPr>
-        <w:t>Flowblade</w:t>
-      </w:r>
-      <w:proofErr w:type="spellEnd"/>
-      <w:r>
-        <w:rPr>
-          <w:lang w:val="en-US"/>
-        </w:rPr>
-        <w:t xml:space="preserve">, </w:t>
-      </w:r>
-      <w:r>
-        <w:rPr>
-          <w:szCs w:val="18"/>
-          <w:lang w:val="en-US"/>
-        </w:rPr>
-        <w:t xml:space="preserve">Eclipse, </w:t>
-      </w:r>
-      <w:r>
-        <w:rPr>
-          <w:lang w:val="en-US"/>
-        </w:rPr>
-        <w:t>SSH, SSL</w:t>
-      </w:r>
-    </w:p>
-    <w:p>
-      <w:pPr>
-        <w:pStyle w:val="Heading4"/>
-      </w:pPr>
-      <w:r>
-        <w:t>Övrigt</w:t>
-      </w:r>
-    </w:p>
-    <w:p>
-      <w:pPr>
-        <w:pStyle w:val="KnowledgePageTwo"/>
-        <w:rPr>
           <w:rFonts w:cs="Arial"/>
           <w:lang w:val="en-US"/>
         </w:rPr>
-      </w:pPr>
-      <w:r>
-        <w:rPr>
-          <w:lang w:val="en-US"/>
-        </w:rPr>
-        <w:t xml:space="preserve">Graphic design </w:t>
-      </w:r>
-      <w:proofErr w:type="spellStart"/>
-      <w:r>
-        <w:rPr>
-          <w:lang w:val="en-US"/>
-        </w:rPr>
-        <w:t>och</w:t>
-      </w:r>
-      <w:proofErr w:type="spellEnd"/>
-      <w:r>
-        <w:rPr>
-          <w:lang w:val="en-US"/>
-        </w:rPr>
-        <w:t xml:space="preserve"> image editing</w:t>
+        <w:t xml:space="preserve">ffmpeg, </w:t>
       </w:r>
       <w:r>
         <w:rPr>
           <w:rFonts w:cs="Arial"/>
           <w:lang w:val="en-US"/>
         </w:rPr>
-        <w:t xml:space="preserve">, </w:t>
-      </w:r>
-      <w:r>
-        <w:rPr>
-          <w:szCs w:val="18"/>
-          <w:lang w:val="en-US"/>
-        </w:rPr>
-        <w:t xml:space="preserve">Streaming </w:t>
-      </w:r>
-      <w:proofErr w:type="spellStart"/>
-      <w:r>
-        <w:rPr>
-          <w:szCs w:val="18"/>
-          <w:lang w:val="en-US"/>
-        </w:rPr>
-        <w:t>över</w:t>
-      </w:r>
-      <w:proofErr w:type="spellEnd"/>
-      <w:r>
-        <w:rPr>
-          <w:szCs w:val="18"/>
-          <w:lang w:val="en-US"/>
-        </w:rPr>
-        <w:t xml:space="preserve"> Internet, </w:t>
+        <w:t xml:space="preserve">MIDI, </w:t>
       </w:r>
       <w:r>
         <w:rPr>
           <w:rFonts w:cs="Arial"/>
           <w:lang w:val="en-US"/>
         </w:rPr>
-        <w:t>Shell scripts</w:t>
-      </w:r>
+        <w:t>Excel</w:t>
+      </w:r>
+      <w:r>
+        <w:rPr>
+          <w:rFonts w:cs="Arial"/>
+          <w:lang w:val="en-US"/>
+        </w:rPr>
+        <w:t>, Language analysis</w:t>
+      </w:r>
+      <w:bookmarkStart w:id="7" w:name="_GoBack"/>
+      <w:bookmarkEnd w:id="7"/>
     </w:p>
     <w:p>
       <w:pPr>
@@ -1173,14 +1312,14 @@
           <w:lang w:val="sv-SE"/>
         </w:rPr>
       </w:pPr>
-      <w:commentRangeStart w:id="7"/>
+      <w:commentRangeStart w:id="8"/>
       <w:r>
         <w:rPr>
           <w:lang w:val="sv-SE"/>
         </w:rPr>
         <w:t>Specialkunskaper</w:t>
       </w:r>
-      <w:commentRangeEnd w:id="7"/>
+      <w:commentRangeEnd w:id="8"/>
       <w:r>
         <w:rPr>
           <w:rStyle w:val="CommentReference"/>
@@ -1190,7 +1329,7 @@
           <w:color w:val="auto"/>
           <w:lang w:val="sv-SE"/>
         </w:rPr>
-        <w:commentReference w:id="7"/>
+        <w:commentReference w:id="8"/>
       </w:r>
     </w:p>
     <w:p>
@@ -1205,13 +1344,28 @@
         </w:sectPr>
       </w:pPr>
       <w:r>
-        <w:t xml:space="preserve">Djup kunskap inom utveckling i Java, </w:t>
-      </w:r>
-      <w:r>
-        <w:t xml:space="preserve">UX-design och </w:t>
-      </w:r>
-      <w:r>
-        <w:t>systemintegration</w:t>
+        <w:t>Djup k</w:t>
+      </w:r>
+      <w:r>
+        <w:t xml:space="preserve">unskap inom utveckling i </w:t>
+      </w:r>
+      <w:r>
+        <w:t>Python</w:t>
+      </w:r>
+      <w:r>
+        <w:t>,</w:t>
+      </w:r>
+      <w:r>
+        <w:t xml:space="preserve"> webcrawlers.</w:t>
+      </w:r>
+      <w:r>
+        <w:t xml:space="preserve"> Videokomprimering, mediaformat och</w:t>
+      </w:r>
+      <w:r>
+        <w:t xml:space="preserve"> bitströmmar</w:t>
+      </w:r>
+      <w:r>
+        <w:t>.</w:t>
       </w:r>
     </w:p>
     <w:p>
@@ -1259,7 +1413,7 @@
           <w:lang w:val="sv-SE"/>
         </w:rPr>
       </w:pPr>
-      <w:commentRangeStart w:id="8"/>
+      <w:commentRangeStart w:id="9"/>
       <w:r>
         <w:rPr>
           <w:lang w:val="sv-SE"/>
@@ -1267,7 +1421,7 @@
         <w:lastRenderedPageBreak/>
         <w:t>Utbildning</w:t>
       </w:r>
-      <w:commentRangeEnd w:id="8"/>
+      <w:commentRangeEnd w:id="9"/>
       <w:r>
         <w:rPr>
           <w:rStyle w:val="CommentReference"/>
@@ -1277,7 +1431,7 @@
           <w:color w:val="auto"/>
           <w:lang w:val="sv-SE"/>
         </w:rPr>
-        <w:commentReference w:id="8"/>
+        <w:commentReference w:id="9"/>
       </w:r>
     </w:p>
     <w:p>
@@ -1395,7 +1549,7 @@
           <w:lang w:val="sv-SE"/>
         </w:rPr>
       </w:pPr>
-      <w:commentRangeStart w:id="9"/>
+      <w:commentRangeStart w:id="10"/>
       <w:r>
         <w:rPr>
           <w:lang w:val="sv-SE"/>
@@ -1403,7 +1557,7 @@
         <w:lastRenderedPageBreak/>
         <w:t>Urval av kvalifikationer</w:t>
       </w:r>
-      <w:commentRangeEnd w:id="9"/>
+      <w:commentRangeEnd w:id="10"/>
       <w:r>
         <w:rPr>
           <w:rStyle w:val="CommentReference"/>
@@ -1413,7 +1567,7 @@
           <w:spacing w:val="0"/>
           <w:lang w:val="sv-SE"/>
         </w:rPr>
-        <w:commentReference w:id="9"/>
+        <w:commentReference w:id="10"/>
       </w:r>
     </w:p>
     <w:p>
@@ -1440,7 +1594,7 @@
       <w:r>
         <w:t xml:space="preserve"> </w:t>
       </w:r>
-      <w:commentRangeStart w:id="10"/>
+      <w:commentRangeStart w:id="11"/>
       <w:r>
         <w:t>Q</w:t>
       </w:r>
@@ -1453,7 +1607,7 @@
       <w:r>
         <w:t>1</w:t>
       </w:r>
-      <w:commentRangeEnd w:id="10"/>
+      <w:commentRangeEnd w:id="11"/>
       <w:r>
         <w:t>5</w:t>
       </w:r>
@@ -1463,7 +1617,7 @@
           <w:rFonts w:asciiTheme="minorHAnsi" w:hAnsiTheme="minorHAnsi"/>
           <w:color w:val="auto"/>
         </w:rPr>
-        <w:commentReference w:id="10"/>
+        <w:commentReference w:id="11"/>
       </w:r>
     </w:p>
     <w:p>
@@ -1502,7 +1656,19 @@
         <w:t xml:space="preserve"> </w:t>
       </w:r>
       <w:r>
-        <w:t>Båda sidor saknar API, så jag skrev en webcrawler i Python som extraherar albuminformation från Bandcamps HTML och sedan med Splinter genererar ett broweserfönster som loggar in på Rateyourmusic och navigerar sidan för att skapa/uppdatera ett album med utgivningsdatum, genre, låtlista, korrigera</w:t>
+        <w:t>Båda sidor saknar API, så jag skrev en webcrawler i Python som extraherar albuminformation från Bandcamps HTML och sedan med Splinter genererar ett broweserfönster som loggar in</w:t>
+      </w:r>
+      <w:r>
+        <w:t xml:space="preserve"> på Rateyourmusic och automatiskt navigerar </w:t>
+      </w:r>
+      <w:r>
+        <w:t>fö</w:t>
+      </w:r>
+      <w:r>
+        <w:t>r att skapa/uppdatera</w:t>
+      </w:r>
+      <w:r>
+        <w:t xml:space="preserve"> album med utgivningsdatum, genre, låtlista, korrigera</w:t>
       </w:r>
       <w:r>
         <w:t>r</w:t>
@@ -1530,7 +1696,10 @@
         <w:jc w:val="both"/>
       </w:pPr>
       <w:r>
-        <w:t>Programmet kan även hämtar information från Spotifys API.</w:t>
+        <w:t>Programmet kan även hämta</w:t>
+      </w:r>
+      <w:r>
+        <w:t xml:space="preserve"> information från Spotifys API.</w:t>
       </w:r>
     </w:p>
     <w:tbl>
@@ -1572,7 +1741,7 @@
                 <w:lang w:val="en-US"/>
               </w:rPr>
             </w:pPr>
-            <w:commentRangeStart w:id="11"/>
+            <w:commentRangeStart w:id="12"/>
             <w:r>
               <w:rPr>
                 <w:b/>
@@ -1601,70 +1770,20 @@
               <w:rPr>
                 <w:lang w:val="en-US"/>
               </w:rPr>
-              <w:t xml:space="preserve">Python, </w:t>
-            </w:r>
-            <w:proofErr w:type="spellStart"/>
-            <w:r>
-              <w:rPr>
-                <w:lang w:val="en-US"/>
-              </w:rPr>
-              <w:t>BeatifulSou</w:t>
+              <w:t>Python, BeatifulSou</w:t>
             </w:r>
             <w:r>
               <w:rPr>
                 <w:lang w:val="en-US"/>
               </w:rPr>
-              <w:t>p</w:t>
-            </w:r>
-            <w:proofErr w:type="spellEnd"/>
-            <w:r>
-              <w:rPr>
-                <w:lang w:val="en-US"/>
-              </w:rPr>
-              <w:t xml:space="preserve">, </w:t>
-            </w:r>
-            <w:proofErr w:type="spellStart"/>
-            <w:r>
-              <w:rPr>
-                <w:lang w:val="en-US"/>
-              </w:rPr>
-              <w:t>Spotipy</w:t>
-            </w:r>
-            <w:proofErr w:type="spellEnd"/>
-            <w:r>
-              <w:rPr>
-                <w:lang w:val="en-US"/>
-              </w:rPr>
-              <w:t xml:space="preserve">, Splinter/Selenium, </w:t>
-            </w:r>
-            <w:proofErr w:type="spellStart"/>
-            <w:r>
-              <w:rPr>
-                <w:lang w:val="en-US"/>
-              </w:rPr>
-              <w:t>A</w:t>
+              <w:t>p, Spotipy, Splinter/Selenium, A</w:t>
             </w:r>
             <w:r>
               <w:rPr>
                 <w:lang w:val="en-US"/>
               </w:rPr>
-              <w:t>rgparse</w:t>
+              <w:t>rgparse, Perl, Git</w:t>
             </w:r>
-            <w:proofErr w:type="spellEnd"/>
-            <w:r>
-              <w:rPr>
-                <w:lang w:val="en-US"/>
-              </w:rPr>
-              <w:t xml:space="preserve">, Perl, </w:t>
-            </w:r>
-            <w:proofErr w:type="spellStart"/>
-            <w:r>
-              <w:rPr>
-                <w:lang w:val="en-US"/>
-              </w:rPr>
-              <w:t>Git</w:t>
-            </w:r>
-            <w:proofErr w:type="spellEnd"/>
           </w:p>
           <w:p>
             <w:pPr>
@@ -1713,14 +1832,14 @@
               </w:rPr>
               <w:t xml:space="preserve">   </w:t>
             </w:r>
-            <w:commentRangeEnd w:id="11"/>
+            <w:commentRangeEnd w:id="12"/>
             <w:r>
               <w:rPr>
                 <w:rStyle w:val="CommentReference"/>
                 <w:rFonts w:asciiTheme="minorHAnsi" w:hAnsiTheme="minorHAnsi"/>
                 <w:color w:val="auto"/>
               </w:rPr>
-              <w:commentReference w:id="11"/>
+              <w:commentReference w:id="12"/>
             </w:r>
           </w:p>
         </w:tc>
@@ -1745,38 +1864,669 @@
         <w:pStyle w:val="Heading5"/>
       </w:pPr>
       <w:r>
-        <w:t>Ericsson Q3 2015 – Q1 20</w:t>
-      </w:r>
-      <w:bookmarkStart w:id="12" w:name="_GoBack"/>
-      <w:bookmarkEnd w:id="12"/>
-      <w:r>
-        <w:t>16</w:t>
-      </w:r>
-    </w:p>
-    <w:p>
-      <w:r>
-        <w:t>Jag har jobbat med videokomprimering på Ericsson. Jag skrev en testmiljö för att ta fram mätadata för experiment nedskalningar av 1080p. Jag mäter bitrate och bildkvalite (MSE) för simulerad uplink och downlink för 120 testfall och använder openpyxl för att dynamiskt flytta över och presentera informationen i Excel och generera grafer.</w:t>
-      </w:r>
-    </w:p>
-    <w:p>
-      <w:r>
-        <w:t>I python kallar jag på olika binärer i en lång kedja, och hanterar resultaten och bygger en filhierki för att ta vara på outputfiler. Regex används för att extrahera information om bildstorlek och framerate.</w:t>
-      </w:r>
-    </w:p>
-    <w:p>
-      <w:r>
-        <w:t>Jag beräkningar måste köras på ett linuxkluster då de är räkneintensiva, medan excel kräver ett grafiskt användargränsnitt så jag blir tvungen att hantera skillnader i radbrytning mellan Windows och Linux för att mata utdata från en miljö in i en annan.</w:t>
-      </w:r>
-    </w:p>
-    <w:p>
-      <w:r>
-        <w:t>Jag deployar jobben på ett kluster för att köra parallelt, och använder fillås för att skydda data mellan parallella processer som annars försöker skriva till samma bitström. Skapa en massiv filstruktur för varje experiment, samt effektivt analysisera loggfiler för att upptäcka fel.</w:t>
+        <w:t>Ericsson Q3 2015 – Q1 2016</w:t>
+      </w:r>
+    </w:p>
+    <w:p>
+      <w:r>
+        <w:t xml:space="preserve">Jag har </w:t>
+      </w:r>
+      <w:r>
+        <w:t>gjorde mitt examensarbete hos Ericsson om</w:t>
+      </w:r>
+      <w:r>
+        <w:t xml:space="preserve"> videokomprimering </w:t>
+      </w:r>
+      <w:r>
+        <w:t>i H.265-standarden</w:t>
+      </w:r>
+      <w:r>
+        <w:t>.</w:t>
+      </w:r>
+    </w:p>
+    <w:p>
+      <w:r>
+        <w:t>Jag skrev en testmiljö</w:t>
+      </w:r>
+      <w:r>
+        <w:t xml:space="preserve"> i Python</w:t>
+      </w:r>
+      <w:r>
+        <w:t xml:space="preserve"> för att ta fram mätadata för experiment nedskalningar av 1080p</w:t>
+      </w:r>
+      <w:r>
+        <w:t>-videor</w:t>
+      </w:r>
+      <w:r>
+        <w:t xml:space="preserve">. </w:t>
+      </w:r>
+      <w:r>
+        <w:t>Jag mätte</w:t>
+      </w:r>
+      <w:r>
+        <w:t xml:space="preserve"> bitrate och bildkvalite (MSE) för simulerad</w:t>
+      </w:r>
+      <w:r>
+        <w:t>e</w:t>
+      </w:r>
+      <w:r>
+        <w:t xml:space="preserve"> uplink</w:t>
+      </w:r>
+      <w:r>
+        <w:t>s</w:t>
+      </w:r>
+      <w:r>
+        <w:t xml:space="preserve"> och downlink</w:t>
+      </w:r>
+      <w:r>
+        <w:t>s</w:t>
+      </w:r>
+      <w:r>
+        <w:t xml:space="preserve"> för 120 testfall </w:t>
+      </w:r>
+      <w:r>
+        <w:t>parallelt genom delegera jobb till ett Linux-kluster.</w:t>
+      </w:r>
+      <w:r>
+        <w:t xml:space="preserve"> Ansynkrona fillås används för att stoppa processer från att försöka skriva till samma bitström, och ett shell-skript analyserar loggfiler för att upptäcka fel.</w:t>
+      </w:r>
+    </w:p>
+    <w:p>
+      <w:r>
+        <w:t>I python kallar jag på</w:t>
+      </w:r>
+      <w:r>
+        <w:t xml:space="preserve"> olika binärer i en lång kedja, </w:t>
+      </w:r>
+      <w:r>
+        <w:t>hanterar resultaten och bygger en filhierki för att ta vara på</w:t>
+      </w:r>
+      <w:r>
+        <w:t xml:space="preserve"> en stor mängd</w:t>
+      </w:r>
+      <w:r>
+        <w:t xml:space="preserve"> outputfiler. </w:t>
+      </w:r>
+      <w:r>
+        <w:t xml:space="preserve">Jag </w:t>
+      </w:r>
+      <w:r>
+        <w:t>extrahera</w:t>
+      </w:r>
+      <w:r>
+        <w:t>r</w:t>
+      </w:r>
+      <w:r>
+        <w:t xml:space="preserve"> information om bildstorlek och framerate</w:t>
+      </w:r>
+      <w:r>
+        <w:t xml:space="preserve"> från filnamnen</w:t>
+      </w:r>
+      <w:r>
+        <w:t xml:space="preserve"> med regex</w:t>
+      </w:r>
+      <w:r>
+        <w:t xml:space="preserve"> och </w:t>
+      </w:r>
+      <w:r>
+        <w:t xml:space="preserve">använder openpyxl för att dynamiskt </w:t>
+      </w:r>
+      <w:r>
+        <w:t>exportera och</w:t>
+      </w:r>
+      <w:r>
+        <w:t xml:space="preserve"> presentera information</w:t>
+      </w:r>
+      <w:r>
+        <w:t>en i Excel samt generera grafer. Detta innebär även att jag måste hantera kompatablitet mellan Windows och Linux.</w:t>
       </w:r>
     </w:p>
     <w:p>
       <w:r>
         <w:lastRenderedPageBreak/>
-        <w:t>Jag har lagt till features in kodare och avkodare, där jag jobbar nära bitströmmen, vilket har gett vissa vinster.</w:t>
+        <w:t xml:space="preserve">Utöver det </w:t>
+      </w:r>
+      <w:r>
+        <w:t>har</w:t>
+      </w:r>
+      <w:r>
+        <w:t xml:space="preserve"> jag jobbat med källkoden till </w:t>
+      </w:r>
+      <w:r>
+        <w:t>kodare och avkodare,</w:t>
+      </w:r>
+      <w:r>
+        <w:t xml:space="preserve"> skrivna i C och C++,</w:t>
+      </w:r>
+      <w:r>
+        <w:t xml:space="preserve"> d</w:t>
+      </w:r>
+      <w:r>
+        <w:t>är jag jobbar nära bitströmmen. Experimenten visar stora vinster i minskad beräkningskomplixitet för i stort sett oförändrad bildkvalitet och bitrate.</w:t>
+      </w:r>
+    </w:p>
+    <w:tbl>
+      <w:tblPr>
+        <w:tblStyle w:val="TableGrid"/>
+        <w:tblW w:w="0" w:type="auto"/>
+        <w:tblInd w:w="227" w:type="dxa"/>
+        <w:tblCellMar>
+          <w:top w:w="227" w:type="dxa"/>
+          <w:left w:w="227" w:type="dxa"/>
+          <w:bottom w:w="227" w:type="dxa"/>
+          <w:right w:w="227" w:type="dxa"/>
+        </w:tblCellMar>
+        <w:tblLook w:val="0600" w:firstRow="0" w:lastRow="0" w:firstColumn="0" w:lastColumn="0" w:noHBand="1" w:noVBand="1"/>
+      </w:tblPr>
+      <w:tblGrid>
+        <w:gridCol w:w="7993"/>
+      </w:tblGrid>
+      <w:tr>
+        <w:tc>
+          <w:tcPr>
+            <w:tcW w:w="8447" w:type="dxa"/>
+            <w:tcBorders>
+              <w:top w:val="nil"/>
+              <w:left w:val="nil"/>
+              <w:bottom w:val="nil"/>
+              <w:right w:val="nil"/>
+            </w:tcBorders>
+            <w:shd w:val="clear" w:color="auto" w:fill="F2F2F2" w:themeFill="background1" w:themeFillShade="F2"/>
+          </w:tcPr>
+          <w:p>
+            <w:pPr>
+              <w:pStyle w:val="Kvalification"/>
+              <w:rPr>
+                <w:lang w:val="en-US"/>
+              </w:rPr>
+            </w:pPr>
+            <w:r>
+              <w:rPr>
+                <w:b/>
+                <w:bCs/>
+                <w:lang w:val="en-US"/>
+              </w:rPr>
+              <w:t>TEKNIKER:</w:t>
+            </w:r>
+            <w:r>
+              <w:rPr>
+                <w:lang w:val="en-US"/>
+              </w:rPr>
+              <w:t xml:space="preserve"> </w:t>
+            </w:r>
+            <w:r>
+              <w:rPr>
+                <w:lang w:val="en-US"/>
+              </w:rPr>
+              <w:t>Python</w:t>
+            </w:r>
+            <w:r>
+              <w:rPr>
+                <w:lang w:val="en-US"/>
+              </w:rPr>
+              <w:t xml:space="preserve">, </w:t>
+            </w:r>
+            <w:r>
+              <w:rPr>
+                <w:lang w:val="en-US"/>
+              </w:rPr>
+              <w:t>C/C++, Boost, Shell sc</w:t>
+            </w:r>
+            <w:r>
+              <w:rPr>
+                <w:lang w:val="en-US"/>
+              </w:rPr>
+              <w:t>ript, Platform LSF,</w:t>
+            </w:r>
+            <w:r>
+              <w:rPr>
+                <w:lang w:val="en-US"/>
+              </w:rPr>
+              <w:t xml:space="preserve"> </w:t>
+            </w:r>
+            <w:r>
+              <w:rPr>
+                <w:lang w:val="en-US"/>
+              </w:rPr>
+              <w:t>Excel, pyxl</w:t>
+            </w:r>
+            <w:r>
+              <w:rPr>
+                <w:lang w:val="en-US"/>
+              </w:rPr>
+              <w:t>,</w:t>
+            </w:r>
+            <w:r>
+              <w:rPr>
+                <w:lang w:val="en-US"/>
+              </w:rPr>
+              <w:t xml:space="preserve"> LaTeX, SVN, Git</w:t>
+            </w:r>
+          </w:p>
+          <w:p>
+            <w:pPr>
+              <w:pStyle w:val="Kvalification"/>
+              <w:rPr>
+                <w:lang w:val="en-US"/>
+              </w:rPr>
+            </w:pPr>
+            <w:r>
+              <w:rPr>
+                <w:b/>
+                <w:bCs/>
+                <w:lang w:val="en-US"/>
+              </w:rPr>
+              <w:t>MILJÖER:</w:t>
+            </w:r>
+            <w:r>
+              <w:rPr>
+                <w:lang w:val="en-US"/>
+              </w:rPr>
+              <w:t xml:space="preserve"> </w:t>
+            </w:r>
+            <w:r>
+              <w:rPr>
+                <w:lang w:val="en-US"/>
+              </w:rPr>
+              <w:t>Windows 7, Red Hat L</w:t>
+            </w:r>
+            <w:r>
+              <w:rPr>
+                <w:lang w:val="en-US"/>
+              </w:rPr>
+              <w:t>inux, Ubuntu 14.04, Vi</w:t>
+            </w:r>
+            <w:r>
+              <w:rPr>
+                <w:lang w:val="en-US"/>
+              </w:rPr>
+              <w:t>sual Studio, Sublime Text, Vim</w:t>
+            </w:r>
+          </w:p>
+        </w:tc>
+      </w:tr>
+    </w:tbl>
+    <w:p>
+      <w:pPr>
+        <w:pStyle w:val="Heading2"/>
+        <w:rPr>
+          <w:lang w:val="sv-SE"/>
+        </w:rPr>
+      </w:pPr>
+      <w:r>
+        <w:rPr>
+          <w:lang w:val="sv-SE"/>
+        </w:rPr>
+        <w:t>S</w:t>
+      </w:r>
+      <w:r>
+        <w:rPr>
+          <w:lang w:val="sv-SE"/>
+        </w:rPr>
+        <w:t>pelutvecklare</w:t>
+      </w:r>
+    </w:p>
+    <w:p>
+      <w:pPr>
+        <w:pStyle w:val="Heading5"/>
+      </w:pPr>
+      <w:r>
+        <w:t>Hobbyprojekt</w:t>
+      </w:r>
+      <w:r>
+        <w:t xml:space="preserve"> Q</w:t>
+      </w:r>
+      <w:r>
+        <w:t>2</w:t>
+      </w:r>
+      <w:r>
+        <w:t xml:space="preserve"> 20</w:t>
+      </w:r>
+      <w:r>
+        <w:t>15</w:t>
+      </w:r>
+    </w:p>
+    <w:p>
+      <w:r>
+        <w:t>Jag hi</w:t>
+      </w:r>
+      <w:r>
+        <w:t>ttade källkoden till ett enkelt 2D</w:t>
+      </w:r>
+      <w:r>
+        <w:t>-platformare och</w:t>
+      </w:r>
+      <w:r>
+        <w:t xml:space="preserve"> modifierade den för att byta</w:t>
+      </w:r>
+      <w:r>
+        <w:t xml:space="preserve"> ut texturer och bakgrunder.</w:t>
+      </w:r>
+    </w:p>
+    <w:p>
+      <w:r>
+        <w:t>Jag</w:t>
+      </w:r>
+      <w:r>
+        <w:t xml:space="preserve"> använde spritesheets </w:t>
+      </w:r>
+      <w:r>
+        <w:t>från</w:t>
+      </w:r>
+      <w:r>
+        <w:t xml:space="preserve"> Internet, som jag bearbetade i </w:t>
+      </w:r>
+      <w:r>
+        <w:t xml:space="preserve">Imagemagick för att </w:t>
+      </w:r>
+      <w:r>
+        <w:t xml:space="preserve">beskära </w:t>
+      </w:r>
+      <w:r>
+        <w:t>och</w:t>
+      </w:r>
+      <w:r>
+        <w:t xml:space="preserve"> sammanlänka. Jag byggde enk</w:t>
+      </w:r>
+      <w:r>
+        <w:t>l</w:t>
+      </w:r>
+      <w:r>
+        <w:t>a banor</w:t>
+      </w:r>
+      <w:r>
+        <w:t xml:space="preserve"> som fungera</w:t>
+      </w:r>
+      <w:r>
+        <w:t>r</w:t>
+      </w:r>
+      <w:r>
+        <w:t xml:space="preserve"> att </w:t>
+      </w:r>
+      <w:r>
+        <w:t>spela</w:t>
+      </w:r>
+      <w:r>
+        <w:t>.</w:t>
+      </w:r>
+    </w:p>
+    <w:tbl>
+      <w:tblPr>
+        <w:tblStyle w:val="TableGrid"/>
+        <w:tblW w:w="0" w:type="auto"/>
+        <w:tblInd w:w="227" w:type="dxa"/>
+        <w:tblCellMar>
+          <w:top w:w="227" w:type="dxa"/>
+          <w:left w:w="227" w:type="dxa"/>
+          <w:bottom w:w="227" w:type="dxa"/>
+          <w:right w:w="227" w:type="dxa"/>
+        </w:tblCellMar>
+        <w:tblLook w:val="0600" w:firstRow="0" w:lastRow="0" w:firstColumn="0" w:lastColumn="0" w:noHBand="1" w:noVBand="1"/>
+      </w:tblPr>
+      <w:tblGrid>
+        <w:gridCol w:w="7993"/>
+      </w:tblGrid>
+      <w:tr>
+        <w:tc>
+          <w:tcPr>
+            <w:tcW w:w="8447" w:type="dxa"/>
+            <w:tcBorders>
+              <w:top w:val="nil"/>
+              <w:left w:val="nil"/>
+              <w:bottom w:val="nil"/>
+              <w:right w:val="nil"/>
+            </w:tcBorders>
+            <w:shd w:val="clear" w:color="auto" w:fill="F2F2F2" w:themeFill="background1" w:themeFillShade="F2"/>
+          </w:tcPr>
+          <w:p>
+            <w:pPr>
+              <w:pStyle w:val="Kvalification"/>
+              <w:rPr>
+                <w:lang w:val="en-US"/>
+              </w:rPr>
+            </w:pPr>
+            <w:r>
+              <w:rPr>
+                <w:b/>
+                <w:bCs/>
+                <w:lang w:val="en-US"/>
+              </w:rPr>
+              <w:t>TEKNIKER</w:t>
+            </w:r>
+            <w:r>
+              <w:rPr>
+                <w:b/>
+                <w:bCs/>
+                <w:lang w:val="en-US"/>
+              </w:rPr>
+              <w:t>:</w:t>
+            </w:r>
+            <w:r>
+              <w:rPr>
+                <w:lang w:val="en-US"/>
+              </w:rPr>
+              <w:t xml:space="preserve"> </w:t>
+            </w:r>
+            <w:r>
+              <w:rPr>
+                <w:lang w:val="en-US"/>
+              </w:rPr>
+              <w:t xml:space="preserve">Python 2, </w:t>
+            </w:r>
+            <w:r>
+              <w:rPr>
+                <w:lang w:val="en-US"/>
+              </w:rPr>
+              <w:t>P</w:t>
+            </w:r>
+            <w:r>
+              <w:rPr>
+                <w:lang w:val="en-US"/>
+              </w:rPr>
+              <w:t xml:space="preserve">ython </w:t>
+            </w:r>
+            <w:r>
+              <w:rPr>
+                <w:lang w:val="en-US"/>
+              </w:rPr>
+              <w:t>I</w:t>
+            </w:r>
+            <w:r>
+              <w:rPr>
+                <w:lang w:val="en-US"/>
+              </w:rPr>
+              <w:t xml:space="preserve">mage </w:t>
+            </w:r>
+            <w:r>
+              <w:rPr>
+                <w:lang w:val="en-US"/>
+              </w:rPr>
+              <w:t>L</w:t>
+            </w:r>
+            <w:r>
+              <w:rPr>
+                <w:lang w:val="en-US"/>
+              </w:rPr>
+              <w:t>ibrary</w:t>
+            </w:r>
+            <w:r>
+              <w:rPr>
+                <w:lang w:val="en-US"/>
+              </w:rPr>
+              <w:t xml:space="preserve">, </w:t>
+            </w:r>
+            <w:r>
+              <w:rPr>
+                <w:lang w:val="en-US"/>
+              </w:rPr>
+              <w:t xml:space="preserve">Pygame, </w:t>
+            </w:r>
+            <w:r>
+              <w:rPr>
+                <w:lang w:val="en-US"/>
+              </w:rPr>
+              <w:t>Shell sc</w:t>
+            </w:r>
+            <w:r>
+              <w:rPr>
+                <w:lang w:val="en-US"/>
+              </w:rPr>
+              <w:t xml:space="preserve">ript, </w:t>
+            </w:r>
+            <w:r>
+              <w:rPr>
+                <w:lang w:val="en-US"/>
+              </w:rPr>
+              <w:t>Imagemagick</w:t>
+            </w:r>
+            <w:r>
+              <w:rPr>
+                <w:lang w:val="en-US"/>
+              </w:rPr>
+              <w:t>, Git</w:t>
+            </w:r>
+          </w:p>
+          <w:p>
+            <w:pPr>
+              <w:pStyle w:val="Kvalification"/>
+              <w:rPr>
+                <w:lang w:val="en-US"/>
+              </w:rPr>
+            </w:pPr>
+            <w:r>
+              <w:rPr>
+                <w:b/>
+                <w:bCs/>
+                <w:lang w:val="en-US"/>
+              </w:rPr>
+              <w:t>MILJÖER</w:t>
+            </w:r>
+            <w:r>
+              <w:rPr>
+                <w:b/>
+                <w:bCs/>
+                <w:lang w:val="en-US"/>
+              </w:rPr>
+              <w:t>:</w:t>
+            </w:r>
+            <w:r>
+              <w:rPr>
+                <w:lang w:val="en-US"/>
+              </w:rPr>
+              <w:t xml:space="preserve"> </w:t>
+            </w:r>
+            <w:r>
+              <w:rPr>
+                <w:rStyle w:val="Standardstycketeckensnitt1"/>
+                <w:rFonts w:cs="Arial"/>
+                <w:szCs w:val="18"/>
+                <w:lang w:val="en-US"/>
+              </w:rPr>
+              <w:t>Ubuntu 14.04, Vim</w:t>
+            </w:r>
+          </w:p>
+        </w:tc>
+      </w:tr>
+    </w:tbl>
+    <w:p>
+      <w:pPr>
+        <w:pStyle w:val="Heading2"/>
+        <w:rPr>
+          <w:lang w:val="sv-SE"/>
+        </w:rPr>
+      </w:pPr>
+      <w:r>
+        <w:rPr>
+          <w:lang w:val="sv-SE"/>
+        </w:rPr>
+        <w:t>Webb</w:t>
+      </w:r>
+      <w:r>
+        <w:rPr>
+          <w:lang w:val="sv-SE"/>
+        </w:rPr>
+        <w:t>utvecklare</w:t>
+      </w:r>
+    </w:p>
+    <w:p>
+      <w:pPr>
+        <w:pStyle w:val="Heading5"/>
+      </w:pPr>
+      <w:r>
+        <w:t>Hobbyprojekt</w:t>
+      </w:r>
+      <w:r>
+        <w:t xml:space="preserve"> </w:t>
+      </w:r>
+      <w:r>
+        <w:t>Q</w:t>
+      </w:r>
+      <w:r>
+        <w:t>2</w:t>
+      </w:r>
+      <w:r>
+        <w:t xml:space="preserve"> 20</w:t>
+      </w:r>
+      <w:r>
+        <w:t>15</w:t>
+      </w:r>
+    </w:p>
+    <w:p>
+      <w:r>
+        <w:t>Jag skrev ett enkelt s</w:t>
+      </w:r>
+      <w:r>
+        <w:t>kript för att hitta gömda</w:t>
+      </w:r>
+      <w:r>
+        <w:t xml:space="preserve"> extentor på LTH:s webbservrar. </w:t>
+      </w:r>
+      <w:r>
+        <w:t xml:space="preserve">Jag märkte att genom att manipulera URL:en kunde man hitta filer som inte var länkade </w:t>
+      </w:r>
+      <w:r>
+        <w:t xml:space="preserve">till </w:t>
+      </w:r>
+      <w:r>
+        <w:t>på kurshems</w:t>
+      </w:r>
+      <w:r>
+        <w:t>idorna.</w:t>
+      </w:r>
+    </w:p>
+    <w:p>
+      <w:r>
+        <w:t xml:space="preserve">Då mapparna på servern inte var indexade kunde jag inte veta hur många gömda filer som fanns, men </w:t>
+      </w:r>
+      <w:r>
+        <w:t>eftersom</w:t>
+      </w:r>
+      <w:r>
+        <w:t xml:space="preserve"> addresserna ofta följer </w:t>
+      </w:r>
+      <w:r>
+        <w:t xml:space="preserve">samma mönster med </w:t>
+      </w:r>
+      <w:r>
+        <w:t xml:space="preserve">datum och kurskod </w:t>
+      </w:r>
+      <w:r>
+        <w:t xml:space="preserve">så </w:t>
+      </w:r>
+      <w:r>
+        <w:t>itererade jag över rimliga tentadatum för</w:t>
+      </w:r>
+      <w:r>
+        <w:t xml:space="preserve"> de senaste 10 åren, skickar GET</w:t>
+      </w:r>
+      <w:r>
+        <w:t xml:space="preserve"> requests t</w:t>
+      </w:r>
+      <w:r>
+        <w:t>ill servern och laddade</w:t>
+      </w:r>
+      <w:r>
+        <w:t xml:space="preserve"> ner de filer som returnerar statuskod OK.</w:t>
       </w:r>
     </w:p>
     <w:tbl>
@@ -1816,320 +2566,6 @@
                 <w:b/>
                 <w:bCs/>
               </w:rPr>
-              <w:t>TEKNIKER:</w:t>
-            </w:r>
-            <w:r>
-              <w:t xml:space="preserve"> </w:t>
-            </w:r>
-            <w:r>
-              <w:t xml:space="preserve">Python, </w:t>
-            </w:r>
-            <w:r>
-              <w:t xml:space="preserve">Excel, pyxl, </w:t>
-            </w:r>
-            <w:r>
-              <w:t>C/C++, Boost, Shell-skript, Platform LSF, LaTeX</w:t>
-            </w:r>
-            <w:r>
-              <w:t>, SVN, Git</w:t>
-            </w:r>
-          </w:p>
-          <w:p>
-            <w:pPr>
-              <w:pStyle w:val="Kvalification"/>
-              <w:rPr>
-                <w:lang w:val="en-US"/>
-              </w:rPr>
-            </w:pPr>
-            <w:r>
-              <w:rPr>
-                <w:b/>
-                <w:bCs/>
-                <w:lang w:val="en-US"/>
-              </w:rPr>
-              <w:t>MILJÖER:</w:t>
-            </w:r>
-            <w:r>
-              <w:rPr>
-                <w:lang w:val="en-US"/>
-              </w:rPr>
-              <w:t xml:space="preserve"> </w:t>
-            </w:r>
-            <w:r>
-              <w:rPr>
-                <w:lang w:val="en-US"/>
-              </w:rPr>
-              <w:t>Windows 7, Red Hat L</w:t>
-            </w:r>
-            <w:r>
-              <w:rPr>
-                <w:lang w:val="en-US"/>
-              </w:rPr>
-              <w:t>inux, Ubuntu 14.04, Vi</w:t>
-            </w:r>
-            <w:r>
-              <w:rPr>
-                <w:lang w:val="en-US"/>
-              </w:rPr>
-              <w:t>sual Studio, Sublime Text, Vim</w:t>
-            </w:r>
-          </w:p>
-        </w:tc>
-      </w:tr>
-    </w:tbl>
-    <w:p>
-      <w:pPr>
-        <w:pStyle w:val="Heading2"/>
-        <w:rPr>
-          <w:lang w:val="sv-SE"/>
-        </w:rPr>
-      </w:pPr>
-      <w:r>
-        <w:rPr>
-          <w:lang w:val="sv-SE"/>
-        </w:rPr>
-        <w:t>S</w:t>
-      </w:r>
-      <w:r>
-        <w:rPr>
-          <w:lang w:val="sv-SE"/>
-        </w:rPr>
-        <w:t>pelutvecklare</w:t>
-      </w:r>
-    </w:p>
-    <w:p>
-      <w:pPr>
-        <w:pStyle w:val="Heading5"/>
-      </w:pPr>
-      <w:r>
-        <w:t>Hobbyprojekt</w:t>
-      </w:r>
-      <w:r>
-        <w:t xml:space="preserve"> Q</w:t>
-      </w:r>
-      <w:r>
-        <w:t>2</w:t>
-      </w:r>
-      <w:r>
-        <w:t xml:space="preserve"> 20</w:t>
-      </w:r>
-      <w:r>
-        <w:t>15</w:t>
-      </w:r>
-    </w:p>
-    <w:p>
-      <w:r>
-        <w:t>Jag hittade källkoden till en enkel 2d-platformare och bytte ut texturer och bakgrunder till Sonic the Hedgehog.</w:t>
-      </w:r>
-    </w:p>
-    <w:p>
-      <w:r>
-        <w:t>Jag hittade spritesheets och bakgrunder från spelet som manipulerade med Imagemagick för att trimma och sätta ihop. Jag byggde en enkel bana som fungera att köra.</w:t>
-      </w:r>
-    </w:p>
-    <w:tbl>
-      <w:tblPr>
-        <w:tblStyle w:val="TableGrid"/>
-        <w:tblW w:w="0" w:type="auto"/>
-        <w:tblInd w:w="227" w:type="dxa"/>
-        <w:tblCellMar>
-          <w:top w:w="227" w:type="dxa"/>
-          <w:left w:w="227" w:type="dxa"/>
-          <w:bottom w:w="227" w:type="dxa"/>
-          <w:right w:w="227" w:type="dxa"/>
-        </w:tblCellMar>
-        <w:tblLook w:val="0600" w:firstRow="0" w:lastRow="0" w:firstColumn="0" w:lastColumn="0" w:noHBand="1" w:noVBand="1"/>
-      </w:tblPr>
-      <w:tblGrid>
-        <w:gridCol w:w="7993"/>
-      </w:tblGrid>
-      <w:tr>
-        <w:tc>
-          <w:tcPr>
-            <w:tcW w:w="8447" w:type="dxa"/>
-            <w:tcBorders>
-              <w:top w:val="nil"/>
-              <w:left w:val="nil"/>
-              <w:bottom w:val="nil"/>
-              <w:right w:val="nil"/>
-            </w:tcBorders>
-            <w:shd w:val="clear" w:color="auto" w:fill="F2F2F2" w:themeFill="background1" w:themeFillShade="F2"/>
-          </w:tcPr>
-          <w:p>
-            <w:pPr>
-              <w:pStyle w:val="Kvalification"/>
-            </w:pPr>
-            <w:r>
-              <w:rPr>
-                <w:b/>
-                <w:bCs/>
-              </w:rPr>
-              <w:t>TEKNIKER</w:t>
-            </w:r>
-            <w:r>
-              <w:rPr>
-                <w:b/>
-                <w:bCs/>
-              </w:rPr>
-              <w:t>:</w:t>
-            </w:r>
-            <w:r>
-              <w:t xml:space="preserve"> </w:t>
-            </w:r>
-            <w:r>
-              <w:t xml:space="preserve">Python 2, </w:t>
-            </w:r>
-            <w:r>
-              <w:t xml:space="preserve">PIL, </w:t>
-            </w:r>
-            <w:r>
-              <w:t xml:space="preserve">Pygame, </w:t>
-            </w:r>
-            <w:r>
-              <w:t xml:space="preserve">Shell-skript, </w:t>
-            </w:r>
-            <w:r>
-              <w:t>Imagemagick</w:t>
-            </w:r>
-            <w:r>
-              <w:t>, Git</w:t>
-            </w:r>
-          </w:p>
-          <w:p>
-            <w:pPr>
-              <w:pStyle w:val="Kvalification"/>
-              <w:rPr>
-                <w:lang w:val="en-US"/>
-              </w:rPr>
-            </w:pPr>
-            <w:r>
-              <w:rPr>
-                <w:b/>
-                <w:bCs/>
-                <w:lang w:val="en-US"/>
-              </w:rPr>
-              <w:t>MILJÖER</w:t>
-            </w:r>
-            <w:r>
-              <w:rPr>
-                <w:b/>
-                <w:bCs/>
-                <w:lang w:val="en-US"/>
-              </w:rPr>
-              <w:t>:</w:t>
-            </w:r>
-            <w:r>
-              <w:rPr>
-                <w:lang w:val="en-US"/>
-              </w:rPr>
-              <w:t xml:space="preserve"> </w:t>
-            </w:r>
-            <w:r>
-              <w:rPr>
-                <w:rStyle w:val="Standardstycketeckensnitt1"/>
-                <w:rFonts w:cs="Arial"/>
-                <w:szCs w:val="18"/>
-                <w:lang w:val="en-US"/>
-              </w:rPr>
-              <w:t>Ubuntu 14.04, Vim</w:t>
-            </w:r>
-          </w:p>
-        </w:tc>
-      </w:tr>
-    </w:tbl>
-    <w:p>
-      <w:pPr>
-        <w:pStyle w:val="Heading2"/>
-        <w:rPr>
-          <w:lang w:val="sv-SE"/>
-        </w:rPr>
-      </w:pPr>
-      <w:r>
-        <w:rPr>
-          <w:lang w:val="sv-SE"/>
-        </w:rPr>
-        <w:t>Webb</w:t>
-      </w:r>
-      <w:r>
-        <w:rPr>
-          <w:lang w:val="sv-SE"/>
-        </w:rPr>
-        <w:t>utvecklare</w:t>
-      </w:r>
-    </w:p>
-    <w:p>
-      <w:pPr>
-        <w:pStyle w:val="Heading5"/>
-      </w:pPr>
-      <w:r>
-        <w:t>Hobbyprojekt</w:t>
-      </w:r>
-      <w:r>
-        <w:t xml:space="preserve"> </w:t>
-      </w:r>
-      <w:r>
-        <w:t>Q</w:t>
-      </w:r>
-      <w:r>
-        <w:t>2</w:t>
-      </w:r>
-      <w:r>
-        <w:t xml:space="preserve"> 20</w:t>
-      </w:r>
-      <w:r>
-        <w:t>15</w:t>
-      </w:r>
-    </w:p>
-    <w:p>
-      <w:r>
-        <w:t>Skript för att hitta gömda</w:t>
-      </w:r>
-      <w:r>
-        <w:t xml:space="preserve"> extentor på LTH:s webbservrar.</w:t>
-      </w:r>
-    </w:p>
-    <w:p>
-      <w:r>
-        <w:t>Jag märkte att genom att manipulera URL:en kunde man hitta filer som inte var länkade på kurshemsidorna. Då mapparna på servern inte var indexade kunde jag inte veta hur många gömda filer som fanns, men då addresserna ofta följer ett mönster med tentadatum och kurskod itererade jag över rimliga tentadatum för de senaste 10 åren, skickar get requests till servern och laddar ner de filer som returnerar statuskod OK.</w:t>
-      </w:r>
-    </w:p>
-    <w:tbl>
-      <w:tblPr>
-        <w:tblStyle w:val="TableGrid"/>
-        <w:tblW w:w="0" w:type="auto"/>
-        <w:tblInd w:w="227" w:type="dxa"/>
-        <w:tblCellMar>
-          <w:top w:w="227" w:type="dxa"/>
-          <w:left w:w="227" w:type="dxa"/>
-          <w:bottom w:w="227" w:type="dxa"/>
-          <w:right w:w="227" w:type="dxa"/>
-        </w:tblCellMar>
-        <w:tblLook w:val="0600" w:firstRow="0" w:lastRow="0" w:firstColumn="0" w:lastColumn="0" w:noHBand="1" w:noVBand="1"/>
-      </w:tblPr>
-      <w:tblGrid>
-        <w:gridCol w:w="7993"/>
-      </w:tblGrid>
-      <w:tr>
-        <w:tc>
-          <w:tcPr>
-            <w:tcW w:w="8447" w:type="dxa"/>
-            <w:tcBorders>
-              <w:top w:val="nil"/>
-              <w:left w:val="nil"/>
-              <w:bottom w:val="nil"/>
-              <w:right w:val="nil"/>
-            </w:tcBorders>
-            <w:shd w:val="clear" w:color="auto" w:fill="F2F2F2" w:themeFill="background1" w:themeFillShade="F2"/>
-          </w:tcPr>
-          <w:p>
-            <w:pPr>
-              <w:pStyle w:val="Kvalification"/>
-            </w:pPr>
-            <w:r>
-              <w:rPr>
-                <w:b/>
-                <w:bCs/>
-              </w:rPr>
               <w:t>TEKNIKER</w:t>
             </w:r>
             <w:r>
@@ -2181,9 +2617,6 @@
           <w:ilvl w:val="0"/>
           <w:numId w:val="0"/>
         </w:numPr>
-        <w:rPr>
-          <w:lang w:val="en-US"/>
-        </w:rPr>
       </w:pPr>
     </w:p>
     <w:sectPr>
@@ -2308,7 +2741,7 @@
       </w:r>
     </w:p>
   </w:comment>
-  <w:comment w:id="7" w:author="Hanna" w:date="2012-12-06T08:48:00Z" w:initials="H">
+  <w:comment w:id="8" w:author="Hanna" w:date="2012-12-06T08:48:00Z" w:initials="H">
     <w:p>
       <w:pPr>
         <w:pStyle w:val="CommentText"/>
@@ -2324,7 +2757,7 @@
       </w:r>
     </w:p>
   </w:comment>
-  <w:comment w:id="8" w:author="Hanna" w:date="2012-12-04T13:18:00Z" w:initials="H">
+  <w:comment w:id="9" w:author="Hanna" w:date="2012-12-04T13:18:00Z" w:initials="H">
     <w:p>
       <w:pPr>
         <w:pStyle w:val="CommentText"/>
@@ -2340,7 +2773,7 @@
       </w:r>
     </w:p>
   </w:comment>
-  <w:comment w:id="9" w:author="Boel Sjöstrand" w:date="2012-12-07T14:36:00Z" w:initials="BS">
+  <w:comment w:id="10" w:author="Boel Sjöstrand" w:date="2012-12-07T14:36:00Z" w:initials="BS">
     <w:p>
       <w:pPr>
         <w:pStyle w:val="CommentText"/>
@@ -2385,7 +2818,7 @@
       </w:r>
     </w:p>
   </w:comment>
-  <w:comment w:id="10" w:author="Boel Sjöstrand" w:date="2012-12-10T14:49:00Z" w:initials="BS">
+  <w:comment w:id="11" w:author="Boel Sjöstrand" w:date="2012-12-10T14:49:00Z" w:initials="BS">
     <w:p>
       <w:pPr>
         <w:pStyle w:val="CommentText"/>
@@ -2407,7 +2840,7 @@
       </w:r>
     </w:p>
   </w:comment>
-  <w:comment w:id="11" w:author="Hanna" w:date="2012-12-04T13:20:00Z" w:initials="H">
+  <w:comment w:id="12" w:author="Hanna" w:date="2012-12-04T13:20:00Z" w:initials="H">
     <w:p>
       <w:pPr>
         <w:pStyle w:val="CommentText"/>
@@ -2744,7 +3177,7 @@
                               <w:b/>
                               <w:noProof/>
                             </w:rPr>
-                            <w:t>3</w:t>
+                            <w:t>2</w:t>
                           </w:r>
                           <w:r>
                             <w:rPr>
@@ -2826,7 +3259,7 @@
                         <w:b/>
                         <w:noProof/>
                       </w:rPr>
-                      <w:t>3</w:t>
+                      <w:t>2</w:t>
                     </w:r>
                     <w:r>
                       <w:rPr>
@@ -6706,7 +7139,7 @@
 </file>
 
 <file path=customXml/itemProps1.xml><?xml version="1.0" encoding="utf-8"?>
-<ds:datastoreItem xmlns:ds="http://schemas.openxmlformats.org/officeDocument/2006/customXml" ds:itemID="{A628FD9D-2810-4B64-8AE0-3362D94478A6}">
+<ds:datastoreItem xmlns:ds="http://schemas.openxmlformats.org/officeDocument/2006/customXml" ds:itemID="{DB3420C4-2935-46F0-A471-94460A00FDD3}">
   <ds:schemaRefs>
     <ds:schemaRef ds:uri="http://schemas.openxmlformats.org/officeDocument/2006/bibliography"/>
   </ds:schemaRefs>

</xml_diff>